<commit_message>
DESCW-838 template nearly complete
</commit_message>
<xml_diff>
--- a/backend/reports/docx/Tab_34_rpt_PA_StatusDashboard.docx
+++ b/backend/reports/docx/Tab_34_rpt_PA_StatusDashboard.docx
@@ -7,7 +7,7 @@
         <w:tblStyle w:val="TableGrid"/>
         <w:tblpPr w:leftFromText="181" w:rightFromText="181" w:vertAnchor="text" w:tblpY="1"/>
         <w:tblOverlap w:val="never"/>
-        <w:tblW w:w="5000" w:type="pct"/>
+        <w:tblW w:w="5016" w:type="pct"/>
         <w:tblBorders>
           <w:top w:val="none" w:sz="0" w:space="0" w:color="auto"/>
           <w:left w:val="none" w:sz="0" w:space="0" w:color="auto"/>
@@ -18,37 +18,39 @@
         </w:tblBorders>
         <w:tblLayout w:type="fixed"/>
         <w:tblCellMar>
-          <w:left w:w="57" w:type="dxa"/>
+          <w:top w:w="28" w:type="dxa"/>
+          <w:left w:w="0" w:type="dxa"/>
+          <w:bottom w:w="28" w:type="dxa"/>
           <w:right w:w="0" w:type="dxa"/>
         </w:tblCellMar>
         <w:tblLook w:val="0600" w:firstRow="0" w:lastRow="0" w:firstColumn="0" w:lastColumn="0" w:noHBand="1" w:noVBand="1"/>
       </w:tblPr>
       <w:tblGrid>
-        <w:gridCol w:w="1181"/>
-        <w:gridCol w:w="3071"/>
-        <w:gridCol w:w="2695"/>
-        <w:gridCol w:w="1418"/>
-        <w:gridCol w:w="1273"/>
-        <w:gridCol w:w="4253"/>
+        <w:gridCol w:w="852"/>
+        <w:gridCol w:w="4960"/>
+        <w:gridCol w:w="1843"/>
+        <w:gridCol w:w="1134"/>
         <w:gridCol w:w="992"/>
         <w:gridCol w:w="992"/>
-        <w:gridCol w:w="1133"/>
-        <w:gridCol w:w="996"/>
-        <w:gridCol w:w="1000"/>
+        <w:gridCol w:w="22"/>
+        <w:gridCol w:w="687"/>
+        <w:gridCol w:w="851"/>
+        <w:gridCol w:w="992"/>
+        <w:gridCol w:w="747"/>
+        <w:gridCol w:w="1249"/>
       </w:tblGrid>
       <w:tr>
         <w:trPr>
           <w:cantSplit/>
-          <w:trHeight w:val="972"/>
+          <w:trHeight w:val="719"/>
         </w:trPr>
         <w:tc>
           <w:tcPr>
-            <w:tcW w:w="311" w:type="pct"/>
+            <w:tcW w:w="852" w:type="dxa"/>
             <w:tcBorders>
               <w:bottom w:val="nil"/>
             </w:tcBorders>
             <w:shd w:val="clear" w:color="auto" w:fill="C5D9F0"/>
-            <w:vAlign w:val="center"/>
           </w:tcPr>
           <w:p>
             <w:r>
@@ -56,9 +58,9 @@
                 <w:noProof/>
               </w:rPr>
               <w:drawing>
-                <wp:inline distT="0" distB="0" distL="0" distR="0" wp14:anchorId="09BC6DD3" wp14:editId="1CCDE61C">
-                  <wp:extent cx="666750" cy="603180"/>
-                  <wp:effectExtent l="0" t="0" r="0" b="6985"/>
+                <wp:inline distT="0" distB="0" distL="0" distR="0" wp14:anchorId="09BC6DD3" wp14:editId="5C3CD8D4">
+                  <wp:extent cx="523484" cy="514853"/>
+                  <wp:effectExtent l="0" t="0" r="0" b="6350"/>
                   <wp:docPr id="1" name="image1.jpeg" descr="Logo, company name&#10;&#10;Description automatically generated"/>
                   <wp:cNvGraphicFramePr>
                     <a:graphicFrameLocks xmlns:a="http://schemas.openxmlformats.org/drawingml/2006/main" noChangeAspect="1"/>
@@ -81,7 +83,7 @@
                         <pic:spPr>
                           <a:xfrm>
                             <a:off x="0" y="0"/>
-                            <a:ext cx="666750" cy="603180"/>
+                            <a:ext cx="533022" cy="524234"/>
                           </a:xfrm>
                           <a:prstGeom prst="rect">
                             <a:avLst/>
@@ -97,8 +99,8 @@
         </w:tc>
         <w:tc>
           <w:tcPr>
-            <w:tcW w:w="4689" w:type="pct"/>
-            <w:gridSpan w:val="10"/>
+            <w:tcW w:w="14469" w:type="dxa"/>
+            <w:gridSpan w:val="11"/>
             <w:tcBorders>
               <w:bottom w:val="nil"/>
             </w:tcBorders>
@@ -251,11 +253,11 @@
       <w:tr>
         <w:trPr>
           <w:cantSplit/>
-          <w:trHeight w:val="400"/>
+          <w:trHeight w:val="403"/>
         </w:trPr>
         <w:tc>
           <w:tcPr>
-            <w:tcW w:w="311" w:type="pct"/>
+            <w:tcW w:w="852" w:type="dxa"/>
             <w:tcBorders>
               <w:bottom w:val="nil"/>
             </w:tcBorders>
@@ -276,7 +278,7 @@
         </w:tc>
         <w:tc>
           <w:tcPr>
-            <w:tcW w:w="808" w:type="pct"/>
+            <w:tcW w:w="4960" w:type="dxa"/>
             <w:tcBorders>
               <w:bottom w:val="nil"/>
             </w:tcBorders>
@@ -297,7 +299,7 @@
         </w:tc>
         <w:tc>
           <w:tcPr>
-            <w:tcW w:w="709" w:type="pct"/>
+            <w:tcW w:w="1843" w:type="dxa"/>
             <w:tcBorders>
               <w:bottom w:val="nil"/>
             </w:tcBorders>
@@ -328,7 +330,7 @@
         </w:tc>
         <w:tc>
           <w:tcPr>
-            <w:tcW w:w="373" w:type="pct"/>
+            <w:tcW w:w="1134" w:type="dxa"/>
             <w:tcBorders>
               <w:bottom w:val="nil"/>
             </w:tcBorders>
@@ -337,6 +339,7 @@
           </w:tcPr>
           <w:p>
             <w:pPr>
+              <w:ind w:left="2139" w:hanging="2139"/>
               <w:rPr>
                 <w:b/>
                 <w:bCs/>
@@ -359,7 +362,7 @@
         </w:tc>
         <w:tc>
           <w:tcPr>
-            <w:tcW w:w="335" w:type="pct"/>
+            <w:tcW w:w="992" w:type="dxa"/>
             <w:tcBorders>
               <w:bottom w:val="nil"/>
             </w:tcBorders>
@@ -390,7 +393,7 @@
         </w:tc>
         <w:tc>
           <w:tcPr>
-            <w:tcW w:w="1119" w:type="pct"/>
+            <w:tcW w:w="992" w:type="dxa"/>
             <w:tcBorders>
               <w:bottom w:val="nil"/>
             </w:tcBorders>
@@ -421,7 +424,8 @@
         </w:tc>
         <w:tc>
           <w:tcPr>
-            <w:tcW w:w="261" w:type="pct"/>
+            <w:tcW w:w="709" w:type="dxa"/>
+            <w:gridSpan w:val="2"/>
             <w:tcBorders>
               <w:bottom w:val="nil"/>
             </w:tcBorders>
@@ -452,7 +456,7 @@
         </w:tc>
         <w:tc>
           <w:tcPr>
-            <w:tcW w:w="261" w:type="pct"/>
+            <w:tcW w:w="851" w:type="dxa"/>
             <w:tcBorders>
               <w:bottom w:val="nil"/>
             </w:tcBorders>
@@ -486,7 +490,39 @@
         </w:tc>
         <w:tc>
           <w:tcPr>
-            <w:tcW w:w="298" w:type="pct"/>
+            <w:tcW w:w="992" w:type="dxa"/>
+            <w:tcBorders>
+              <w:bottom w:val="nil"/>
+            </w:tcBorders>
+            <w:shd w:val="clear" w:color="auto" w:fill="D0D3DD"/>
+            <w:vAlign w:val="center"/>
+          </w:tcPr>
+          <w:p>
+            <w:pPr>
+              <w:contextualSpacing/>
+              <w:rPr>
+                <w:b/>
+                <w:bCs/>
+                <w:color w:val="4A4B4B"/>
+                <w:sz w:val="18"/>
+                <w:szCs w:val="18"/>
+              </w:rPr>
+            </w:pPr>
+            <w:r>
+              <w:rPr>
+                <w:b/>
+                <w:bCs/>
+                <w:color w:val="4A4B4B"/>
+                <w:sz w:val="18"/>
+                <w:szCs w:val="18"/>
+              </w:rPr>
+              <w:t>Schedule</w:t>
+            </w:r>
+          </w:p>
+        </w:tc>
+        <w:tc>
+          <w:tcPr>
+            <w:tcW w:w="747" w:type="dxa"/>
             <w:tcBorders>
               <w:bottom w:val="nil"/>
             </w:tcBorders>
@@ -514,13 +550,13 @@
                 <w:sz w:val="18"/>
                 <w:szCs w:val="18"/>
               </w:rPr>
-              <w:t>Schedule</w:t>
+              <w:t>Team</w:t>
             </w:r>
           </w:p>
         </w:tc>
         <w:tc>
           <w:tcPr>
-            <w:tcW w:w="262" w:type="pct"/>
+            <w:tcW w:w="1249" w:type="dxa"/>
             <w:tcBorders>
               <w:bottom w:val="nil"/>
             </w:tcBorders>
@@ -548,48 +584,11 @@
                 <w:sz w:val="18"/>
                 <w:szCs w:val="18"/>
               </w:rPr>
-              <w:t>Team</w:t>
-            </w:r>
-          </w:p>
-        </w:tc>
-        <w:tc>
-          <w:tcPr>
-            <w:tcW w:w="264" w:type="pct"/>
-            <w:tcBorders>
-              <w:bottom w:val="nil"/>
-            </w:tcBorders>
-            <w:shd w:val="clear" w:color="auto" w:fill="D0D3DD"/>
-            <w:vAlign w:val="center"/>
-          </w:tcPr>
-          <w:p>
-            <w:pPr>
-              <w:tabs>
-                <w:tab w:val="right" w:pos="3051"/>
-              </w:tabs>
-              <w:rPr>
-                <w:b/>
-                <w:bCs/>
-                <w:color w:val="4A4B4B"/>
-                <w:sz w:val="18"/>
-                <w:szCs w:val="18"/>
-              </w:rPr>
-            </w:pPr>
-            <w:r>
-              <w:rPr>
-                <w:b/>
-                <w:bCs/>
-                <w:color w:val="4A4B4B"/>
-                <w:sz w:val="18"/>
-                <w:szCs w:val="18"/>
-              </w:rPr>
               <w:t>Overall</w:t>
             </w:r>
           </w:p>
           <w:p>
             <w:pPr>
-              <w:tabs>
-                <w:tab w:val="right" w:pos="3051"/>
-              </w:tabs>
               <w:rPr>
                 <w:b/>
                 <w:bCs/>
@@ -614,27 +613,33 @@
       <w:tr>
         <w:trPr>
           <w:cantSplit/>
-          <w:trHeight w:val="400"/>
+          <w:trHeight w:val="342"/>
         </w:trPr>
         <w:tc>
           <w:tcPr>
-            <w:tcW w:w="5000" w:type="pct"/>
-            <w:gridSpan w:val="11"/>
+            <w:tcW w:w="15321" w:type="dxa"/>
+            <w:gridSpan w:val="12"/>
             <w:tcBorders>
               <w:top w:val="nil"/>
-              <w:bottom w:val="nil"/>
+              <w:bottom w:val="single" w:sz="2" w:space="0" w:color="F2F2F2" w:themeColor="background1" w:themeShade="F2"/>
             </w:tcBorders>
             <w:shd w:val="clear" w:color="auto" w:fill="ECECEC"/>
-            <w:vAlign w:val="center"/>
+            <w:noWrap/>
+            <w:tcMar>
+              <w:top w:w="0" w:type="dxa"/>
+              <w:bottom w:w="0" w:type="dxa"/>
+            </w:tcMar>
           </w:tcPr>
           <w:p>
             <w:pPr>
-              <w:rPr>
-                <w:b/>
-                <w:bCs/>
-                <w:color w:val="404040"/>
-                <w:sz w:val="18"/>
-                <w:szCs w:val="18"/>
+              <w:widowControl/>
+              <w:autoSpaceDE/>
+              <w:autoSpaceDN/>
+              <w:adjustRightInd w:val="0"/>
+              <w:rPr>
+                <w:color w:val="000000"/>
+                <w:sz w:val="10"/>
+                <w:szCs w:val="10"/>
               </w:rPr>
             </w:pPr>
             <w:r>
@@ -731,14 +736,14 @@
       <w:tr>
         <w:trPr>
           <w:cantSplit/>
-          <w:trHeight w:val="340"/>
+          <w:trHeight w:hRule="exact" w:val="340"/>
         </w:trPr>
         <w:tc>
           <w:tcPr>
-            <w:tcW w:w="311" w:type="pct"/>
+            <w:tcW w:w="852" w:type="dxa"/>
             <w:tcBorders>
-              <w:top w:val="nil"/>
-              <w:bottom w:val="single" w:sz="2" w:space="0" w:color="AEAAAA" w:themeColor="background2" w:themeShade="BF"/>
+              <w:top w:val="single" w:sz="2" w:space="0" w:color="F2F2F2" w:themeColor="background1" w:themeShade="F2"/>
+              <w:bottom w:val="nil"/>
             </w:tcBorders>
             <w:shd w:val="clear" w:color="auto" w:fill="auto"/>
             <w:noWrap/>
@@ -810,14 +815,7 @@
                 <w:sz w:val="18"/>
                 <w:szCs w:val="18"/>
               </w:rPr>
-              <w:t>]</w:t>
-            </w:r>
-            <w:r>
-              <w:rPr>
-                <w:sz w:val="18"/>
-                <w:szCs w:val="18"/>
-              </w:rPr>
-              <w:t>.</w:t>
+              <w:t>].</w:t>
             </w:r>
             <w:proofErr w:type="spellStart"/>
             <w:r>
@@ -839,10 +837,10 @@
         </w:tc>
         <w:tc>
           <w:tcPr>
-            <w:tcW w:w="808" w:type="pct"/>
+            <w:tcW w:w="4960" w:type="dxa"/>
             <w:tcBorders>
-              <w:top w:val="nil"/>
-              <w:bottom w:val="single" w:sz="2" w:space="0" w:color="AEAAAA" w:themeColor="background2" w:themeShade="BF"/>
+              <w:top w:val="single" w:sz="2" w:space="0" w:color="F2F2F2" w:themeColor="background1" w:themeShade="F2"/>
+              <w:bottom w:val="nil"/>
             </w:tcBorders>
             <w:shd w:val="clear" w:color="auto" w:fill="auto"/>
             <w:noWrap/>
@@ -914,14 +912,7 @@
                 <w:sz w:val="18"/>
                 <w:szCs w:val="18"/>
               </w:rPr>
-              <w:t>]</w:t>
-            </w:r>
-            <w:r>
-              <w:rPr>
-                <w:sz w:val="18"/>
-                <w:szCs w:val="18"/>
-              </w:rPr>
-              <w:t>.</w:t>
+              <w:t>].</w:t>
             </w:r>
             <w:proofErr w:type="spellStart"/>
             <w:r>
@@ -943,10 +934,10 @@
         </w:tc>
         <w:tc>
           <w:tcPr>
-            <w:tcW w:w="709" w:type="pct"/>
+            <w:tcW w:w="1843" w:type="dxa"/>
             <w:tcBorders>
-              <w:top w:val="nil"/>
-              <w:bottom w:val="single" w:sz="2" w:space="0" w:color="AEAAAA" w:themeColor="background2" w:themeShade="BF"/>
+              <w:top w:val="single" w:sz="2" w:space="0" w:color="F2F2F2" w:themeColor="background1" w:themeShade="F2"/>
+              <w:bottom w:val="nil"/>
             </w:tcBorders>
             <w:shd w:val="clear" w:color="auto" w:fill="auto"/>
             <w:noWrap/>
@@ -1018,14 +1009,7 @@
                 <w:sz w:val="18"/>
                 <w:szCs w:val="18"/>
               </w:rPr>
-              <w:t>]</w:t>
-            </w:r>
-            <w:r>
-              <w:rPr>
-                <w:sz w:val="18"/>
-                <w:szCs w:val="18"/>
-              </w:rPr>
-              <w:t>.</w:t>
+              <w:t>].</w:t>
             </w:r>
             <w:proofErr w:type="spellStart"/>
             <w:r>
@@ -1047,10 +1031,10 @@
         </w:tc>
         <w:tc>
           <w:tcPr>
-            <w:tcW w:w="373" w:type="pct"/>
+            <w:tcW w:w="1134" w:type="dxa"/>
             <w:tcBorders>
-              <w:top w:val="nil"/>
-              <w:bottom w:val="single" w:sz="2" w:space="0" w:color="AEAAAA" w:themeColor="background2" w:themeShade="BF"/>
+              <w:top w:val="single" w:sz="2" w:space="0" w:color="F2F2F2" w:themeColor="background1" w:themeShade="F2"/>
+              <w:bottom w:val="nil"/>
             </w:tcBorders>
             <w:shd w:val="clear" w:color="auto" w:fill="auto"/>
             <w:noWrap/>
@@ -1062,6 +1046,7 @@
           <w:p>
             <w:pPr>
               <w:pStyle w:val="BodyText"/>
+              <w:ind w:left="4" w:hanging="4"/>
               <w:rPr>
                 <w:sz w:val="18"/>
                 <w:szCs w:val="18"/>
@@ -1122,14 +1107,7 @@
                 <w:sz w:val="18"/>
                 <w:szCs w:val="18"/>
               </w:rPr>
-              <w:t>]</w:t>
-            </w:r>
-            <w:r>
-              <w:rPr>
-                <w:sz w:val="18"/>
-                <w:szCs w:val="18"/>
-              </w:rPr>
-              <w:t>.</w:t>
+              <w:t>].</w:t>
             </w:r>
             <w:proofErr w:type="spellStart"/>
             <w:r>
@@ -1151,10 +1129,10 @@
         </w:tc>
         <w:tc>
           <w:tcPr>
-            <w:tcW w:w="335" w:type="pct"/>
+            <w:tcW w:w="992" w:type="dxa"/>
             <w:tcBorders>
-              <w:top w:val="nil"/>
-              <w:bottom w:val="single" w:sz="2" w:space="0" w:color="AEAAAA" w:themeColor="background2" w:themeShade="BF"/>
+              <w:top w:val="single" w:sz="2" w:space="0" w:color="F2F2F2" w:themeColor="background1" w:themeShade="F2"/>
+              <w:bottom w:val="nil"/>
             </w:tcBorders>
             <w:shd w:val="clear" w:color="auto" w:fill="auto"/>
             <w:noWrap/>
@@ -1226,14 +1204,7 @@
                 <w:sz w:val="18"/>
                 <w:szCs w:val="18"/>
               </w:rPr>
-              <w:t>]</w:t>
-            </w:r>
-            <w:r>
-              <w:rPr>
-                <w:sz w:val="18"/>
-                <w:szCs w:val="18"/>
-              </w:rPr>
-              <w:t>.</w:t>
+              <w:t>].</w:t>
             </w:r>
             <w:proofErr w:type="spellStart"/>
             <w:r>
@@ -1255,10 +1226,11 @@
         </w:tc>
         <w:tc>
           <w:tcPr>
-            <w:tcW w:w="1119" w:type="pct"/>
+            <w:tcW w:w="1014" w:type="dxa"/>
+            <w:gridSpan w:val="2"/>
             <w:tcBorders>
-              <w:top w:val="nil"/>
-              <w:bottom w:val="single" w:sz="2" w:space="0" w:color="AEAAAA" w:themeColor="background2" w:themeShade="BF"/>
+              <w:top w:val="single" w:sz="2" w:space="0" w:color="F2F2F2" w:themeColor="background1" w:themeShade="F2"/>
+              <w:bottom w:val="nil"/>
             </w:tcBorders>
             <w:shd w:val="clear" w:color="auto" w:fill="auto"/>
             <w:noWrap/>
@@ -1270,6 +1242,7 @@
           <w:p>
             <w:pPr>
               <w:pStyle w:val="BodyText"/>
+              <w:ind w:left="-1" w:hanging="4"/>
               <w:rPr>
                 <w:sz w:val="18"/>
                 <w:szCs w:val="18"/>
@@ -1330,14 +1303,7 @@
                 <w:sz w:val="18"/>
                 <w:szCs w:val="18"/>
               </w:rPr>
-              <w:t>]</w:t>
-            </w:r>
-            <w:r>
-              <w:rPr>
-                <w:sz w:val="18"/>
-                <w:szCs w:val="18"/>
-              </w:rPr>
-              <w:t>.</w:t>
+              <w:t>].</w:t>
             </w:r>
             <w:proofErr w:type="spellStart"/>
             <w:r>
@@ -1359,10 +1325,10 @@
         </w:tc>
         <w:tc>
           <w:tcPr>
-            <w:tcW w:w="261" w:type="pct"/>
+            <w:tcW w:w="687" w:type="dxa"/>
             <w:tcBorders>
-              <w:top w:val="nil"/>
-              <w:bottom w:val="single" w:sz="2" w:space="0" w:color="AEAAAA" w:themeColor="background2" w:themeShade="BF"/>
+              <w:top w:val="single" w:sz="2" w:space="0" w:color="F2F2F2" w:themeColor="background1" w:themeShade="F2"/>
+              <w:bottom w:val="nil"/>
             </w:tcBorders>
             <w:shd w:val="clear" w:color="auto" w:fill="auto"/>
             <w:noWrap/>
@@ -1434,34 +1400,26 @@
                 <w:sz w:val="18"/>
                 <w:szCs w:val="18"/>
               </w:rPr>
-              <w:t>]</w:t>
-            </w:r>
-            <w:r>
-              <w:rPr>
-                <w:sz w:val="18"/>
-                <w:szCs w:val="18"/>
-              </w:rPr>
-              <w:t>.phase}</w:t>
+              <w:t>].phase}</w:t>
             </w:r>
           </w:p>
         </w:tc>
         <w:tc>
           <w:tcPr>
-            <w:tcW w:w="261" w:type="pct"/>
+            <w:tcW w:w="851" w:type="dxa"/>
             <w:tcBorders>
-              <w:top w:val="nil"/>
-              <w:bottom w:val="single" w:sz="2" w:space="0" w:color="AEAAAA" w:themeColor="background2" w:themeShade="BF"/>
+              <w:top w:val="single" w:sz="2" w:space="0" w:color="F2F2F2" w:themeColor="background1" w:themeShade="F2"/>
+              <w:bottom w:val="nil"/>
             </w:tcBorders>
             <w:shd w:val="clear" w:color="auto" w:fill="auto"/>
             <w:tcMar>
-              <w:top w:w="28" w:type="dxa"/>
               <w:left w:w="0" w:type="dxa"/>
-              <w:bottom w:w="28" w:type="dxa"/>
             </w:tcMar>
           </w:tcPr>
           <w:p>
             <w:pPr>
               <w:pStyle w:val="BodyText"/>
+              <w:ind w:left="-6"/>
               <w:rPr>
                 <w:color w:val="000000"/>
                 <w:sz w:val="10"/>
@@ -1510,50 +1468,34 @@
                 <w:sz w:val="10"/>
                 <w:szCs w:val="10"/>
               </w:rPr>
+              <w:t>].projects[</w:t>
+            </w:r>
+            <w:proofErr w:type="spellStart"/>
+            <w:r>
+              <w:rPr>
+                <w:color w:val="000000"/>
+                <w:sz w:val="10"/>
+                <w:szCs w:val="10"/>
+              </w:rPr>
+              <w:t>i</w:t>
+            </w:r>
+            <w:proofErr w:type="spellEnd"/>
+            <w:r>
+              <w:rPr>
+                <w:color w:val="000000"/>
+                <w:sz w:val="10"/>
+                <w:szCs w:val="10"/>
+              </w:rPr>
               <w:t>].</w:t>
             </w:r>
-            <w:r>
-              <w:rPr>
-                <w:color w:val="000000"/>
-                <w:sz w:val="10"/>
-                <w:szCs w:val="10"/>
-              </w:rPr>
-              <w:t>projects[</w:t>
-            </w:r>
-            <w:proofErr w:type="spellStart"/>
-            <w:r>
-              <w:rPr>
-                <w:color w:val="000000"/>
-                <w:sz w:val="10"/>
-                <w:szCs w:val="10"/>
-              </w:rPr>
-              <w:t>i</w:t>
-            </w:r>
-            <w:proofErr w:type="spellEnd"/>
-            <w:r>
-              <w:rPr>
-                <w:color w:val="000000"/>
-                <w:sz w:val="10"/>
-                <w:szCs w:val="10"/>
-              </w:rPr>
-              <w:t>].</w:t>
-            </w:r>
-            <w:proofErr w:type="spellStart"/>
-            <w:r>
-              <w:rPr>
-                <w:color w:val="000000"/>
-                <w:sz w:val="10"/>
-                <w:szCs w:val="10"/>
-              </w:rPr>
-              <w:t>budget</w:t>
-            </w:r>
-            <w:r>
-              <w:rPr>
-                <w:color w:val="000000"/>
-                <w:sz w:val="10"/>
-                <w:szCs w:val="10"/>
-              </w:rPr>
-              <w:t>:ifEQ</w:t>
+            <w:proofErr w:type="spellStart"/>
+            <w:r>
+              <w:rPr>
+                <w:color w:val="000000"/>
+                <w:sz w:val="10"/>
+                <w:szCs w:val="10"/>
+              </w:rPr>
+              <w:t>budget:ifEQ</w:t>
             </w:r>
             <w:proofErr w:type="spellEnd"/>
             <w:r>
@@ -1593,9 +1535,9 @@
               <mc:AlternateContent>
                 <mc:Choice Requires="wps">
                   <w:drawing>
-                    <wp:inline distT="0" distB="0" distL="0" distR="0" wp14:anchorId="40A3EEBE" wp14:editId="71609515">
+                    <wp:inline distT="0" distB="0" distL="0" distR="0" wp14:anchorId="40A3EEBE" wp14:editId="71FF05CA">
                       <wp:extent cx="360000" cy="180000"/>
-                      <wp:effectExtent l="0" t="0" r="8890" b="10795"/>
+                      <wp:effectExtent l="0" t="0" r="0" b="0"/>
                       <wp:docPr id="21" name="Rectangle 49" descr="Complete"/>
                       <wp:cNvGraphicFramePr>
                         <a:graphicFrameLocks xmlns:a="http://schemas.openxmlformats.org/drawingml/2006/main" noChangeAspect="1"/>
@@ -1618,11 +1560,7 @@
                                 <a:srgbClr val="00FF00"/>
                               </a:solidFill>
                               <a:ln w="3175">
-                                <a:solidFill>
-                                  <a:schemeClr val="bg1">
-                                    <a:lumMod val="50000"/>
-                                  </a:schemeClr>
-                                </a:solidFill>
+                                <a:noFill/>
                                 <a:miter lim="800000"/>
                                 <a:headEnd/>
                                 <a:tailEnd/>
@@ -1639,8 +1577,7 @@
                 </mc:Choice>
                 <mc:Fallback>
                   <w:pict>
-                    <v:rect w14:anchorId="5E298CD0" id="Rectangle 49" o:spid="_x0000_s1026" alt="Complete" style="width:28.35pt;height:14.15pt;visibility:visible;mso-wrap-style:square;mso-left-percent:-10001;mso-top-percent:-10001;mso-position-horizontal:absolute;mso-position-horizontal-relative:char;mso-position-vertical:absolute;mso-position-vertical-relative:line;mso-left-percent:-10001;mso-top-percent:-10001;v-text-anchor:top" o:gfxdata="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" fillcolor="lime" strokecolor="#7f7f7f [1612]" strokeweight=".25pt">
-                      <v:path arrowok="t"/>
+                    <v:rect w14:anchorId="748835BB" id="Rectangle 49" o:spid="_x0000_s1026" alt="Complete" style="width:28.35pt;height:14.15pt;visibility:visible;mso-wrap-style:square;mso-left-percent:-10001;mso-top-percent:-10001;mso-position-horizontal:absolute;mso-position-horizontal-relative:char;mso-position-vertical:absolute;mso-position-vertical-relative:line;mso-left-percent:-10001;mso-top-percent:-10001;v-text-anchor:top" o:gfxdata="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" fillcolor="lime" stroked="f" strokeweight=".25pt">
                       <o:lock v:ext="edit" aspectratio="t"/>
                       <w10:anchorlock/>
                     </v:rect>
@@ -1654,39 +1591,7 @@
                 <w:sz w:val="10"/>
                 <w:szCs w:val="10"/>
               </w:rPr>
-              <w:t>{d.dashboard[i].</w:t>
-            </w:r>
-            <w:r>
-              <w:rPr>
-                <w:color w:val="000000"/>
-                <w:sz w:val="10"/>
-                <w:szCs w:val="10"/>
-              </w:rPr>
-              <w:t>projects[i].budget</w:t>
-            </w:r>
-            <w:r>
-              <w:rPr>
-                <w:color w:val="000000"/>
-                <w:sz w:val="10"/>
-                <w:szCs w:val="10"/>
-              </w:rPr>
-              <w:t>:showEnd}{d.dashboard[i].</w:t>
-            </w:r>
-            <w:r>
-              <w:rPr>
-                <w:color w:val="000000"/>
-                <w:sz w:val="10"/>
-                <w:szCs w:val="10"/>
-              </w:rPr>
-              <w:t>projects[i].budget</w:t>
-            </w:r>
-            <w:r>
-              <w:rPr>
-                <w:color w:val="000000"/>
-                <w:sz w:val="10"/>
-                <w:szCs w:val="10"/>
-              </w:rPr>
-              <w:t>:ifEQ('Not Started'):</w:t>
+              <w:t>{d.dashboard[i].projects[i].budget:showEnd}{d.dashboard[i].projects[i].budget:ifEQ('Not Started'):</w:t>
             </w:r>
             <w:proofErr w:type="spellStart"/>
             <w:r>
@@ -1717,9 +1622,9 @@
               <mc:AlternateContent>
                 <mc:Choice Requires="wps">
                   <w:drawing>
-                    <wp:inline distT="0" distB="0" distL="0" distR="0" wp14:anchorId="21D5E7F1" wp14:editId="194ABE70">
+                    <wp:inline distT="0" distB="0" distL="0" distR="0" wp14:anchorId="21D5E7F1" wp14:editId="2836F4CA">
                       <wp:extent cx="360000" cy="180000"/>
-                      <wp:effectExtent l="0" t="0" r="8890" b="10795"/>
+                      <wp:effectExtent l="0" t="0" r="0" b="0"/>
                       <wp:docPr id="65" name="Rectangle 49" descr="Complete"/>
                       <wp:cNvGraphicFramePr>
                         <a:graphicFrameLocks xmlns:a="http://schemas.openxmlformats.org/drawingml/2006/main" noChangeAspect="1"/>
@@ -1742,11 +1647,7 @@
                                 <a:schemeClr val="bg1"/>
                               </a:solidFill>
                               <a:ln w="3175">
-                                <a:solidFill>
-                                  <a:schemeClr val="bg1">
-                                    <a:lumMod val="50000"/>
-                                  </a:schemeClr>
-                                </a:solidFill>
+                                <a:noFill/>
                                 <a:miter lim="800000"/>
                                 <a:headEnd/>
                                 <a:tailEnd/>
@@ -1763,8 +1664,7 @@
                 </mc:Choice>
                 <mc:Fallback>
                   <w:pict>
-                    <v:rect w14:anchorId="3583A7C0" id="Rectangle 49" o:spid="_x0000_s1026" alt="Complete" style="width:28.35pt;height:14.15pt;visibility:visible;mso-wrap-style:square;mso-left-percent:-10001;mso-top-percent:-10001;mso-position-horizontal:absolute;mso-position-horizontal-relative:char;mso-position-vertical:absolute;mso-position-vertical-relative:line;mso-left-percent:-10001;mso-top-percent:-10001;v-text-anchor:top" o:gfxdata="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" fillcolor="white [3212]" strokecolor="#7f7f7f [1612]" strokeweight=".25pt">
-                      <v:path arrowok="t"/>
+                    <v:rect w14:anchorId="67BB8688" id="Rectangle 49" o:spid="_x0000_s1026" alt="Complete" style="width:28.35pt;height:14.15pt;visibility:visible;mso-wrap-style:square;mso-left-percent:-10001;mso-top-percent:-10001;mso-position-horizontal:absolute;mso-position-horizontal-relative:char;mso-position-vertical:absolute;mso-position-vertical-relative:line;mso-left-percent:-10001;mso-top-percent:-10001;v-text-anchor:top" o:gfxdata="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" fillcolor="white [3212]" stroked="f" strokeweight=".25pt">
                       <o:lock v:ext="edit" aspectratio="t"/>
                       <w10:anchorlock/>
                     </v:rect>
@@ -1778,55 +1678,7 @@
                 <w:sz w:val="10"/>
                 <w:szCs w:val="10"/>
               </w:rPr>
-              <w:t>{d.dashboard[i].</w:t>
-            </w:r>
-            <w:r>
-              <w:rPr>
-                <w:color w:val="000000"/>
-                <w:sz w:val="10"/>
-                <w:szCs w:val="10"/>
-              </w:rPr>
-              <w:t>projects[i].budget</w:t>
-            </w:r>
-            <w:r>
-              <w:rPr>
-                <w:color w:val="000000"/>
-                <w:sz w:val="10"/>
-                <w:szCs w:val="10"/>
-              </w:rPr>
-              <w:t>:showEnd}{d.dashboard[i].</w:t>
-            </w:r>
-            <w:r>
-              <w:rPr>
-                <w:color w:val="000000"/>
-                <w:sz w:val="10"/>
-                <w:szCs w:val="10"/>
-              </w:rPr>
-              <w:t>projects[i].budget</w:t>
-            </w:r>
-            <w:r>
-              <w:rPr>
-                <w:color w:val="000000"/>
-                <w:sz w:val="10"/>
-                <w:szCs w:val="10"/>
-              </w:rPr>
-              <w:t>:ifEQ(</w:t>
-            </w:r>
-            <w:r>
-              <w:rPr>
-                <w:color w:val="000000"/>
-                <w:sz w:val="10"/>
-                <w:szCs w:val="10"/>
-              </w:rPr>
-              <w:t>NULL</w:t>
-            </w:r>
-            <w:r>
-              <w:rPr>
-                <w:color w:val="000000"/>
-                <w:sz w:val="10"/>
-                <w:szCs w:val="10"/>
-              </w:rPr>
-              <w:t>):showBegin}</w:t>
+              <w:t>{d.dashboard[i].projects[i].budget:showEnd}{d.dashboard[i].projects[i].budget:ifEQ(NULL):showBegin}</w:t>
             </w:r>
             <w:r>
               <w:rPr>
@@ -1839,10 +1691,10 @@
               <mc:AlternateContent>
                 <mc:Choice Requires="wps">
                   <w:drawing>
-                    <wp:inline distT="0" distB="0" distL="0" distR="0" wp14:anchorId="4BC58245" wp14:editId="732372EC">
+                    <wp:inline distT="0" distB="0" distL="0" distR="0" wp14:anchorId="3FFD09EC" wp14:editId="697283D7">
                       <wp:extent cx="360000" cy="180000"/>
-                      <wp:effectExtent l="0" t="0" r="8890" b="10795"/>
-                      <wp:docPr id="75" name="Rectangle 49" descr="Complete"/>
+                      <wp:effectExtent l="0" t="0" r="0" b="0"/>
+                      <wp:docPr id="4" name="Rectangle 49" descr="Complete"/>
                       <wp:cNvGraphicFramePr>
                         <a:graphicFrameLocks xmlns:a="http://schemas.openxmlformats.org/drawingml/2006/main" noChangeAspect="1"/>
                       </wp:cNvGraphicFramePr>
@@ -1864,11 +1716,7 @@
                                 <a:schemeClr val="bg1"/>
                               </a:solidFill>
                               <a:ln w="3175">
-                                <a:solidFill>
-                                  <a:schemeClr val="bg1">
-                                    <a:lumMod val="50000"/>
-                                  </a:schemeClr>
-                                </a:solidFill>
+                                <a:noFill/>
                                 <a:miter lim="800000"/>
                                 <a:headEnd/>
                                 <a:tailEnd/>
@@ -1885,8 +1733,7 @@
                 </mc:Choice>
                 <mc:Fallback>
                   <w:pict>
-                    <v:rect w14:anchorId="56B32403" id="Rectangle 49" o:spid="_x0000_s1026" alt="Complete" style="width:28.35pt;height:14.15pt;visibility:visible;mso-wrap-style:square;mso-left-percent:-10001;mso-top-percent:-10001;mso-position-horizontal:absolute;mso-position-horizontal-relative:char;mso-position-vertical:absolute;mso-position-vertical-relative:line;mso-left-percent:-10001;mso-top-percent:-10001;v-text-anchor:top" o:gfxdata="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" fillcolor="white [3212]" strokecolor="#7f7f7f [1612]" strokeweight=".25pt">
-                      <v:path arrowok="t"/>
+                    <v:rect w14:anchorId="093A73EE" id="Rectangle 49" o:spid="_x0000_s1026" alt="Complete" style="width:28.35pt;height:14.15pt;visibility:visible;mso-wrap-style:square;mso-left-percent:-10001;mso-top-percent:-10001;mso-position-horizontal:absolute;mso-position-horizontal-relative:char;mso-position-vertical:absolute;mso-position-vertical-relative:line;mso-left-percent:-10001;mso-top-percent:-10001;v-text-anchor:top" o:gfxdata="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" fillcolor="white [3212]" stroked="f" strokeweight=".25pt">
                       <o:lock v:ext="edit" aspectratio="t"/>
                       <w10:anchorlock/>
                     </v:rect>
@@ -1900,23 +1747,7 @@
                 <w:sz w:val="10"/>
                 <w:szCs w:val="10"/>
               </w:rPr>
-              <w:t>{d.dashboard[i].</w:t>
-            </w:r>
-            <w:r>
-              <w:rPr>
-                <w:color w:val="000000"/>
-                <w:sz w:val="10"/>
-                <w:szCs w:val="10"/>
-              </w:rPr>
-              <w:t>projects[i].budget</w:t>
-            </w:r>
-            <w:r>
-              <w:rPr>
-                <w:color w:val="000000"/>
-                <w:sz w:val="10"/>
-                <w:szCs w:val="10"/>
-              </w:rPr>
-              <w:t>:showEnd}{d.dashboard[i].projects[i].project_helth:ifEQ('Complete'):showBegin}</w:t>
+              <w:t>{d.dashboard[i].projects[i].budget:showEnd}{d.dashboard[i].projects[i].budget:ifEQ('Complete'):showBegin}</w:t>
             </w:r>
             <w:r>
               <w:rPr>
@@ -1929,9 +1760,9 @@
               <mc:AlternateContent>
                 <mc:Choice Requires="wps">
                   <w:drawing>
-                    <wp:inline distT="0" distB="0" distL="0" distR="0" wp14:anchorId="3C244F57" wp14:editId="35B53700">
+                    <wp:inline distT="0" distB="0" distL="0" distR="0" wp14:anchorId="3C244F57" wp14:editId="5EC9DFB9">
                       <wp:extent cx="360000" cy="180000"/>
-                      <wp:effectExtent l="0" t="0" r="8890" b="10795"/>
+                      <wp:effectExtent l="0" t="0" r="0" b="0"/>
                       <wp:docPr id="46" name="Rectangle 49" descr="Complete"/>
                       <wp:cNvGraphicFramePr>
                         <a:graphicFrameLocks xmlns:a="http://schemas.openxmlformats.org/drawingml/2006/main" noChangeAspect="1"/>
@@ -1954,11 +1785,7 @@
                                 <a:schemeClr val="accent1"/>
                               </a:solidFill>
                               <a:ln w="3175">
-                                <a:solidFill>
-                                  <a:schemeClr val="bg1">
-                                    <a:lumMod val="50000"/>
-                                  </a:schemeClr>
-                                </a:solidFill>
+                                <a:noFill/>
                                 <a:miter lim="800000"/>
                                 <a:headEnd/>
                                 <a:tailEnd/>
@@ -1975,8 +1802,7 @@
                 </mc:Choice>
                 <mc:Fallback>
                   <w:pict>
-                    <v:rect w14:anchorId="5C42D2E5" id="Rectangle 49" o:spid="_x0000_s1026" alt="Complete" style="width:28.35pt;height:14.15pt;visibility:visible;mso-wrap-style:square;mso-left-percent:-10001;mso-top-percent:-10001;mso-position-horizontal:absolute;mso-position-horizontal-relative:char;mso-position-vertical:absolute;mso-position-vertical-relative:line;mso-left-percent:-10001;mso-top-percent:-10001;v-text-anchor:top" o:gfxdata="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" fillcolor="#4472c4 [3204]" strokecolor="#7f7f7f [1612]" strokeweight=".25pt">
-                      <v:path arrowok="t"/>
+                    <v:rect w14:anchorId="0CB92A78" id="Rectangle 49" o:spid="_x0000_s1026" alt="Complete" style="width:28.35pt;height:14.15pt;visibility:visible;mso-wrap-style:square;mso-left-percent:-10001;mso-top-percent:-10001;mso-position-horizontal:absolute;mso-position-horizontal-relative:char;mso-position-vertical:absolute;mso-position-vertical-relative:line;mso-left-percent:-10001;mso-top-percent:-10001;v-text-anchor:top" o:gfxdata="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" fillcolor="#4472c4 [3204]" stroked="f" strokeweight=".25pt">
                       <o:lock v:ext="edit" aspectratio="t"/>
                       <w10:anchorlock/>
                     </v:rect>
@@ -1990,39 +1816,7 @@
                 <w:sz w:val="10"/>
                 <w:szCs w:val="10"/>
               </w:rPr>
-              <w:t>{d.dashboard[i].</w:t>
-            </w:r>
-            <w:r>
-              <w:rPr>
-                <w:color w:val="000000"/>
-                <w:sz w:val="10"/>
-                <w:szCs w:val="10"/>
-              </w:rPr>
-              <w:t>projects[i].budget</w:t>
-            </w:r>
-            <w:r>
-              <w:rPr>
-                <w:color w:val="000000"/>
-                <w:sz w:val="10"/>
-                <w:szCs w:val="10"/>
-              </w:rPr>
-              <w:t>:showEnd}{d.dashboard[i].</w:t>
-            </w:r>
-            <w:r>
-              <w:rPr>
-                <w:color w:val="000000"/>
-                <w:sz w:val="10"/>
-                <w:szCs w:val="10"/>
-              </w:rPr>
-              <w:t>projects[i].budget</w:t>
-            </w:r>
-            <w:r>
-              <w:rPr>
-                <w:color w:val="000000"/>
-                <w:sz w:val="10"/>
-                <w:szCs w:val="10"/>
-              </w:rPr>
-              <w:t>:ifEQ('Yellow'):showBegin}</w:t>
+              <w:t>{d.dashboard[i].projects[i].budget:showEnd}{d.dashboard[i].projects[i].budget:ifEQ('Yellow'):showBegin}</w:t>
             </w:r>
             <w:r>
               <w:rPr>
@@ -2035,9 +1829,9 @@
               <mc:AlternateContent>
                 <mc:Choice Requires="wps">
                   <w:drawing>
-                    <wp:inline distT="0" distB="0" distL="0" distR="0" wp14:anchorId="3F6B5366" wp14:editId="1468F3D7">
+                    <wp:inline distT="0" distB="0" distL="0" distR="0" wp14:anchorId="3F6B5366" wp14:editId="6E4525B7">
                       <wp:extent cx="360000" cy="180000"/>
-                      <wp:effectExtent l="0" t="0" r="8890" b="10795"/>
+                      <wp:effectExtent l="0" t="0" r="0" b="0"/>
                       <wp:docPr id="50" name="Rectangle 49" descr="Complete"/>
                       <wp:cNvGraphicFramePr>
                         <a:graphicFrameLocks xmlns:a="http://schemas.openxmlformats.org/drawingml/2006/main" noChangeAspect="1"/>
@@ -2060,11 +1854,7 @@
                                 <a:srgbClr val="FFFF00"/>
                               </a:solidFill>
                               <a:ln w="3175">
-                                <a:solidFill>
-                                  <a:schemeClr val="bg1">
-                                    <a:lumMod val="50000"/>
-                                  </a:schemeClr>
-                                </a:solidFill>
+                                <a:noFill/>
                                 <a:miter lim="800000"/>
                                 <a:headEnd/>
                                 <a:tailEnd/>
@@ -2081,8 +1871,7 @@
                 </mc:Choice>
                 <mc:Fallback>
                   <w:pict>
-                    <v:rect w14:anchorId="29DBF7E0" id="Rectangle 49" o:spid="_x0000_s1026" alt="Complete" style="width:28.35pt;height:14.15pt;visibility:visible;mso-wrap-style:square;mso-left-percent:-10001;mso-top-percent:-10001;mso-position-horizontal:absolute;mso-position-horizontal-relative:char;mso-position-vertical:absolute;mso-position-vertical-relative:line;mso-left-percent:-10001;mso-top-percent:-10001;v-text-anchor:top" o:gfxdata="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" fillcolor="yellow" strokecolor="#7f7f7f [1612]" strokeweight=".25pt">
-                      <v:path arrowok="t"/>
+                    <v:rect w14:anchorId="3CCC9D06" id="Rectangle 49" o:spid="_x0000_s1026" alt="Complete" style="width:28.35pt;height:14.15pt;visibility:visible;mso-wrap-style:square;mso-left-percent:-10001;mso-top-percent:-10001;mso-position-horizontal:absolute;mso-position-horizontal-relative:char;mso-position-vertical:absolute;mso-position-vertical-relative:line;mso-left-percent:-10001;mso-top-percent:-10001;v-text-anchor:top" o:gfxdata="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" fillcolor="yellow" stroked="f" strokeweight=".25pt">
                       <o:lock v:ext="edit" aspectratio="t"/>
                       <w10:anchorlock/>
                     </v:rect>
@@ -2096,39 +1885,7 @@
                 <w:sz w:val="10"/>
                 <w:szCs w:val="10"/>
               </w:rPr>
-              <w:t>{d.dashboard[i].</w:t>
-            </w:r>
-            <w:r>
-              <w:rPr>
-                <w:color w:val="000000"/>
-                <w:sz w:val="10"/>
-                <w:szCs w:val="10"/>
-              </w:rPr>
-              <w:t>projects[i].budget</w:t>
-            </w:r>
-            <w:r>
-              <w:rPr>
-                <w:color w:val="000000"/>
-                <w:sz w:val="10"/>
-                <w:szCs w:val="10"/>
-              </w:rPr>
-              <w:t>:showEnd}{d.dashboard[i].</w:t>
-            </w:r>
-            <w:r>
-              <w:rPr>
-                <w:color w:val="000000"/>
-                <w:sz w:val="10"/>
-                <w:szCs w:val="10"/>
-              </w:rPr>
-              <w:t>projects[i].budget</w:t>
-            </w:r>
-            <w:r>
-              <w:rPr>
-                <w:color w:val="000000"/>
-                <w:sz w:val="10"/>
-                <w:szCs w:val="10"/>
-              </w:rPr>
-              <w:t>:ifEQ('Red'):showBegin}</w:t>
+              <w:t>{d.dashboard[i].projects[i].budget:showEnd}{d.dashboard[i].projects[i].budget:ifEQ('Red'):showBegin}</w:t>
             </w:r>
             <w:r>
               <w:rPr>
@@ -2141,9 +1898,9 @@
               <mc:AlternateContent>
                 <mc:Choice Requires="wps">
                   <w:drawing>
-                    <wp:inline distT="0" distB="0" distL="0" distR="0" wp14:anchorId="6698ABA3" wp14:editId="25AA77AA">
+                    <wp:inline distT="0" distB="0" distL="0" distR="0" wp14:anchorId="6698ABA3" wp14:editId="36C2CB1E">
                       <wp:extent cx="360000" cy="180000"/>
-                      <wp:effectExtent l="0" t="0" r="8890" b="10795"/>
+                      <wp:effectExtent l="0" t="0" r="0" b="0"/>
                       <wp:docPr id="54" name="Rectangle 49" descr="Complete"/>
                       <wp:cNvGraphicFramePr>
                         <a:graphicFrameLocks xmlns:a="http://schemas.openxmlformats.org/drawingml/2006/main" noChangeAspect="1"/>
@@ -2166,11 +1923,7 @@
                                 <a:srgbClr val="FF0000"/>
                               </a:solidFill>
                               <a:ln w="3175">
-                                <a:solidFill>
-                                  <a:schemeClr val="bg1">
-                                    <a:lumMod val="50000"/>
-                                  </a:schemeClr>
-                                </a:solidFill>
+                                <a:noFill/>
                                 <a:miter lim="800000"/>
                                 <a:headEnd/>
                                 <a:tailEnd/>
@@ -2187,8 +1940,7 @@
                 </mc:Choice>
                 <mc:Fallback>
                   <w:pict>
-                    <v:rect w14:anchorId="1A4ADEC4" id="Rectangle 49" o:spid="_x0000_s1026" alt="Complete" style="width:28.35pt;height:14.15pt;visibility:visible;mso-wrap-style:square;mso-left-percent:-10001;mso-top-percent:-10001;mso-position-horizontal:absolute;mso-position-horizontal-relative:char;mso-position-vertical:absolute;mso-position-vertical-relative:line;mso-left-percent:-10001;mso-top-percent:-10001;v-text-anchor:top" o:gfxdata="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" fillcolor="red" strokecolor="#7f7f7f [1612]" strokeweight=".25pt">
-                      <v:path arrowok="t"/>
+                    <v:rect w14:anchorId="5D07BF61" id="Rectangle 49" o:spid="_x0000_s1026" alt="Complete" style="width:28.35pt;height:14.15pt;visibility:visible;mso-wrap-style:square;mso-left-percent:-10001;mso-top-percent:-10001;mso-position-horizontal:absolute;mso-position-horizontal-relative:char;mso-position-vertical:absolute;mso-position-vertical-relative:line;mso-left-percent:-10001;mso-top-percent:-10001;v-text-anchor:top" o:gfxdata="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" fillcolor="red" stroked="f" strokeweight=".25pt">
                       <o:lock v:ext="edit" aspectratio="t"/>
                       <w10:anchorlock/>
                     </v:rect>
@@ -2238,50 +1990,34 @@
                 <w:sz w:val="10"/>
                 <w:szCs w:val="10"/>
               </w:rPr>
+              <w:t>].projects[</w:t>
+            </w:r>
+            <w:proofErr w:type="spellStart"/>
+            <w:r>
+              <w:rPr>
+                <w:color w:val="000000"/>
+                <w:sz w:val="10"/>
+                <w:szCs w:val="10"/>
+              </w:rPr>
+              <w:t>i</w:t>
+            </w:r>
+            <w:proofErr w:type="spellEnd"/>
+            <w:r>
+              <w:rPr>
+                <w:color w:val="000000"/>
+                <w:sz w:val="10"/>
+                <w:szCs w:val="10"/>
+              </w:rPr>
               <w:t>].</w:t>
             </w:r>
-            <w:r>
-              <w:rPr>
-                <w:color w:val="000000"/>
-                <w:sz w:val="10"/>
-                <w:szCs w:val="10"/>
-              </w:rPr>
-              <w:t>projects[</w:t>
-            </w:r>
-            <w:proofErr w:type="spellStart"/>
-            <w:r>
-              <w:rPr>
-                <w:color w:val="000000"/>
-                <w:sz w:val="10"/>
-                <w:szCs w:val="10"/>
-              </w:rPr>
-              <w:t>i</w:t>
-            </w:r>
-            <w:proofErr w:type="spellEnd"/>
-            <w:r>
-              <w:rPr>
-                <w:color w:val="000000"/>
-                <w:sz w:val="10"/>
-                <w:szCs w:val="10"/>
-              </w:rPr>
-              <w:t>].</w:t>
-            </w:r>
-            <w:proofErr w:type="spellStart"/>
-            <w:r>
-              <w:rPr>
-                <w:color w:val="000000"/>
-                <w:sz w:val="10"/>
-                <w:szCs w:val="10"/>
-              </w:rPr>
-              <w:t>budget</w:t>
-            </w:r>
-            <w:r>
-              <w:rPr>
-                <w:color w:val="000000"/>
-                <w:sz w:val="10"/>
-                <w:szCs w:val="10"/>
-              </w:rPr>
-              <w:t>:showEnd</w:t>
+            <w:proofErr w:type="spellStart"/>
+            <w:r>
+              <w:rPr>
+                <w:color w:val="000000"/>
+                <w:sz w:val="10"/>
+                <w:szCs w:val="10"/>
+              </w:rPr>
+              <w:t>budget:showEnd</w:t>
             </w:r>
             <w:proofErr w:type="spellEnd"/>
             <w:r>
@@ -2296,16 +2032,14 @@
         </w:tc>
         <w:tc>
           <w:tcPr>
-            <w:tcW w:w="298" w:type="pct"/>
+            <w:tcW w:w="992" w:type="dxa"/>
             <w:tcBorders>
-              <w:top w:val="nil"/>
-              <w:bottom w:val="single" w:sz="2" w:space="0" w:color="AEAAAA" w:themeColor="background2" w:themeShade="BF"/>
+              <w:top w:val="single" w:sz="2" w:space="0" w:color="F2F2F2" w:themeColor="background1" w:themeShade="F2"/>
+              <w:bottom w:val="nil"/>
             </w:tcBorders>
             <w:shd w:val="clear" w:color="auto" w:fill="auto"/>
             <w:tcMar>
-              <w:top w:w="28" w:type="dxa"/>
               <w:left w:w="0" w:type="dxa"/>
-              <w:bottom w:w="28" w:type="dxa"/>
             </w:tcMar>
           </w:tcPr>
           <w:p>
@@ -2359,50 +2093,34 @@
                 <w:sz w:val="10"/>
                 <w:szCs w:val="10"/>
               </w:rPr>
+              <w:t>].projects[</w:t>
+            </w:r>
+            <w:proofErr w:type="spellStart"/>
+            <w:r>
+              <w:rPr>
+                <w:color w:val="000000"/>
+                <w:sz w:val="10"/>
+                <w:szCs w:val="10"/>
+              </w:rPr>
+              <w:t>i</w:t>
+            </w:r>
+            <w:proofErr w:type="spellEnd"/>
+            <w:r>
+              <w:rPr>
+                <w:color w:val="000000"/>
+                <w:sz w:val="10"/>
+                <w:szCs w:val="10"/>
+              </w:rPr>
               <w:t>].</w:t>
             </w:r>
-            <w:r>
-              <w:rPr>
-                <w:color w:val="000000"/>
-                <w:sz w:val="10"/>
-                <w:szCs w:val="10"/>
-              </w:rPr>
-              <w:t>projects[</w:t>
-            </w:r>
-            <w:proofErr w:type="spellStart"/>
-            <w:r>
-              <w:rPr>
-                <w:color w:val="000000"/>
-                <w:sz w:val="10"/>
-                <w:szCs w:val="10"/>
-              </w:rPr>
-              <w:t>i</w:t>
-            </w:r>
-            <w:proofErr w:type="spellEnd"/>
-            <w:r>
-              <w:rPr>
-                <w:color w:val="000000"/>
-                <w:sz w:val="10"/>
-                <w:szCs w:val="10"/>
-              </w:rPr>
-              <w:t>].</w:t>
-            </w:r>
-            <w:proofErr w:type="spellStart"/>
-            <w:r>
-              <w:rPr>
-                <w:color w:val="000000"/>
-                <w:sz w:val="10"/>
-                <w:szCs w:val="10"/>
-              </w:rPr>
-              <w:t>schedule</w:t>
-            </w:r>
-            <w:r>
-              <w:rPr>
-                <w:color w:val="000000"/>
-                <w:sz w:val="10"/>
-                <w:szCs w:val="10"/>
-              </w:rPr>
-              <w:t>:ifEQ</w:t>
+            <w:proofErr w:type="spellStart"/>
+            <w:r>
+              <w:rPr>
+                <w:color w:val="000000"/>
+                <w:sz w:val="10"/>
+                <w:szCs w:val="10"/>
+              </w:rPr>
+              <w:t>schedule:ifEQ</w:t>
             </w:r>
             <w:proofErr w:type="spellEnd"/>
             <w:r>
@@ -2420,23 +2138,7 @@
                 <w:sz w:val="10"/>
                 <w:szCs w:val="10"/>
               </w:rPr>
-              <w:t>sho</w:t>
-            </w:r>
-            <w:r>
-              <w:rPr>
-                <w:color w:val="000000"/>
-                <w:sz w:val="10"/>
-                <w:szCs w:val="10"/>
-              </w:rPr>
-              <w:t>w</w:t>
-            </w:r>
-            <w:r>
-              <w:rPr>
-                <w:color w:val="000000"/>
-                <w:sz w:val="10"/>
-                <w:szCs w:val="10"/>
-              </w:rPr>
-              <w:t>Begin</w:t>
+              <w:t>showBegin</w:t>
             </w:r>
             <w:proofErr w:type="spellEnd"/>
             <w:r>
@@ -2458,9 +2160,9 @@
               <mc:AlternateContent>
                 <mc:Choice Requires="wps">
                   <w:drawing>
-                    <wp:inline distT="0" distB="0" distL="0" distR="0" wp14:anchorId="04292B64" wp14:editId="3A724943">
+                    <wp:inline distT="0" distB="0" distL="0" distR="0" wp14:anchorId="04292B64" wp14:editId="666D4809">
                       <wp:extent cx="360000" cy="180000"/>
-                      <wp:effectExtent l="0" t="0" r="8890" b="10795"/>
+                      <wp:effectExtent l="0" t="0" r="0" b="0"/>
                       <wp:docPr id="39" name="Rectangle 49" descr="Complete"/>
                       <wp:cNvGraphicFramePr>
                         <a:graphicFrameLocks xmlns:a="http://schemas.openxmlformats.org/drawingml/2006/main" noChangeAspect="1"/>
@@ -2483,11 +2185,7 @@
                                 <a:srgbClr val="00FF00"/>
                               </a:solidFill>
                               <a:ln w="3175">
-                                <a:solidFill>
-                                  <a:schemeClr val="bg1">
-                                    <a:lumMod val="50000"/>
-                                  </a:schemeClr>
-                                </a:solidFill>
+                                <a:noFill/>
                                 <a:miter lim="800000"/>
                                 <a:headEnd/>
                                 <a:tailEnd/>
@@ -2504,8 +2202,7 @@
                 </mc:Choice>
                 <mc:Fallback>
                   <w:pict>
-                    <v:rect w14:anchorId="2290A966" id="Rectangle 49" o:spid="_x0000_s1026" alt="Complete" style="width:28.35pt;height:14.15pt;visibility:visible;mso-wrap-style:square;mso-left-percent:-10001;mso-top-percent:-10001;mso-position-horizontal:absolute;mso-position-horizontal-relative:char;mso-position-vertical:absolute;mso-position-vertical-relative:line;mso-left-percent:-10001;mso-top-percent:-10001;v-text-anchor:top" o:gfxdata="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" fillcolor="lime" strokecolor="#7f7f7f [1612]" strokeweight=".25pt">
-                      <v:path arrowok="t"/>
+                    <v:rect w14:anchorId="2C1673BF" id="Rectangle 49" o:spid="_x0000_s1026" alt="Complete" style="width:28.35pt;height:14.15pt;visibility:visible;mso-wrap-style:square;mso-left-percent:-10001;mso-top-percent:-10001;mso-position-horizontal:absolute;mso-position-horizontal-relative:char;mso-position-vertical:absolute;mso-position-vertical-relative:line;mso-left-percent:-10001;mso-top-percent:-10001;v-text-anchor:top" o:gfxdata="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" fillcolor="lime" stroked="f" strokeweight=".25pt">
                       <o:lock v:ext="edit" aspectratio="t"/>
                       <w10:anchorlock/>
                     </v:rect>
@@ -2519,39 +2216,7 @@
                 <w:sz w:val="10"/>
                 <w:szCs w:val="10"/>
               </w:rPr>
-              <w:t>{d.dashboard[i].</w:t>
-            </w:r>
-            <w:r>
-              <w:rPr>
-                <w:color w:val="000000"/>
-                <w:sz w:val="10"/>
-                <w:szCs w:val="10"/>
-              </w:rPr>
-              <w:t>projects[i].schedule</w:t>
-            </w:r>
-            <w:r>
-              <w:rPr>
-                <w:color w:val="000000"/>
-                <w:sz w:val="10"/>
-                <w:szCs w:val="10"/>
-              </w:rPr>
-              <w:t>:showEnd}{d.dashboard[i].</w:t>
-            </w:r>
-            <w:r>
-              <w:rPr>
-                <w:color w:val="000000"/>
-                <w:sz w:val="10"/>
-                <w:szCs w:val="10"/>
-              </w:rPr>
-              <w:t>projects[i].schedule</w:t>
-            </w:r>
-            <w:r>
-              <w:rPr>
-                <w:color w:val="000000"/>
-                <w:sz w:val="10"/>
-                <w:szCs w:val="10"/>
-              </w:rPr>
-              <w:t>:ifEQ('Not Started'):</w:t>
+              <w:t>{d.dashboard[i].projects[i].schedule:showEnd}{d.dashboard[i].projects[i].schedule:ifEQ('Not Started'):</w:t>
             </w:r>
             <w:proofErr w:type="spellStart"/>
             <w:r>
@@ -2582,10 +2247,10 @@
               <mc:AlternateContent>
                 <mc:Choice Requires="wps">
                   <w:drawing>
-                    <wp:inline distT="0" distB="0" distL="0" distR="0" wp14:anchorId="28D25428" wp14:editId="27F33C01">
+                    <wp:inline distT="0" distB="0" distL="0" distR="0" wp14:anchorId="6C2873A8" wp14:editId="66E9DBE1">
                       <wp:extent cx="360000" cy="180000"/>
-                      <wp:effectExtent l="0" t="0" r="8890" b="10795"/>
-                      <wp:docPr id="69" name="Rectangle 49" descr="Complete"/>
+                      <wp:effectExtent l="0" t="0" r="0" b="0"/>
+                      <wp:docPr id="2" name="Rectangle 49" descr="Complete"/>
                       <wp:cNvGraphicFramePr>
                         <a:graphicFrameLocks xmlns:a="http://schemas.openxmlformats.org/drawingml/2006/main" noChangeAspect="1"/>
                       </wp:cNvGraphicFramePr>
@@ -2607,11 +2272,7 @@
                                 <a:schemeClr val="bg1"/>
                               </a:solidFill>
                               <a:ln w="3175">
-                                <a:solidFill>
-                                  <a:schemeClr val="bg1">
-                                    <a:lumMod val="50000"/>
-                                  </a:schemeClr>
-                                </a:solidFill>
+                                <a:noFill/>
                                 <a:miter lim="800000"/>
                                 <a:headEnd/>
                                 <a:tailEnd/>
@@ -2628,8 +2289,7 @@
                 </mc:Choice>
                 <mc:Fallback>
                   <w:pict>
-                    <v:rect w14:anchorId="6179CCA0" id="Rectangle 49" o:spid="_x0000_s1026" alt="Complete" style="width:28.35pt;height:14.15pt;visibility:visible;mso-wrap-style:square;mso-left-percent:-10001;mso-top-percent:-10001;mso-position-horizontal:absolute;mso-position-horizontal-relative:char;mso-position-vertical:absolute;mso-position-vertical-relative:line;mso-left-percent:-10001;mso-top-percent:-10001;v-text-anchor:top" o:gfxdata="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" fillcolor="white [3212]" strokecolor="#7f7f7f [1612]" strokeweight=".25pt">
-                      <v:path arrowok="t"/>
+                    <v:rect w14:anchorId="64730E83" id="Rectangle 49" o:spid="_x0000_s1026" alt="Complete" style="width:28.35pt;height:14.15pt;visibility:visible;mso-wrap-style:square;mso-left-percent:-10001;mso-top-percent:-10001;mso-position-horizontal:absolute;mso-position-horizontal-relative:char;mso-position-vertical:absolute;mso-position-vertical-relative:line;mso-left-percent:-10001;mso-top-percent:-10001;v-text-anchor:top" o:gfxdata="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" fillcolor="white [3212]" stroked="f" strokeweight=".25pt">
                       <o:lock v:ext="edit" aspectratio="t"/>
                       <w10:anchorlock/>
                     </v:rect>
@@ -2643,55 +2303,7 @@
                 <w:sz w:val="10"/>
                 <w:szCs w:val="10"/>
               </w:rPr>
-              <w:t>{d.dashboard[i].</w:t>
-            </w:r>
-            <w:r>
-              <w:rPr>
-                <w:color w:val="000000"/>
-                <w:sz w:val="10"/>
-                <w:szCs w:val="10"/>
-              </w:rPr>
-              <w:t>projects[i].schedule</w:t>
-            </w:r>
-            <w:r>
-              <w:rPr>
-                <w:color w:val="000000"/>
-                <w:sz w:val="10"/>
-                <w:szCs w:val="10"/>
-              </w:rPr>
-              <w:t>:showEnd}{d.dashboard[i].</w:t>
-            </w:r>
-            <w:r>
-              <w:rPr>
-                <w:color w:val="000000"/>
-                <w:sz w:val="10"/>
-                <w:szCs w:val="10"/>
-              </w:rPr>
-              <w:t>projects[i].schedule</w:t>
-            </w:r>
-            <w:r>
-              <w:rPr>
-                <w:color w:val="000000"/>
-                <w:sz w:val="10"/>
-                <w:szCs w:val="10"/>
-              </w:rPr>
-              <w:t>:ifEQ(</w:t>
-            </w:r>
-            <w:r>
-              <w:rPr>
-                <w:color w:val="000000"/>
-                <w:sz w:val="10"/>
-                <w:szCs w:val="10"/>
-              </w:rPr>
-              <w:t>NULL</w:t>
-            </w:r>
-            <w:r>
-              <w:rPr>
-                <w:color w:val="000000"/>
-                <w:sz w:val="10"/>
-                <w:szCs w:val="10"/>
-              </w:rPr>
-              <w:t>):showBegin}</w:t>
+              <w:t>{d.dashboard[i].projects[i].schedule:showEnd}{d.dashboard[i].projects[i].schedule:ifEQ(NULL):showBegin}</w:t>
             </w:r>
             <w:r>
               <w:rPr>
@@ -2704,10 +2316,10 @@
               <mc:AlternateContent>
                 <mc:Choice Requires="wps">
                   <w:drawing>
-                    <wp:inline distT="0" distB="0" distL="0" distR="0" wp14:anchorId="7268D6C0" wp14:editId="3B03865A">
+                    <wp:inline distT="0" distB="0" distL="0" distR="0" wp14:anchorId="46FA07DA" wp14:editId="010C00C1">
                       <wp:extent cx="360000" cy="180000"/>
-                      <wp:effectExtent l="0" t="0" r="8890" b="10795"/>
-                      <wp:docPr id="74" name="Rectangle 49" descr="Complete"/>
+                      <wp:effectExtent l="0" t="0" r="0" b="0"/>
+                      <wp:docPr id="6" name="Rectangle 49" descr="Complete"/>
                       <wp:cNvGraphicFramePr>
                         <a:graphicFrameLocks xmlns:a="http://schemas.openxmlformats.org/drawingml/2006/main" noChangeAspect="1"/>
                       </wp:cNvGraphicFramePr>
@@ -2729,11 +2341,7 @@
                                 <a:schemeClr val="bg1"/>
                               </a:solidFill>
                               <a:ln w="3175">
-                                <a:solidFill>
-                                  <a:schemeClr val="bg1">
-                                    <a:lumMod val="50000"/>
-                                  </a:schemeClr>
-                                </a:solidFill>
+                                <a:noFill/>
                                 <a:miter lim="800000"/>
                                 <a:headEnd/>
                                 <a:tailEnd/>
@@ -2750,8 +2358,7 @@
                 </mc:Choice>
                 <mc:Fallback>
                   <w:pict>
-                    <v:rect w14:anchorId="41F0DEC7" id="Rectangle 49" o:spid="_x0000_s1026" alt="Complete" style="width:28.35pt;height:14.15pt;visibility:visible;mso-wrap-style:square;mso-left-percent:-10001;mso-top-percent:-10001;mso-position-horizontal:absolute;mso-position-horizontal-relative:char;mso-position-vertical:absolute;mso-position-vertical-relative:line;mso-left-percent:-10001;mso-top-percent:-10001;v-text-anchor:top" o:gfxdata="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" fillcolor="white [3212]" strokecolor="#7f7f7f [1612]" strokeweight=".25pt">
-                      <v:path arrowok="t"/>
+                    <v:rect w14:anchorId="4919AFF6" id="Rectangle 49" o:spid="_x0000_s1026" alt="Complete" style="width:28.35pt;height:14.15pt;visibility:visible;mso-wrap-style:square;mso-left-percent:-10001;mso-top-percent:-10001;mso-position-horizontal:absolute;mso-position-horizontal-relative:char;mso-position-vertical:absolute;mso-position-vertical-relative:line;mso-left-percent:-10001;mso-top-percent:-10001;v-text-anchor:top" o:gfxdata="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" fillcolor="white [3212]" stroked="f" strokeweight=".25pt">
                       <o:lock v:ext="edit" aspectratio="t"/>
                       <w10:anchorlock/>
                     </v:rect>
@@ -2765,23 +2372,7 @@
                 <w:sz w:val="10"/>
                 <w:szCs w:val="10"/>
               </w:rPr>
-              <w:t>{d.dashboard[i].</w:t>
-            </w:r>
-            <w:r>
-              <w:rPr>
-                <w:color w:val="000000"/>
-                <w:sz w:val="10"/>
-                <w:szCs w:val="10"/>
-              </w:rPr>
-              <w:t>projects[i].schedule</w:t>
-            </w:r>
-            <w:r>
-              <w:rPr>
-                <w:color w:val="000000"/>
-                <w:sz w:val="10"/>
-                <w:szCs w:val="10"/>
-              </w:rPr>
-              <w:t>:showEnd}{d.dashboard[i].projects[i].project_helth:ifEQ('Complete'):showBegin}</w:t>
+              <w:t>{d.dashboard[i].projects[i].schedule:showEnd}{d.dashboard[i].projects[i].schedule:ifEQ('Complete'):showBegin}</w:t>
             </w:r>
             <w:r>
               <w:rPr>
@@ -2794,9 +2385,9 @@
               <mc:AlternateContent>
                 <mc:Choice Requires="wps">
                   <w:drawing>
-                    <wp:inline distT="0" distB="0" distL="0" distR="0" wp14:anchorId="0470A034" wp14:editId="6FBE98BF">
+                    <wp:inline distT="0" distB="0" distL="0" distR="0" wp14:anchorId="0470A034" wp14:editId="593C3F67">
                       <wp:extent cx="360000" cy="180000"/>
-                      <wp:effectExtent l="0" t="0" r="8890" b="10795"/>
+                      <wp:effectExtent l="0" t="0" r="0" b="0"/>
                       <wp:docPr id="47" name="Rectangle 49" descr="Complete"/>
                       <wp:cNvGraphicFramePr>
                         <a:graphicFrameLocks xmlns:a="http://schemas.openxmlformats.org/drawingml/2006/main" noChangeAspect="1"/>
@@ -2819,11 +2410,7 @@
                                 <a:schemeClr val="accent1"/>
                               </a:solidFill>
                               <a:ln w="3175">
-                                <a:solidFill>
-                                  <a:schemeClr val="bg1">
-                                    <a:lumMod val="50000"/>
-                                  </a:schemeClr>
-                                </a:solidFill>
+                                <a:noFill/>
                                 <a:miter lim="800000"/>
                                 <a:headEnd/>
                                 <a:tailEnd/>
@@ -2840,8 +2427,7 @@
                 </mc:Choice>
                 <mc:Fallback>
                   <w:pict>
-                    <v:rect w14:anchorId="280F6588" id="Rectangle 49" o:spid="_x0000_s1026" alt="Complete" style="width:28.35pt;height:14.15pt;visibility:visible;mso-wrap-style:square;mso-left-percent:-10001;mso-top-percent:-10001;mso-position-horizontal:absolute;mso-position-horizontal-relative:char;mso-position-vertical:absolute;mso-position-vertical-relative:line;mso-left-percent:-10001;mso-top-percent:-10001;v-text-anchor:top" o:gfxdata="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" fillcolor="#4472c4 [3204]" strokecolor="#7f7f7f [1612]" strokeweight=".25pt">
-                      <v:path arrowok="t"/>
+                    <v:rect w14:anchorId="0C716F71" id="Rectangle 49" o:spid="_x0000_s1026" alt="Complete" style="width:28.35pt;height:14.15pt;visibility:visible;mso-wrap-style:square;mso-left-percent:-10001;mso-top-percent:-10001;mso-position-horizontal:absolute;mso-position-horizontal-relative:char;mso-position-vertical:absolute;mso-position-vertical-relative:line;mso-left-percent:-10001;mso-top-percent:-10001;v-text-anchor:top" o:gfxdata="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" fillcolor="#4472c4 [3204]" stroked="f" strokeweight=".25pt">
                       <o:lock v:ext="edit" aspectratio="t"/>
                       <w10:anchorlock/>
                     </v:rect>
@@ -2855,39 +2441,7 @@
                 <w:sz w:val="10"/>
                 <w:szCs w:val="10"/>
               </w:rPr>
-              <w:t>{d.dashboard[i].</w:t>
-            </w:r>
-            <w:r>
-              <w:rPr>
-                <w:color w:val="000000"/>
-                <w:sz w:val="10"/>
-                <w:szCs w:val="10"/>
-              </w:rPr>
-              <w:t>projects[i].schedule</w:t>
-            </w:r>
-            <w:r>
-              <w:rPr>
-                <w:color w:val="000000"/>
-                <w:sz w:val="10"/>
-                <w:szCs w:val="10"/>
-              </w:rPr>
-              <w:t>:showEnd}{d.dashboard[i].</w:t>
-            </w:r>
-            <w:r>
-              <w:rPr>
-                <w:color w:val="000000"/>
-                <w:sz w:val="10"/>
-                <w:szCs w:val="10"/>
-              </w:rPr>
-              <w:t>projects[i].schedule</w:t>
-            </w:r>
-            <w:r>
-              <w:rPr>
-                <w:color w:val="000000"/>
-                <w:sz w:val="10"/>
-                <w:szCs w:val="10"/>
-              </w:rPr>
-              <w:t>:ifEQ('Yellow'):showBegin}</w:t>
+              <w:t>{d.dashboard[i].projects[i].schedule:showEnd}{d.dashboard[i].projects[i].schedule:ifEQ('Yellow'):showBegin}</w:t>
             </w:r>
             <w:r>
               <w:rPr>
@@ -2900,9 +2454,9 @@
               <mc:AlternateContent>
                 <mc:Choice Requires="wps">
                   <w:drawing>
-                    <wp:inline distT="0" distB="0" distL="0" distR="0" wp14:anchorId="39B46B51" wp14:editId="5985D05A">
+                    <wp:inline distT="0" distB="0" distL="0" distR="0" wp14:anchorId="39B46B51" wp14:editId="2F96EC81">
                       <wp:extent cx="360000" cy="180000"/>
-                      <wp:effectExtent l="0" t="0" r="8890" b="10795"/>
+                      <wp:effectExtent l="0" t="0" r="0" b="0"/>
                       <wp:docPr id="51" name="Rectangle 49" descr="Complete"/>
                       <wp:cNvGraphicFramePr>
                         <a:graphicFrameLocks xmlns:a="http://schemas.openxmlformats.org/drawingml/2006/main" noChangeAspect="1"/>
@@ -2925,11 +2479,7 @@
                                 <a:srgbClr val="FFFF00"/>
                               </a:solidFill>
                               <a:ln w="3175">
-                                <a:solidFill>
-                                  <a:schemeClr val="bg1">
-                                    <a:lumMod val="50000"/>
-                                  </a:schemeClr>
-                                </a:solidFill>
+                                <a:noFill/>
                                 <a:miter lim="800000"/>
                                 <a:headEnd/>
                                 <a:tailEnd/>
@@ -2946,8 +2496,7 @@
                 </mc:Choice>
                 <mc:Fallback>
                   <w:pict>
-                    <v:rect w14:anchorId="49633CF2" id="Rectangle 49" o:spid="_x0000_s1026" alt="Complete" style="width:28.35pt;height:14.15pt;visibility:visible;mso-wrap-style:square;mso-left-percent:-10001;mso-top-percent:-10001;mso-position-horizontal:absolute;mso-position-horizontal-relative:char;mso-position-vertical:absolute;mso-position-vertical-relative:line;mso-left-percent:-10001;mso-top-percent:-10001;v-text-anchor:top" o:gfxdata="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" fillcolor="yellow" strokecolor="#7f7f7f [1612]" strokeweight=".25pt">
-                      <v:path arrowok="t"/>
+                    <v:rect w14:anchorId="3A761431" id="Rectangle 49" o:spid="_x0000_s1026" alt="Complete" style="width:28.35pt;height:14.15pt;visibility:visible;mso-wrap-style:square;mso-left-percent:-10001;mso-top-percent:-10001;mso-position-horizontal:absolute;mso-position-horizontal-relative:char;mso-position-vertical:absolute;mso-position-vertical-relative:line;mso-left-percent:-10001;mso-top-percent:-10001;v-text-anchor:top" o:gfxdata="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" fillcolor="yellow" stroked="f" strokeweight=".25pt">
                       <o:lock v:ext="edit" aspectratio="t"/>
                       <w10:anchorlock/>
                     </v:rect>
@@ -2961,39 +2510,7 @@
                 <w:sz w:val="10"/>
                 <w:szCs w:val="10"/>
               </w:rPr>
-              <w:t>{d.dashboard[i].</w:t>
-            </w:r>
-            <w:r>
-              <w:rPr>
-                <w:color w:val="000000"/>
-                <w:sz w:val="10"/>
-                <w:szCs w:val="10"/>
-              </w:rPr>
-              <w:t>projects[i].schedule</w:t>
-            </w:r>
-            <w:r>
-              <w:rPr>
-                <w:color w:val="000000"/>
-                <w:sz w:val="10"/>
-                <w:szCs w:val="10"/>
-              </w:rPr>
-              <w:t>:showEnd}{d.dashboard[i].</w:t>
-            </w:r>
-            <w:r>
-              <w:rPr>
-                <w:color w:val="000000"/>
-                <w:sz w:val="10"/>
-                <w:szCs w:val="10"/>
-              </w:rPr>
-              <w:t>projects[i].schedule</w:t>
-            </w:r>
-            <w:r>
-              <w:rPr>
-                <w:color w:val="000000"/>
-                <w:sz w:val="10"/>
-                <w:szCs w:val="10"/>
-              </w:rPr>
-              <w:t>:ifEQ('Red'):showBegin}</w:t>
+              <w:t>{d.dashboard[i].projects[i].schedule:showEnd}{d.dashboard[i].projects[i].schedule:ifEQ('Red'):showBegin}</w:t>
             </w:r>
             <w:r>
               <w:rPr>
@@ -3006,9 +2523,9 @@
               <mc:AlternateContent>
                 <mc:Choice Requires="wps">
                   <w:drawing>
-                    <wp:inline distT="0" distB="0" distL="0" distR="0" wp14:anchorId="01651500" wp14:editId="1DE356F3">
+                    <wp:inline distT="0" distB="0" distL="0" distR="0" wp14:anchorId="01651500" wp14:editId="4836B53F">
                       <wp:extent cx="360000" cy="180000"/>
-                      <wp:effectExtent l="0" t="0" r="8890" b="10795"/>
+                      <wp:effectExtent l="0" t="0" r="0" b="0"/>
                       <wp:docPr id="55" name="Rectangle 49" descr="Complete"/>
                       <wp:cNvGraphicFramePr>
                         <a:graphicFrameLocks xmlns:a="http://schemas.openxmlformats.org/drawingml/2006/main" noChangeAspect="1"/>
@@ -3031,11 +2548,7 @@
                                 <a:srgbClr val="FF0000"/>
                               </a:solidFill>
                               <a:ln w="3175">
-                                <a:solidFill>
-                                  <a:schemeClr val="bg1">
-                                    <a:lumMod val="50000"/>
-                                  </a:schemeClr>
-                                </a:solidFill>
+                                <a:noFill/>
                                 <a:miter lim="800000"/>
                                 <a:headEnd/>
                                 <a:tailEnd/>
@@ -3052,8 +2565,7 @@
                 </mc:Choice>
                 <mc:Fallback>
                   <w:pict>
-                    <v:rect w14:anchorId="74E778C6" id="Rectangle 49" o:spid="_x0000_s1026" alt="Complete" style="width:28.35pt;height:14.15pt;visibility:visible;mso-wrap-style:square;mso-left-percent:-10001;mso-top-percent:-10001;mso-position-horizontal:absolute;mso-position-horizontal-relative:char;mso-position-vertical:absolute;mso-position-vertical-relative:line;mso-left-percent:-10001;mso-top-percent:-10001;v-text-anchor:top" o:gfxdata="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" fillcolor="red" strokecolor="#7f7f7f [1612]" strokeweight=".25pt">
-                      <v:path arrowok="t"/>
+                    <v:rect w14:anchorId="32479434" id="Rectangle 49" o:spid="_x0000_s1026" alt="Complete" style="width:28.35pt;height:14.15pt;visibility:visible;mso-wrap-style:square;mso-left-percent:-10001;mso-top-percent:-10001;mso-position-horizontal:absolute;mso-position-horizontal-relative:char;mso-position-vertical:absolute;mso-position-vertical-relative:line;mso-left-percent:-10001;mso-top-percent:-10001;v-text-anchor:top" o:gfxdata="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" fillcolor="red" stroked="f" strokeweight=".25pt">
                       <o:lock v:ext="edit" aspectratio="t"/>
                       <w10:anchorlock/>
                     </v:rect>
@@ -3103,50 +2615,34 @@
                 <w:sz w:val="10"/>
                 <w:szCs w:val="10"/>
               </w:rPr>
+              <w:t>].projects[</w:t>
+            </w:r>
+            <w:proofErr w:type="spellStart"/>
+            <w:r>
+              <w:rPr>
+                <w:color w:val="000000"/>
+                <w:sz w:val="10"/>
+                <w:szCs w:val="10"/>
+              </w:rPr>
+              <w:t>i</w:t>
+            </w:r>
+            <w:proofErr w:type="spellEnd"/>
+            <w:r>
+              <w:rPr>
+                <w:color w:val="000000"/>
+                <w:sz w:val="10"/>
+                <w:szCs w:val="10"/>
+              </w:rPr>
               <w:t>].</w:t>
             </w:r>
-            <w:r>
-              <w:rPr>
-                <w:color w:val="000000"/>
-                <w:sz w:val="10"/>
-                <w:szCs w:val="10"/>
-              </w:rPr>
-              <w:t>projects[</w:t>
-            </w:r>
-            <w:proofErr w:type="spellStart"/>
-            <w:r>
-              <w:rPr>
-                <w:color w:val="000000"/>
-                <w:sz w:val="10"/>
-                <w:szCs w:val="10"/>
-              </w:rPr>
-              <w:t>i</w:t>
-            </w:r>
-            <w:proofErr w:type="spellEnd"/>
-            <w:r>
-              <w:rPr>
-                <w:color w:val="000000"/>
-                <w:sz w:val="10"/>
-                <w:szCs w:val="10"/>
-              </w:rPr>
-              <w:t>].</w:t>
-            </w:r>
-            <w:proofErr w:type="spellStart"/>
-            <w:r>
-              <w:rPr>
-                <w:color w:val="000000"/>
-                <w:sz w:val="10"/>
-                <w:szCs w:val="10"/>
-              </w:rPr>
-              <w:t>schedule</w:t>
-            </w:r>
-            <w:r>
-              <w:rPr>
-                <w:color w:val="000000"/>
-                <w:sz w:val="10"/>
-                <w:szCs w:val="10"/>
-              </w:rPr>
-              <w:t>:showEnd</w:t>
+            <w:proofErr w:type="spellStart"/>
+            <w:r>
+              <w:rPr>
+                <w:color w:val="000000"/>
+                <w:sz w:val="10"/>
+                <w:szCs w:val="10"/>
+              </w:rPr>
+              <w:t>schedule:showEnd</w:t>
             </w:r>
             <w:proofErr w:type="spellEnd"/>
             <w:r>
@@ -3161,16 +2657,14 @@
         </w:tc>
         <w:tc>
           <w:tcPr>
-            <w:tcW w:w="262" w:type="pct"/>
+            <w:tcW w:w="747" w:type="dxa"/>
             <w:tcBorders>
-              <w:top w:val="nil"/>
-              <w:bottom w:val="single" w:sz="2" w:space="0" w:color="AEAAAA" w:themeColor="background2" w:themeShade="BF"/>
+              <w:top w:val="single" w:sz="2" w:space="0" w:color="F2F2F2" w:themeColor="background1" w:themeShade="F2"/>
+              <w:bottom w:val="nil"/>
             </w:tcBorders>
             <w:shd w:val="clear" w:color="auto" w:fill="auto"/>
             <w:tcMar>
-              <w:top w:w="28" w:type="dxa"/>
               <w:left w:w="0" w:type="dxa"/>
-              <w:bottom w:w="28" w:type="dxa"/>
             </w:tcMar>
           </w:tcPr>
           <w:p>
@@ -3224,50 +2718,34 @@
                 <w:sz w:val="10"/>
                 <w:szCs w:val="10"/>
               </w:rPr>
+              <w:t>].projects[</w:t>
+            </w:r>
+            <w:proofErr w:type="spellStart"/>
+            <w:r>
+              <w:rPr>
+                <w:color w:val="000000"/>
+                <w:sz w:val="10"/>
+                <w:szCs w:val="10"/>
+              </w:rPr>
+              <w:t>i</w:t>
+            </w:r>
+            <w:proofErr w:type="spellEnd"/>
+            <w:r>
+              <w:rPr>
+                <w:color w:val="000000"/>
+                <w:sz w:val="10"/>
+                <w:szCs w:val="10"/>
+              </w:rPr>
               <w:t>].</w:t>
             </w:r>
-            <w:r>
-              <w:rPr>
-                <w:color w:val="000000"/>
-                <w:sz w:val="10"/>
-                <w:szCs w:val="10"/>
-              </w:rPr>
-              <w:t>projects[</w:t>
-            </w:r>
-            <w:proofErr w:type="spellStart"/>
-            <w:r>
-              <w:rPr>
-                <w:color w:val="000000"/>
-                <w:sz w:val="10"/>
-                <w:szCs w:val="10"/>
-              </w:rPr>
-              <w:t>i</w:t>
-            </w:r>
-            <w:proofErr w:type="spellEnd"/>
-            <w:r>
-              <w:rPr>
-                <w:color w:val="000000"/>
-                <w:sz w:val="10"/>
-                <w:szCs w:val="10"/>
-              </w:rPr>
-              <w:t>].</w:t>
-            </w:r>
-            <w:proofErr w:type="spellStart"/>
-            <w:r>
-              <w:rPr>
-                <w:color w:val="000000"/>
-                <w:sz w:val="10"/>
-                <w:szCs w:val="10"/>
-              </w:rPr>
-              <w:t>team</w:t>
-            </w:r>
-            <w:r>
-              <w:rPr>
-                <w:color w:val="000000"/>
-                <w:sz w:val="10"/>
-                <w:szCs w:val="10"/>
-              </w:rPr>
-              <w:t>:ifEQ</w:t>
+            <w:proofErr w:type="spellStart"/>
+            <w:r>
+              <w:rPr>
+                <w:color w:val="000000"/>
+                <w:sz w:val="10"/>
+                <w:szCs w:val="10"/>
+              </w:rPr>
+              <w:t>team:ifEQ</w:t>
             </w:r>
             <w:proofErr w:type="spellEnd"/>
             <w:r>
@@ -3307,9 +2785,9 @@
               <mc:AlternateContent>
                 <mc:Choice Requires="wps">
                   <w:drawing>
-                    <wp:inline distT="0" distB="0" distL="0" distR="0" wp14:anchorId="5B82DAB6" wp14:editId="460D6EE1">
+                    <wp:inline distT="0" distB="0" distL="0" distR="0" wp14:anchorId="5B82DAB6" wp14:editId="615E7DB0">
                       <wp:extent cx="360000" cy="180000"/>
-                      <wp:effectExtent l="0" t="0" r="8890" b="10795"/>
+                      <wp:effectExtent l="0" t="0" r="0" b="0"/>
                       <wp:docPr id="40" name="Rectangle 49" descr="Complete"/>
                       <wp:cNvGraphicFramePr>
                         <a:graphicFrameLocks xmlns:a="http://schemas.openxmlformats.org/drawingml/2006/main" noChangeAspect="1"/>
@@ -3332,11 +2810,7 @@
                                 <a:srgbClr val="00FF00"/>
                               </a:solidFill>
                               <a:ln w="3175">
-                                <a:solidFill>
-                                  <a:schemeClr val="bg1">
-                                    <a:lumMod val="50000"/>
-                                  </a:schemeClr>
-                                </a:solidFill>
+                                <a:noFill/>
                                 <a:miter lim="800000"/>
                                 <a:headEnd/>
                                 <a:tailEnd/>
@@ -3353,8 +2827,7 @@
                 </mc:Choice>
                 <mc:Fallback>
                   <w:pict>
-                    <v:rect w14:anchorId="118C8005" id="Rectangle 49" o:spid="_x0000_s1026" alt="Complete" style="width:28.35pt;height:14.15pt;visibility:visible;mso-wrap-style:square;mso-left-percent:-10001;mso-top-percent:-10001;mso-position-horizontal:absolute;mso-position-horizontal-relative:char;mso-position-vertical:absolute;mso-position-vertical-relative:line;mso-left-percent:-10001;mso-top-percent:-10001;v-text-anchor:top" o:gfxdata="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" fillcolor="lime" strokecolor="#7f7f7f [1612]" strokeweight=".25pt">
-                      <v:path arrowok="t"/>
+                    <v:rect w14:anchorId="33D2BAB8" id="Rectangle 49" o:spid="_x0000_s1026" alt="Complete" style="width:28.35pt;height:14.15pt;visibility:visible;mso-wrap-style:square;mso-left-percent:-10001;mso-top-percent:-10001;mso-position-horizontal:absolute;mso-position-horizontal-relative:char;mso-position-vertical:absolute;mso-position-vertical-relative:line;mso-left-percent:-10001;mso-top-percent:-10001;v-text-anchor:top" o:gfxdata="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" fillcolor="lime" stroked="f" strokeweight=".25pt">
                       <o:lock v:ext="edit" aspectratio="t"/>
                       <w10:anchorlock/>
                     </v:rect>
@@ -3368,39 +2841,7 @@
                 <w:sz w:val="10"/>
                 <w:szCs w:val="10"/>
               </w:rPr>
-              <w:t>{d.dashboard[i].</w:t>
-            </w:r>
-            <w:r>
-              <w:rPr>
-                <w:color w:val="000000"/>
-                <w:sz w:val="10"/>
-                <w:szCs w:val="10"/>
-              </w:rPr>
-              <w:t>projects[i].team</w:t>
-            </w:r>
-            <w:r>
-              <w:rPr>
-                <w:color w:val="000000"/>
-                <w:sz w:val="10"/>
-                <w:szCs w:val="10"/>
-              </w:rPr>
-              <w:t>:showEnd}{d.dashboard[i].</w:t>
-            </w:r>
-            <w:r>
-              <w:rPr>
-                <w:color w:val="000000"/>
-                <w:sz w:val="10"/>
-                <w:szCs w:val="10"/>
-              </w:rPr>
-              <w:t>projects[i].team</w:t>
-            </w:r>
-            <w:r>
-              <w:rPr>
-                <w:color w:val="000000"/>
-                <w:sz w:val="10"/>
-                <w:szCs w:val="10"/>
-              </w:rPr>
-              <w:t>:ifEQ('Not Started'):</w:t>
+              <w:t>{d.dashboard[i].projects[i].team:showEnd}{d.dashboard[i].projects[i].team:ifEQ('Not Started'):</w:t>
             </w:r>
             <w:proofErr w:type="spellStart"/>
             <w:r>
@@ -3431,10 +2872,10 @@
               <mc:AlternateContent>
                 <mc:Choice Requires="wps">
                   <w:drawing>
-                    <wp:inline distT="0" distB="0" distL="0" distR="0" wp14:anchorId="4C7F555F" wp14:editId="4BFAFACC">
+                    <wp:inline distT="0" distB="0" distL="0" distR="0" wp14:anchorId="5385DEB2" wp14:editId="51BD35B8">
                       <wp:extent cx="360000" cy="180000"/>
-                      <wp:effectExtent l="0" t="0" r="8890" b="10795"/>
-                      <wp:docPr id="70" name="Rectangle 49" descr="Complete"/>
+                      <wp:effectExtent l="0" t="0" r="0" b="0"/>
+                      <wp:docPr id="3" name="Rectangle 49" descr="Complete"/>
                       <wp:cNvGraphicFramePr>
                         <a:graphicFrameLocks xmlns:a="http://schemas.openxmlformats.org/drawingml/2006/main" noChangeAspect="1"/>
                       </wp:cNvGraphicFramePr>
@@ -3456,11 +2897,7 @@
                                 <a:schemeClr val="bg1"/>
                               </a:solidFill>
                               <a:ln w="3175">
-                                <a:solidFill>
-                                  <a:schemeClr val="bg1">
-                                    <a:lumMod val="50000"/>
-                                  </a:schemeClr>
-                                </a:solidFill>
+                                <a:noFill/>
                                 <a:miter lim="800000"/>
                                 <a:headEnd/>
                                 <a:tailEnd/>
@@ -3477,8 +2914,7 @@
                 </mc:Choice>
                 <mc:Fallback>
                   <w:pict>
-                    <v:rect w14:anchorId="76508E4B" id="Rectangle 49" o:spid="_x0000_s1026" alt="Complete" style="width:28.35pt;height:14.15pt;visibility:visible;mso-wrap-style:square;mso-left-percent:-10001;mso-top-percent:-10001;mso-position-horizontal:absolute;mso-position-horizontal-relative:char;mso-position-vertical:absolute;mso-position-vertical-relative:line;mso-left-percent:-10001;mso-top-percent:-10001;v-text-anchor:top" o:gfxdata="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" fillcolor="white [3212]" strokecolor="#7f7f7f [1612]" strokeweight=".25pt">
-                      <v:path arrowok="t"/>
+                    <v:rect w14:anchorId="2DADC540" id="Rectangle 49" o:spid="_x0000_s1026" alt="Complete" style="width:28.35pt;height:14.15pt;visibility:visible;mso-wrap-style:square;mso-left-percent:-10001;mso-top-percent:-10001;mso-position-horizontal:absolute;mso-position-horizontal-relative:char;mso-position-vertical:absolute;mso-position-vertical-relative:line;mso-left-percent:-10001;mso-top-percent:-10001;v-text-anchor:top" o:gfxdata="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" fillcolor="white [3212]" stroked="f" strokeweight=".25pt">
                       <o:lock v:ext="edit" aspectratio="t"/>
                       <w10:anchorlock/>
                     </v:rect>
@@ -3492,55 +2928,7 @@
                 <w:sz w:val="10"/>
                 <w:szCs w:val="10"/>
               </w:rPr>
-              <w:t>{d.dashboard[i].</w:t>
-            </w:r>
-            <w:r>
-              <w:rPr>
-                <w:color w:val="000000"/>
-                <w:sz w:val="10"/>
-                <w:szCs w:val="10"/>
-              </w:rPr>
-              <w:t>projects[i].team</w:t>
-            </w:r>
-            <w:r>
-              <w:rPr>
-                <w:color w:val="000000"/>
-                <w:sz w:val="10"/>
-                <w:szCs w:val="10"/>
-              </w:rPr>
-              <w:t>:showEnd}{d.dashboard[i].</w:t>
-            </w:r>
-            <w:r>
-              <w:rPr>
-                <w:color w:val="000000"/>
-                <w:sz w:val="10"/>
-                <w:szCs w:val="10"/>
-              </w:rPr>
-              <w:t>projects[i].team</w:t>
-            </w:r>
-            <w:r>
-              <w:rPr>
-                <w:color w:val="000000"/>
-                <w:sz w:val="10"/>
-                <w:szCs w:val="10"/>
-              </w:rPr>
-              <w:t>:ifEQ(</w:t>
-            </w:r>
-            <w:r>
-              <w:rPr>
-                <w:color w:val="000000"/>
-                <w:sz w:val="10"/>
-                <w:szCs w:val="10"/>
-              </w:rPr>
-              <w:t>NULL</w:t>
-            </w:r>
-            <w:r>
-              <w:rPr>
-                <w:color w:val="000000"/>
-                <w:sz w:val="10"/>
-                <w:szCs w:val="10"/>
-              </w:rPr>
-              <w:t>):showBegin}</w:t>
+              <w:t>{d.dashboard[i].projects[i].team:showEnd}{d.dashboard[i].projects[i].team:ifEQ(NULL):showBegin}</w:t>
             </w:r>
             <w:r>
               <w:rPr>
@@ -3553,10 +2941,10 @@
               <mc:AlternateContent>
                 <mc:Choice Requires="wps">
                   <w:drawing>
-                    <wp:inline distT="0" distB="0" distL="0" distR="0" wp14:anchorId="1B558FDD" wp14:editId="3C7CD1CD">
+                    <wp:inline distT="0" distB="0" distL="0" distR="0" wp14:anchorId="7D7E9704" wp14:editId="7C7471A8">
                       <wp:extent cx="360000" cy="180000"/>
-                      <wp:effectExtent l="0" t="0" r="8890" b="10795"/>
-                      <wp:docPr id="73" name="Rectangle 49" descr="Complete"/>
+                      <wp:effectExtent l="0" t="0" r="0" b="0"/>
+                      <wp:docPr id="5" name="Rectangle 49" descr="Complete"/>
                       <wp:cNvGraphicFramePr>
                         <a:graphicFrameLocks xmlns:a="http://schemas.openxmlformats.org/drawingml/2006/main" noChangeAspect="1"/>
                       </wp:cNvGraphicFramePr>
@@ -3578,11 +2966,7 @@
                                 <a:schemeClr val="bg1"/>
                               </a:solidFill>
                               <a:ln w="3175">
-                                <a:solidFill>
-                                  <a:schemeClr val="bg1">
-                                    <a:lumMod val="50000"/>
-                                  </a:schemeClr>
-                                </a:solidFill>
+                                <a:noFill/>
                                 <a:miter lim="800000"/>
                                 <a:headEnd/>
                                 <a:tailEnd/>
@@ -3599,8 +2983,7 @@
                 </mc:Choice>
                 <mc:Fallback>
                   <w:pict>
-                    <v:rect w14:anchorId="4D542B36" id="Rectangle 49" o:spid="_x0000_s1026" alt="Complete" style="width:28.35pt;height:14.15pt;visibility:visible;mso-wrap-style:square;mso-left-percent:-10001;mso-top-percent:-10001;mso-position-horizontal:absolute;mso-position-horizontal-relative:char;mso-position-vertical:absolute;mso-position-vertical-relative:line;mso-left-percent:-10001;mso-top-percent:-10001;v-text-anchor:top" o:gfxdata="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" fillcolor="white [3212]" strokecolor="#7f7f7f [1612]" strokeweight=".25pt">
-                      <v:path arrowok="t"/>
+                    <v:rect w14:anchorId="76EFFE56" id="Rectangle 49" o:spid="_x0000_s1026" alt="Complete" style="width:28.35pt;height:14.15pt;visibility:visible;mso-wrap-style:square;mso-left-percent:-10001;mso-top-percent:-10001;mso-position-horizontal:absolute;mso-position-horizontal-relative:char;mso-position-vertical:absolute;mso-position-vertical-relative:line;mso-left-percent:-10001;mso-top-percent:-10001;v-text-anchor:top" o:gfxdata="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" fillcolor="white [3212]" stroked="f" strokeweight=".25pt">
                       <o:lock v:ext="edit" aspectratio="t"/>
                       <w10:anchorlock/>
                     </v:rect>
@@ -3614,23 +2997,7 @@
                 <w:sz w:val="10"/>
                 <w:szCs w:val="10"/>
               </w:rPr>
-              <w:t>{d.dashboard[i].</w:t>
-            </w:r>
-            <w:r>
-              <w:rPr>
-                <w:color w:val="000000"/>
-                <w:sz w:val="10"/>
-                <w:szCs w:val="10"/>
-              </w:rPr>
-              <w:t>projects[i].team</w:t>
-            </w:r>
-            <w:r>
-              <w:rPr>
-                <w:color w:val="000000"/>
-                <w:sz w:val="10"/>
-                <w:szCs w:val="10"/>
-              </w:rPr>
-              <w:t>:showEnd}{d.dashboard[i].projects[i].project_helth:ifEQ('Complete'):showBegin}</w:t>
+              <w:t>{d.dashboard[i].projects[i].team:showEnd}{d.dashboard[i].projects[i].team:ifEQ('Complete'):showBegin}</w:t>
             </w:r>
             <w:r>
               <w:rPr>
@@ -3643,9 +3010,9 @@
               <mc:AlternateContent>
                 <mc:Choice Requires="wps">
                   <w:drawing>
-                    <wp:inline distT="0" distB="0" distL="0" distR="0" wp14:anchorId="3ED8A91C" wp14:editId="18DC7369">
+                    <wp:inline distT="0" distB="0" distL="0" distR="0" wp14:anchorId="3ED8A91C" wp14:editId="35C3FD6E">
                       <wp:extent cx="360000" cy="180000"/>
-                      <wp:effectExtent l="0" t="0" r="8890" b="10795"/>
+                      <wp:effectExtent l="0" t="0" r="0" b="0"/>
                       <wp:docPr id="83" name="Rectangle 49" descr="Complete"/>
                       <wp:cNvGraphicFramePr>
                         <a:graphicFrameLocks xmlns:a="http://schemas.openxmlformats.org/drawingml/2006/main" noChangeAspect="1"/>
@@ -3668,11 +3035,7 @@
                                 <a:schemeClr val="accent1"/>
                               </a:solidFill>
                               <a:ln w="3175">
-                                <a:solidFill>
-                                  <a:schemeClr val="bg1">
-                                    <a:lumMod val="50000"/>
-                                  </a:schemeClr>
-                                </a:solidFill>
+                                <a:noFill/>
                                 <a:miter lim="800000"/>
                                 <a:headEnd/>
                                 <a:tailEnd/>
@@ -3689,8 +3052,7 @@
                 </mc:Choice>
                 <mc:Fallback>
                   <w:pict>
-                    <v:rect w14:anchorId="7903A813" id="Rectangle 49" o:spid="_x0000_s1026" alt="Complete" style="width:28.35pt;height:14.15pt;visibility:visible;mso-wrap-style:square;mso-left-percent:-10001;mso-top-percent:-10001;mso-position-horizontal:absolute;mso-position-horizontal-relative:char;mso-position-vertical:absolute;mso-position-vertical-relative:line;mso-left-percent:-10001;mso-top-percent:-10001;v-text-anchor:top" o:gfxdata="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" fillcolor="#4472c4 [3204]" strokecolor="#7f7f7f [1612]" strokeweight=".25pt">
-                      <v:path arrowok="t"/>
+                    <v:rect w14:anchorId="5510C4EF" id="Rectangle 49" o:spid="_x0000_s1026" alt="Complete" style="width:28.35pt;height:14.15pt;visibility:visible;mso-wrap-style:square;mso-left-percent:-10001;mso-top-percent:-10001;mso-position-horizontal:absolute;mso-position-horizontal-relative:char;mso-position-vertical:absolute;mso-position-vertical-relative:line;mso-left-percent:-10001;mso-top-percent:-10001;v-text-anchor:top" o:gfxdata="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" fillcolor="#4472c4 [3204]" stroked="f" strokeweight=".25pt">
                       <o:lock v:ext="edit" aspectratio="t"/>
                       <w10:anchorlock/>
                     </v:rect>
@@ -3704,39 +3066,7 @@
                 <w:sz w:val="10"/>
                 <w:szCs w:val="10"/>
               </w:rPr>
-              <w:t>{d.dashboard[i].</w:t>
-            </w:r>
-            <w:r>
-              <w:rPr>
-                <w:color w:val="000000"/>
-                <w:sz w:val="10"/>
-                <w:szCs w:val="10"/>
-              </w:rPr>
-              <w:t>projects[i].team</w:t>
-            </w:r>
-            <w:r>
-              <w:rPr>
-                <w:color w:val="000000"/>
-                <w:sz w:val="10"/>
-                <w:szCs w:val="10"/>
-              </w:rPr>
-              <w:t>:showEnd}{d.dashboard[i].</w:t>
-            </w:r>
-            <w:r>
-              <w:rPr>
-                <w:color w:val="000000"/>
-                <w:sz w:val="10"/>
-                <w:szCs w:val="10"/>
-              </w:rPr>
-              <w:t>projects[i].team</w:t>
-            </w:r>
-            <w:r>
-              <w:rPr>
-                <w:color w:val="000000"/>
-                <w:sz w:val="10"/>
-                <w:szCs w:val="10"/>
-              </w:rPr>
-              <w:t>:ifEQ('Yellow'):showBegin}</w:t>
+              <w:t>{d.dashboard[i].projects[i].team:showEnd}{d.dashboard[i].projects[i].team:ifEQ('Yellow'):showBegin}</w:t>
             </w:r>
             <w:r>
               <w:rPr>
@@ -3749,9 +3079,9 @@
               <mc:AlternateContent>
                 <mc:Choice Requires="wps">
                   <w:drawing>
-                    <wp:inline distT="0" distB="0" distL="0" distR="0" wp14:anchorId="6B4C159D" wp14:editId="60E612CE">
+                    <wp:inline distT="0" distB="0" distL="0" distR="0" wp14:anchorId="6B4C159D" wp14:editId="18C9DFB0">
                       <wp:extent cx="360000" cy="180000"/>
-                      <wp:effectExtent l="0" t="0" r="8890" b="10795"/>
+                      <wp:effectExtent l="0" t="0" r="0" b="0"/>
                       <wp:docPr id="52" name="Rectangle 49" descr="Complete"/>
                       <wp:cNvGraphicFramePr>
                         <a:graphicFrameLocks xmlns:a="http://schemas.openxmlformats.org/drawingml/2006/main" noChangeAspect="1"/>
@@ -3774,11 +3104,7 @@
                                 <a:srgbClr val="FFFF00"/>
                               </a:solidFill>
                               <a:ln w="3175">
-                                <a:solidFill>
-                                  <a:schemeClr val="bg1">
-                                    <a:lumMod val="50000"/>
-                                  </a:schemeClr>
-                                </a:solidFill>
+                                <a:noFill/>
                                 <a:miter lim="800000"/>
                                 <a:headEnd/>
                                 <a:tailEnd/>
@@ -3795,8 +3121,7 @@
                 </mc:Choice>
                 <mc:Fallback>
                   <w:pict>
-                    <v:rect w14:anchorId="0D2A5A83" id="Rectangle 49" o:spid="_x0000_s1026" alt="Complete" style="width:28.35pt;height:14.15pt;visibility:visible;mso-wrap-style:square;mso-left-percent:-10001;mso-top-percent:-10001;mso-position-horizontal:absolute;mso-position-horizontal-relative:char;mso-position-vertical:absolute;mso-position-vertical-relative:line;mso-left-percent:-10001;mso-top-percent:-10001;v-text-anchor:top" o:gfxdata="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" fillcolor="yellow" strokecolor="#7f7f7f [1612]" strokeweight=".25pt">
-                      <v:path arrowok="t"/>
+                    <v:rect w14:anchorId="0FD44335" id="Rectangle 49" o:spid="_x0000_s1026" alt="Complete" style="width:28.35pt;height:14.15pt;visibility:visible;mso-wrap-style:square;mso-left-percent:-10001;mso-top-percent:-10001;mso-position-horizontal:absolute;mso-position-horizontal-relative:char;mso-position-vertical:absolute;mso-position-vertical-relative:line;mso-left-percent:-10001;mso-top-percent:-10001;v-text-anchor:top" o:gfxdata="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" fillcolor="yellow" stroked="f" strokeweight=".25pt">
                       <o:lock v:ext="edit" aspectratio="t"/>
                       <w10:anchorlock/>
                     </v:rect>
@@ -3810,39 +3135,7 @@
                 <w:sz w:val="10"/>
                 <w:szCs w:val="10"/>
               </w:rPr>
-              <w:t>{d.dashboard[i].</w:t>
-            </w:r>
-            <w:r>
-              <w:rPr>
-                <w:color w:val="000000"/>
-                <w:sz w:val="10"/>
-                <w:szCs w:val="10"/>
-              </w:rPr>
-              <w:t>projects[i].team</w:t>
-            </w:r>
-            <w:r>
-              <w:rPr>
-                <w:color w:val="000000"/>
-                <w:sz w:val="10"/>
-                <w:szCs w:val="10"/>
-              </w:rPr>
-              <w:t>:showEnd}{d.dashboard[i].</w:t>
-            </w:r>
-            <w:r>
-              <w:rPr>
-                <w:color w:val="000000"/>
-                <w:sz w:val="10"/>
-                <w:szCs w:val="10"/>
-              </w:rPr>
-              <w:t>projects[i].team</w:t>
-            </w:r>
-            <w:r>
-              <w:rPr>
-                <w:color w:val="000000"/>
-                <w:sz w:val="10"/>
-                <w:szCs w:val="10"/>
-              </w:rPr>
-              <w:t>:ifEQ('Red'):showBegin}</w:t>
+              <w:t>{d.dashboard[i].projects[i].team:showEnd}{d.dashboard[i].projects[i].team:ifEQ('Red'):showBegin}</w:t>
             </w:r>
             <w:r>
               <w:rPr>
@@ -3855,9 +3148,9 @@
               <mc:AlternateContent>
                 <mc:Choice Requires="wps">
                   <w:drawing>
-                    <wp:inline distT="0" distB="0" distL="0" distR="0" wp14:anchorId="3814440B" wp14:editId="7C83284B">
+                    <wp:inline distT="0" distB="0" distL="0" distR="0" wp14:anchorId="3814440B" wp14:editId="6093CA1B">
                       <wp:extent cx="360000" cy="180000"/>
-                      <wp:effectExtent l="0" t="0" r="8890" b="10795"/>
+                      <wp:effectExtent l="0" t="0" r="0" b="0"/>
                       <wp:docPr id="56" name="Rectangle 49" descr="Complete"/>
                       <wp:cNvGraphicFramePr>
                         <a:graphicFrameLocks xmlns:a="http://schemas.openxmlformats.org/drawingml/2006/main" noChangeAspect="1"/>
@@ -3880,11 +3173,7 @@
                                 <a:srgbClr val="FF0000"/>
                               </a:solidFill>
                               <a:ln w="3175">
-                                <a:solidFill>
-                                  <a:schemeClr val="bg1">
-                                    <a:lumMod val="50000"/>
-                                  </a:schemeClr>
-                                </a:solidFill>
+                                <a:noFill/>
                                 <a:miter lim="800000"/>
                                 <a:headEnd/>
                                 <a:tailEnd/>
@@ -3901,8 +3190,7 @@
                 </mc:Choice>
                 <mc:Fallback>
                   <w:pict>
-                    <v:rect w14:anchorId="75F49E51" id="Rectangle 49" o:spid="_x0000_s1026" alt="Complete" style="width:28.35pt;height:14.15pt;visibility:visible;mso-wrap-style:square;mso-left-percent:-10001;mso-top-percent:-10001;mso-position-horizontal:absolute;mso-position-horizontal-relative:char;mso-position-vertical:absolute;mso-position-vertical-relative:line;mso-left-percent:-10001;mso-top-percent:-10001;v-text-anchor:top" o:gfxdata="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" fillcolor="red" strokecolor="#7f7f7f [1612]" strokeweight=".25pt">
-                      <v:path arrowok="t"/>
+                    <v:rect w14:anchorId="0E6F8C17" id="Rectangle 49" o:spid="_x0000_s1026" alt="Complete" style="width:28.35pt;height:14.15pt;visibility:visible;mso-wrap-style:square;mso-left-percent:-10001;mso-top-percent:-10001;mso-position-horizontal:absolute;mso-position-horizontal-relative:char;mso-position-vertical:absolute;mso-position-vertical-relative:line;mso-left-percent:-10001;mso-top-percent:-10001;v-text-anchor:top" o:gfxdata="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" fillcolor="red" stroked="f" strokeweight=".25pt">
                       <o:lock v:ext="edit" aspectratio="t"/>
                       <w10:anchorlock/>
                     </v:rect>
@@ -3952,50 +3240,34 @@
                 <w:sz w:val="10"/>
                 <w:szCs w:val="10"/>
               </w:rPr>
+              <w:t>].projects[</w:t>
+            </w:r>
+            <w:proofErr w:type="spellStart"/>
+            <w:r>
+              <w:rPr>
+                <w:color w:val="000000"/>
+                <w:sz w:val="10"/>
+                <w:szCs w:val="10"/>
+              </w:rPr>
+              <w:t>i</w:t>
+            </w:r>
+            <w:proofErr w:type="spellEnd"/>
+            <w:r>
+              <w:rPr>
+                <w:color w:val="000000"/>
+                <w:sz w:val="10"/>
+                <w:szCs w:val="10"/>
+              </w:rPr>
               <w:t>].</w:t>
             </w:r>
-            <w:r>
-              <w:rPr>
-                <w:color w:val="000000"/>
-                <w:sz w:val="10"/>
-                <w:szCs w:val="10"/>
-              </w:rPr>
-              <w:t>projects[</w:t>
-            </w:r>
-            <w:proofErr w:type="spellStart"/>
-            <w:r>
-              <w:rPr>
-                <w:color w:val="000000"/>
-                <w:sz w:val="10"/>
-                <w:szCs w:val="10"/>
-              </w:rPr>
-              <w:t>i</w:t>
-            </w:r>
-            <w:proofErr w:type="spellEnd"/>
-            <w:r>
-              <w:rPr>
-                <w:color w:val="000000"/>
-                <w:sz w:val="10"/>
-                <w:szCs w:val="10"/>
-              </w:rPr>
-              <w:t>].</w:t>
-            </w:r>
-            <w:proofErr w:type="spellStart"/>
-            <w:r>
-              <w:rPr>
-                <w:color w:val="000000"/>
-                <w:sz w:val="10"/>
-                <w:szCs w:val="10"/>
-              </w:rPr>
-              <w:t>team</w:t>
-            </w:r>
-            <w:r>
-              <w:rPr>
-                <w:color w:val="000000"/>
-                <w:sz w:val="10"/>
-                <w:szCs w:val="10"/>
-              </w:rPr>
-              <w:t>:showEnd</w:t>
+            <w:proofErr w:type="spellStart"/>
+            <w:r>
+              <w:rPr>
+                <w:color w:val="000000"/>
+                <w:sz w:val="10"/>
+                <w:szCs w:val="10"/>
+              </w:rPr>
+              <w:t>team:showEnd</w:t>
             </w:r>
             <w:proofErr w:type="spellEnd"/>
             <w:r>
@@ -4010,14 +3282,13 @@
         </w:tc>
         <w:tc>
           <w:tcPr>
-            <w:tcW w:w="264" w:type="pct"/>
+            <w:tcW w:w="1249" w:type="dxa"/>
             <w:tcBorders>
-              <w:bottom w:val="single" w:sz="2" w:space="0" w:color="AEAAAA" w:themeColor="background2" w:themeShade="BF"/>
+              <w:top w:val="single" w:sz="2" w:space="0" w:color="F2F2F2" w:themeColor="background1" w:themeShade="F2"/>
+              <w:bottom w:val="nil"/>
             </w:tcBorders>
             <w:tcMar>
-              <w:top w:w="28" w:type="dxa"/>
               <w:left w:w="0" w:type="dxa"/>
-              <w:bottom w:w="28" w:type="dxa"/>
             </w:tcMar>
           </w:tcPr>
           <w:p>
@@ -4091,32 +3362,16 @@
                 <w:sz w:val="10"/>
                 <w:szCs w:val="10"/>
               </w:rPr>
-              <w:t>]</w:t>
-            </w:r>
-            <w:r>
-              <w:rPr>
-                <w:color w:val="000000"/>
-                <w:sz w:val="10"/>
-                <w:szCs w:val="10"/>
-              </w:rPr>
-              <w:t>.</w:t>
-            </w:r>
-            <w:proofErr w:type="spellStart"/>
-            <w:r>
-              <w:rPr>
-                <w:color w:val="000000"/>
-                <w:sz w:val="10"/>
-                <w:szCs w:val="10"/>
-              </w:rPr>
-              <w:t>health</w:t>
-            </w:r>
-            <w:r>
-              <w:rPr>
-                <w:color w:val="000000"/>
-                <w:sz w:val="10"/>
-                <w:szCs w:val="10"/>
-              </w:rPr>
-              <w:t>:ifEQ</w:t>
+              <w:t>].</w:t>
+            </w:r>
+            <w:proofErr w:type="spellStart"/>
+            <w:r>
+              <w:rPr>
+                <w:color w:val="000000"/>
+                <w:sz w:val="10"/>
+                <w:szCs w:val="10"/>
+              </w:rPr>
+              <w:t>health:ifEQ</w:t>
             </w:r>
             <w:proofErr w:type="spellEnd"/>
             <w:r>
@@ -4156,10 +3411,97 @@
               <mc:AlternateContent>
                 <mc:Choice Requires="wps">
                   <w:drawing>
-                    <wp:inline distT="0" distB="0" distL="0" distR="0" wp14:anchorId="1397A2B6" wp14:editId="3B49D4CB">
-                      <wp:extent cx="360000" cy="180000"/>
-                      <wp:effectExtent l="0" t="0" r="8890" b="10795"/>
+                    <wp:inline distT="0" distB="0" distL="0" distR="0" wp14:anchorId="1397A2B6" wp14:editId="1C675422">
+                      <wp:extent cx="781050" cy="180000"/>
+                      <wp:effectExtent l="0" t="0" r="6350" b="0"/>
                       <wp:docPr id="41" name="Rectangle 49" descr="Complete"/>
+                      <wp:cNvGraphicFramePr>
+                        <a:graphicFrameLocks xmlns:a="http://schemas.openxmlformats.org/drawingml/2006/main"/>
+                      </wp:cNvGraphicFramePr>
+                      <a:graphic xmlns:a="http://schemas.openxmlformats.org/drawingml/2006/main">
+                        <a:graphicData uri="http://schemas.microsoft.com/office/word/2010/wordprocessingShape">
+                          <wps:wsp>
+                            <wps:cNvSpPr>
+                              <a:spLocks/>
+                            </wps:cNvSpPr>
+                            <wps:spPr bwMode="auto">
+                              <a:xfrm>
+                                <a:off x="0" y="0"/>
+                                <a:ext cx="781050" cy="180000"/>
+                              </a:xfrm>
+                              <a:prstGeom prst="rect">
+                                <a:avLst/>
+                              </a:prstGeom>
+                              <a:solidFill>
+                                <a:srgbClr val="00FF00"/>
+                              </a:solidFill>
+                              <a:ln w="3175">
+                                <a:noFill/>
+                                <a:miter lim="800000"/>
+                                <a:headEnd/>
+                                <a:tailEnd/>
+                              </a:ln>
+                            </wps:spPr>
+                            <wps:bodyPr rot="0" vert="horz" wrap="square" lIns="0" tIns="180000" rIns="0" bIns="180000" anchor="t" anchorCtr="0" upright="1">
+                              <a:noAutofit/>
+                            </wps:bodyPr>
+                          </wps:wsp>
+                        </a:graphicData>
+                      </a:graphic>
+                    </wp:inline>
+                  </w:drawing>
+                </mc:Choice>
+                <mc:Fallback>
+                  <w:pict>
+                    <v:rect w14:anchorId="292987C0" id="Rectangle 49" o:spid="_x0000_s1026" alt="Complete" style="width:61.5pt;height:14.15pt;visibility:visible;mso-wrap-style:square;mso-left-percent:-10001;mso-top-percent:-10001;mso-position-horizontal:absolute;mso-position-horizontal-relative:char;mso-position-vertical:absolute;mso-position-vertical-relative:line;mso-left-percent:-10001;mso-top-percent:-10001;v-text-anchor:top" o:gfxdata="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" fillcolor="lime" stroked="f" strokeweight=".25pt">
+                      <v:textbox inset="0,5mm,0,5mm"/>
+                      <w10:anchorlock/>
+                    </v:rect>
+                  </w:pict>
+                </mc:Fallback>
+              </mc:AlternateContent>
+            </w:r>
+            <w:r>
+              <w:rPr>
+                <w:color w:val="000000"/>
+                <w:sz w:val="10"/>
+                <w:szCs w:val="10"/>
+              </w:rPr>
+              <w:t>{d.dashboard[i].projects[i].health:showEnd}{d.dashboard[i].projects[i].health:ifEQ('Not Started'):</w:t>
+            </w:r>
+            <w:proofErr w:type="spellStart"/>
+            <w:r>
+              <w:rPr>
+                <w:color w:val="000000"/>
+                <w:sz w:val="10"/>
+                <w:szCs w:val="10"/>
+              </w:rPr>
+              <w:t>showBegin</w:t>
+            </w:r>
+            <w:proofErr w:type="spellEnd"/>
+            <w:r>
+              <w:rPr>
+                <w:color w:val="000000"/>
+                <w:sz w:val="10"/>
+                <w:szCs w:val="10"/>
+              </w:rPr>
+              <w:t>}</w:t>
+            </w:r>
+            <w:r>
+              <w:rPr>
+                <w:rFonts w:asciiTheme="minorHAnsi" w:hAnsiTheme="minorHAnsi" w:cstheme="minorHAnsi"/>
+                <w:noProof/>
+                <w:color w:val="000000"/>
+                <w:sz w:val="10"/>
+                <w:szCs w:val="10"/>
+              </w:rPr>
+              <mc:AlternateContent>
+                <mc:Choice Requires="wps">
+                  <w:drawing>
+                    <wp:inline distT="0" distB="0" distL="0" distR="0" wp14:anchorId="5969F42E" wp14:editId="6CCD31FB">
+                      <wp:extent cx="781050" cy="180000"/>
+                      <wp:effectExtent l="0" t="0" r="6350" b="0"/>
+                      <wp:docPr id="91" name="Rectangle 49" descr="Complete"/>
                       <wp:cNvGraphicFramePr>
                         <a:graphicFrameLocks xmlns:a="http://schemas.openxmlformats.org/drawingml/2006/main" noChangeAspect="1"/>
                       </wp:cNvGraphicFramePr>
@@ -4172,20 +3514,16 @@
                             <wps:spPr bwMode="auto">
                               <a:xfrm>
                                 <a:off x="0" y="0"/>
-                                <a:ext cx="360000" cy="180000"/>
+                                <a:ext cx="781050" cy="180000"/>
                               </a:xfrm>
                               <a:prstGeom prst="rect">
                                 <a:avLst/>
                               </a:prstGeom>
                               <a:solidFill>
-                                <a:srgbClr val="00FF00"/>
+                                <a:schemeClr val="bg1"/>
                               </a:solidFill>
                               <a:ln w="3175">
-                                <a:solidFill>
-                                  <a:schemeClr val="bg1">
-                                    <a:lumMod val="50000"/>
-                                  </a:schemeClr>
-                                </a:solidFill>
+                                <a:noFill/>
                                 <a:miter lim="800000"/>
                                 <a:headEnd/>
                                 <a:tailEnd/>
@@ -4202,8 +3540,7 @@
                 </mc:Choice>
                 <mc:Fallback>
                   <w:pict>
-                    <v:rect w14:anchorId="5D3C5809" id="Rectangle 49" o:spid="_x0000_s1026" alt="Complete" style="width:28.35pt;height:14.15pt;visibility:visible;mso-wrap-style:square;mso-left-percent:-10001;mso-top-percent:-10001;mso-position-horizontal:absolute;mso-position-horizontal-relative:char;mso-position-vertical:absolute;mso-position-vertical-relative:line;mso-left-percent:-10001;mso-top-percent:-10001;v-text-anchor:top" o:gfxdata="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" fillcolor="lime" strokecolor="#7f7f7f [1612]" strokeweight=".25pt">
-                      <v:path arrowok="t"/>
+                    <v:rect w14:anchorId="6295712D" id="Rectangle 49" o:spid="_x0000_s1026" alt="Complete" style="width:61.5pt;height:14.15pt;visibility:visible;mso-wrap-style:square;mso-left-percent:-10001;mso-top-percent:-10001;mso-position-horizontal:absolute;mso-position-horizontal-relative:char;mso-position-vertical:absolute;mso-position-vertical-relative:line;mso-left-percent:-10001;mso-top-percent:-10001;v-text-anchor:top" o:gfxdata="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" fillcolor="white [3212]" stroked="f" strokeweight=".25pt">
                       <o:lock v:ext="edit" aspectratio="t"/>
                       <w10:anchorlock/>
                     </v:rect>
@@ -4217,89 +3554,7 @@
                 <w:sz w:val="10"/>
                 <w:szCs w:val="10"/>
               </w:rPr>
-              <w:t>{</w:t>
-            </w:r>
-            <w:r>
-              <w:rPr>
-                <w:color w:val="000000"/>
-                <w:sz w:val="10"/>
-                <w:szCs w:val="10"/>
-              </w:rPr>
-              <w:t>d.dashboard[i].projects[i]</w:t>
-            </w:r>
-            <w:r>
-              <w:rPr>
-                <w:color w:val="000000"/>
-                <w:sz w:val="10"/>
-                <w:szCs w:val="10"/>
-              </w:rPr>
-              <w:t>.</w:t>
-            </w:r>
-            <w:r>
-              <w:rPr>
-                <w:color w:val="000000"/>
-                <w:sz w:val="10"/>
-                <w:szCs w:val="10"/>
-              </w:rPr>
-              <w:t>health</w:t>
-            </w:r>
-            <w:r>
-              <w:rPr>
-                <w:color w:val="000000"/>
-                <w:sz w:val="10"/>
-                <w:szCs w:val="10"/>
-              </w:rPr>
-              <w:t>:showEnd}{</w:t>
-            </w:r>
-            <w:r>
-              <w:rPr>
-                <w:color w:val="000000"/>
-                <w:sz w:val="10"/>
-                <w:szCs w:val="10"/>
-              </w:rPr>
-              <w:t>d.dashboard[i].projects[i]</w:t>
-            </w:r>
-            <w:r>
-              <w:rPr>
-                <w:color w:val="000000"/>
-                <w:sz w:val="10"/>
-                <w:szCs w:val="10"/>
-              </w:rPr>
-              <w:t>.</w:t>
-            </w:r>
-            <w:r>
-              <w:rPr>
-                <w:color w:val="000000"/>
-                <w:sz w:val="10"/>
-                <w:szCs w:val="10"/>
-              </w:rPr>
-              <w:t>health</w:t>
-            </w:r>
-            <w:r>
-              <w:rPr>
-                <w:color w:val="000000"/>
-                <w:sz w:val="10"/>
-                <w:szCs w:val="10"/>
-              </w:rPr>
-              <w:t>:ifEQ('Not Started'):</w:t>
-            </w:r>
-            <w:proofErr w:type="spellStart"/>
-            <w:r>
-              <w:rPr>
-                <w:color w:val="000000"/>
-                <w:sz w:val="10"/>
-                <w:szCs w:val="10"/>
-              </w:rPr>
-              <w:t>showBegin</w:t>
-            </w:r>
-            <w:proofErr w:type="spellEnd"/>
-            <w:r>
-              <w:rPr>
-                <w:color w:val="000000"/>
-                <w:sz w:val="10"/>
-                <w:szCs w:val="10"/>
-              </w:rPr>
-              <w:t>}</w:t>
+              <w:t>{d.dashboard[i].projects[i].health:showEnd}{d.dashboard[i].projects[i].health:ifEQ(NULL):showBegin}</w:t>
             </w:r>
             <w:r>
               <w:rPr>
@@ -4312,10 +3567,10 @@
               <mc:AlternateContent>
                 <mc:Choice Requires="wps">
                   <w:drawing>
-                    <wp:inline distT="0" distB="0" distL="0" distR="0" wp14:anchorId="6C2B7AE9" wp14:editId="5B172757">
-                      <wp:extent cx="360000" cy="180000"/>
-                      <wp:effectExtent l="0" t="0" r="8890" b="10795"/>
-                      <wp:docPr id="71" name="Rectangle 49" descr="Complete"/>
+                    <wp:inline distT="0" distB="0" distL="0" distR="0" wp14:anchorId="649FAD4E" wp14:editId="5CC88857">
+                      <wp:extent cx="781050" cy="180000"/>
+                      <wp:effectExtent l="0" t="0" r="6350" b="0"/>
+                      <wp:docPr id="7" name="Rectangle 49" descr="Complete"/>
                       <wp:cNvGraphicFramePr>
                         <a:graphicFrameLocks xmlns:a="http://schemas.openxmlformats.org/drawingml/2006/main" noChangeAspect="1"/>
                       </wp:cNvGraphicFramePr>
@@ -4328,7 +3583,7 @@
                             <wps:spPr bwMode="auto">
                               <a:xfrm>
                                 <a:off x="0" y="0"/>
-                                <a:ext cx="360000" cy="180000"/>
+                                <a:ext cx="781050" cy="180000"/>
                               </a:xfrm>
                               <a:prstGeom prst="rect">
                                 <a:avLst/>
@@ -4337,11 +3592,7 @@
                                 <a:schemeClr val="bg1"/>
                               </a:solidFill>
                               <a:ln w="3175">
-                                <a:solidFill>
-                                  <a:schemeClr val="bg1">
-                                    <a:lumMod val="50000"/>
-                                  </a:schemeClr>
-                                </a:solidFill>
+                                <a:noFill/>
                                 <a:miter lim="800000"/>
                                 <a:headEnd/>
                                 <a:tailEnd/>
@@ -4358,8 +3609,7 @@
                 </mc:Choice>
                 <mc:Fallback>
                   <w:pict>
-                    <v:rect w14:anchorId="36579D95" id="Rectangle 49" o:spid="_x0000_s1026" alt="Complete" style="width:28.35pt;height:14.15pt;visibility:visible;mso-wrap-style:square;mso-left-percent:-10001;mso-top-percent:-10001;mso-position-horizontal:absolute;mso-position-horizontal-relative:char;mso-position-vertical:absolute;mso-position-vertical-relative:line;mso-left-percent:-10001;mso-top-percent:-10001;v-text-anchor:top" o:gfxdata="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" fillcolor="white [3212]" strokecolor="#7f7f7f [1612]" strokeweight=".25pt">
-                      <v:path arrowok="t"/>
+                    <v:rect w14:anchorId="0CD7C6D4" id="Rectangle 49" o:spid="_x0000_s1026" alt="Complete" style="width:61.5pt;height:14.15pt;visibility:visible;mso-wrap-style:square;mso-left-percent:-10001;mso-top-percent:-10001;mso-position-horizontal:absolute;mso-position-horizontal-relative:char;mso-position-vertical:absolute;mso-position-vertical-relative:line;mso-left-percent:-10001;mso-top-percent:-10001;v-text-anchor:top" o:gfxdata="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" fillcolor="white [3212]" stroked="f" strokeweight=".25pt">
                       <o:lock v:ext="edit" aspectratio="t"/>
                       <w10:anchorlock/>
                     </v:rect>
@@ -4373,87 +3623,7 @@
                 <w:sz w:val="10"/>
                 <w:szCs w:val="10"/>
               </w:rPr>
-              <w:t>{</w:t>
-            </w:r>
-            <w:r>
-              <w:rPr>
-                <w:color w:val="000000"/>
-                <w:sz w:val="10"/>
-                <w:szCs w:val="10"/>
-              </w:rPr>
-              <w:t>d.dashboard[i].projects[i]</w:t>
-            </w:r>
-            <w:r>
-              <w:rPr>
-                <w:color w:val="000000"/>
-                <w:sz w:val="10"/>
-                <w:szCs w:val="10"/>
-              </w:rPr>
-              <w:t>.</w:t>
-            </w:r>
-            <w:r>
-              <w:rPr>
-                <w:color w:val="000000"/>
-                <w:sz w:val="10"/>
-                <w:szCs w:val="10"/>
-              </w:rPr>
-              <w:t>health</w:t>
-            </w:r>
-            <w:r>
-              <w:rPr>
-                <w:color w:val="000000"/>
-                <w:sz w:val="10"/>
-                <w:szCs w:val="10"/>
-              </w:rPr>
-              <w:t>:showEnd}{</w:t>
-            </w:r>
-            <w:r>
-              <w:rPr>
-                <w:color w:val="000000"/>
-                <w:sz w:val="10"/>
-                <w:szCs w:val="10"/>
-              </w:rPr>
-              <w:t>d.dashboard[i].projects[i]</w:t>
-            </w:r>
-            <w:r>
-              <w:rPr>
-                <w:color w:val="000000"/>
-                <w:sz w:val="10"/>
-                <w:szCs w:val="10"/>
-              </w:rPr>
-              <w:t>.</w:t>
-            </w:r>
-            <w:r>
-              <w:rPr>
-                <w:color w:val="000000"/>
-                <w:sz w:val="10"/>
-                <w:szCs w:val="10"/>
-              </w:rPr>
-              <w:t>health</w:t>
-            </w:r>
-            <w:r>
-              <w:rPr>
-                <w:color w:val="000000"/>
-                <w:sz w:val="10"/>
-                <w:szCs w:val="10"/>
-              </w:rPr>
-              <w:t>:ifEQ(</w:t>
-            </w:r>
-            <w:r>
-              <w:rPr>
-                <w:color w:val="000000"/>
-                <w:sz w:val="10"/>
-                <w:szCs w:val="10"/>
-              </w:rPr>
-              <w:t>NULL</w:t>
-            </w:r>
-            <w:r>
-              <w:rPr>
-                <w:color w:val="000000"/>
-                <w:sz w:val="10"/>
-                <w:szCs w:val="10"/>
-              </w:rPr>
-              <w:t>):showBegin}</w:t>
+              <w:t>{d.dashboard[i].projects[i].health:showEnd}{d.dashboard[i].projects[i].health:ifEQ('Complete'):showBegin}</w:t>
             </w:r>
             <w:r>
               <w:rPr>
@@ -4466,36 +3636,32 @@
               <mc:AlternateContent>
                 <mc:Choice Requires="wps">
                   <w:drawing>
-                    <wp:inline distT="0" distB="0" distL="0" distR="0" wp14:anchorId="0C67A3C1" wp14:editId="7F01DD1B">
-                      <wp:extent cx="360000" cy="180000"/>
-                      <wp:effectExtent l="0" t="0" r="8890" b="10795"/>
-                      <wp:docPr id="72" name="Rectangle 49" descr="Complete"/>
+                    <wp:inline distT="0" distB="0" distL="0" distR="0" wp14:anchorId="459D9D6A" wp14:editId="4773AB6E">
+                      <wp:extent cx="781050" cy="180000"/>
+                      <wp:effectExtent l="0" t="0" r="6350" b="0"/>
+                      <wp:docPr id="49" name="Rectangle 49" descr="Complete"/>
                       <wp:cNvGraphicFramePr>
-                        <a:graphicFrameLocks xmlns:a="http://schemas.openxmlformats.org/drawingml/2006/main" noChangeAspect="1"/>
+                        <a:graphicFrameLocks xmlns:a="http://schemas.openxmlformats.org/drawingml/2006/main"/>
                       </wp:cNvGraphicFramePr>
                       <a:graphic xmlns:a="http://schemas.openxmlformats.org/drawingml/2006/main">
                         <a:graphicData uri="http://schemas.microsoft.com/office/word/2010/wordprocessingShape">
                           <wps:wsp>
                             <wps:cNvSpPr>
-                              <a:spLocks noChangeAspect="1"/>
+                              <a:spLocks/>
                             </wps:cNvSpPr>
                             <wps:spPr bwMode="auto">
                               <a:xfrm>
                                 <a:off x="0" y="0"/>
-                                <a:ext cx="360000" cy="180000"/>
+                                <a:ext cx="781050" cy="180000"/>
                               </a:xfrm>
                               <a:prstGeom prst="rect">
                                 <a:avLst/>
                               </a:prstGeom>
                               <a:solidFill>
-                                <a:schemeClr val="bg1"/>
+                                <a:schemeClr val="accent1"/>
                               </a:solidFill>
                               <a:ln w="3175">
-                                <a:solidFill>
-                                  <a:schemeClr val="bg1">
-                                    <a:lumMod val="50000"/>
-                                  </a:schemeClr>
-                                </a:solidFill>
+                                <a:noFill/>
                                 <a:miter lim="800000"/>
                                 <a:headEnd/>
                                 <a:tailEnd/>
@@ -4512,9 +3678,7 @@
                 </mc:Choice>
                 <mc:Fallback>
                   <w:pict>
-                    <v:rect w14:anchorId="45210892" id="Rectangle 49" o:spid="_x0000_s1026" alt="Complete" style="width:28.35pt;height:14.15pt;visibility:visible;mso-wrap-style:square;mso-left-percent:-10001;mso-top-percent:-10001;mso-position-horizontal:absolute;mso-position-horizontal-relative:char;mso-position-vertical:absolute;mso-position-vertical-relative:line;mso-left-percent:-10001;mso-top-percent:-10001;v-text-anchor:top" o:gfxdata="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" fillcolor="white [3212]" strokecolor="#7f7f7f [1612]" strokeweight=".25pt">
-                      <v:path arrowok="t"/>
-                      <o:lock v:ext="edit" aspectratio="t"/>
+                    <v:rect w14:anchorId="68D11A2B" id="Rectangle 49" o:spid="_x0000_s1026" alt="Complete" style="width:61.5pt;height:14.15pt;visibility:visible;mso-wrap-style:square;mso-left-percent:-10001;mso-top-percent:-10001;mso-position-horizontal:absolute;mso-position-horizontal-relative:char;mso-position-vertical:absolute;mso-position-vertical-relative:line;mso-left-percent:-10001;mso-top-percent:-10001;v-text-anchor:top" o:gfxdata="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" fillcolor="#4472c4 [3204]" stroked="f" strokeweight=".25pt">
                       <w10:anchorlock/>
                     </v:rect>
                   </w:pict>
@@ -4527,55 +3691,7 @@
                 <w:sz w:val="10"/>
                 <w:szCs w:val="10"/>
               </w:rPr>
-              <w:t>{</w:t>
-            </w:r>
-            <w:r>
-              <w:rPr>
-                <w:color w:val="000000"/>
-                <w:sz w:val="10"/>
-                <w:szCs w:val="10"/>
-              </w:rPr>
-              <w:t>d.dashboard[i].projects[i]</w:t>
-            </w:r>
-            <w:r>
-              <w:rPr>
-                <w:color w:val="000000"/>
-                <w:sz w:val="10"/>
-                <w:szCs w:val="10"/>
-              </w:rPr>
-              <w:t>.</w:t>
-            </w:r>
-            <w:r>
-              <w:rPr>
-                <w:color w:val="000000"/>
-                <w:sz w:val="10"/>
-                <w:szCs w:val="10"/>
-              </w:rPr>
-              <w:t>health</w:t>
-            </w:r>
-            <w:r>
-              <w:rPr>
-                <w:color w:val="000000"/>
-                <w:sz w:val="10"/>
-                <w:szCs w:val="10"/>
-              </w:rPr>
-              <w:t>:showEnd}{</w:t>
-            </w:r>
-            <w:r>
-              <w:rPr>
-                <w:color w:val="000000"/>
-                <w:sz w:val="10"/>
-                <w:szCs w:val="10"/>
-              </w:rPr>
-              <w:t>d.dashboard[i].projects[i]</w:t>
-            </w:r>
-            <w:r>
-              <w:rPr>
-                <w:color w:val="000000"/>
-                <w:sz w:val="10"/>
-                <w:szCs w:val="10"/>
-              </w:rPr>
-              <w:t>.project_helth:ifEQ('Complete'):showBegin}</w:t>
+              <w:t>{d.dashboard[i].projects[i].health:showEnd}{d.dashboard[i].projects[i].health:ifEQ('Yellow'):showBegin}</w:t>
             </w:r>
             <w:r>
               <w:rPr>
@@ -4588,36 +3704,32 @@
               <mc:AlternateContent>
                 <mc:Choice Requires="wps">
                   <w:drawing>
-                    <wp:inline distT="0" distB="0" distL="0" distR="0" wp14:anchorId="459D9D6A" wp14:editId="4AACB889">
-                      <wp:extent cx="360000" cy="180000"/>
-                      <wp:effectExtent l="0" t="0" r="8890" b="10795"/>
-                      <wp:docPr id="49" name="Rectangle 49" descr="Complete"/>
+                    <wp:inline distT="0" distB="0" distL="0" distR="0" wp14:anchorId="12D4199B" wp14:editId="78EA6559">
+                      <wp:extent cx="781050" cy="180000"/>
+                      <wp:effectExtent l="0" t="0" r="6350" b="0"/>
+                      <wp:docPr id="53" name="Rectangle 49" descr="Complete"/>
                       <wp:cNvGraphicFramePr>
-                        <a:graphicFrameLocks xmlns:a="http://schemas.openxmlformats.org/drawingml/2006/main" noChangeAspect="1"/>
+                        <a:graphicFrameLocks xmlns:a="http://schemas.openxmlformats.org/drawingml/2006/main"/>
                       </wp:cNvGraphicFramePr>
                       <a:graphic xmlns:a="http://schemas.openxmlformats.org/drawingml/2006/main">
                         <a:graphicData uri="http://schemas.microsoft.com/office/word/2010/wordprocessingShape">
                           <wps:wsp>
                             <wps:cNvSpPr>
-                              <a:spLocks noChangeAspect="1"/>
+                              <a:spLocks/>
                             </wps:cNvSpPr>
                             <wps:spPr bwMode="auto">
                               <a:xfrm>
                                 <a:off x="0" y="0"/>
-                                <a:ext cx="360000" cy="180000"/>
+                                <a:ext cx="781050" cy="180000"/>
                               </a:xfrm>
                               <a:prstGeom prst="rect">
                                 <a:avLst/>
                               </a:prstGeom>
                               <a:solidFill>
-                                <a:schemeClr val="accent1"/>
+                                <a:srgbClr val="FFFF00"/>
                               </a:solidFill>
                               <a:ln w="3175">
-                                <a:solidFill>
-                                  <a:schemeClr val="bg1">
-                                    <a:lumMod val="50000"/>
-                                  </a:schemeClr>
-                                </a:solidFill>
+                                <a:noFill/>
                                 <a:miter lim="800000"/>
                                 <a:headEnd/>
                                 <a:tailEnd/>
@@ -4634,9 +3746,7 @@
                 </mc:Choice>
                 <mc:Fallback>
                   <w:pict>
-                    <v:rect w14:anchorId="67FBAA6B" id="Rectangle 49" o:spid="_x0000_s1026" alt="Complete" style="width:28.35pt;height:14.15pt;visibility:visible;mso-wrap-style:square;mso-left-percent:-10001;mso-top-percent:-10001;mso-position-horizontal:absolute;mso-position-horizontal-relative:char;mso-position-vertical:absolute;mso-position-vertical-relative:line;mso-left-percent:-10001;mso-top-percent:-10001;v-text-anchor:top" o:gfxdata="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" fillcolor="#4472c4 [3204]" strokecolor="#7f7f7f [1612]" strokeweight=".25pt">
-                      <v:path arrowok="t"/>
-                      <o:lock v:ext="edit" aspectratio="t"/>
+                    <v:rect w14:anchorId="470E8CAB" id="Rectangle 49" o:spid="_x0000_s1026" alt="Complete" style="width:61.5pt;height:14.15pt;visibility:visible;mso-wrap-style:square;mso-left-percent:-10001;mso-top-percent:-10001;mso-position-horizontal:absolute;mso-position-horizontal-relative:char;mso-position-vertical:absolute;mso-position-vertical-relative:line;mso-left-percent:-10001;mso-top-percent:-10001;v-text-anchor:top" o:gfxdata="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" fillcolor="yellow" stroked="f" strokeweight=".25pt">
                       <w10:anchorlock/>
                     </v:rect>
                   </w:pict>
@@ -4649,71 +3759,7 @@
                 <w:sz w:val="10"/>
                 <w:szCs w:val="10"/>
               </w:rPr>
-              <w:t>{</w:t>
-            </w:r>
-            <w:r>
-              <w:rPr>
-                <w:color w:val="000000"/>
-                <w:sz w:val="10"/>
-                <w:szCs w:val="10"/>
-              </w:rPr>
-              <w:t>d.dashboard[i].projects[i]</w:t>
-            </w:r>
-            <w:r>
-              <w:rPr>
-                <w:color w:val="000000"/>
-                <w:sz w:val="10"/>
-                <w:szCs w:val="10"/>
-              </w:rPr>
-              <w:t>.</w:t>
-            </w:r>
-            <w:r>
-              <w:rPr>
-                <w:color w:val="000000"/>
-                <w:sz w:val="10"/>
-                <w:szCs w:val="10"/>
-              </w:rPr>
-              <w:t>health</w:t>
-            </w:r>
-            <w:r>
-              <w:rPr>
-                <w:color w:val="000000"/>
-                <w:sz w:val="10"/>
-                <w:szCs w:val="10"/>
-              </w:rPr>
-              <w:t>:showEnd}{</w:t>
-            </w:r>
-            <w:r>
-              <w:rPr>
-                <w:color w:val="000000"/>
-                <w:sz w:val="10"/>
-                <w:szCs w:val="10"/>
-              </w:rPr>
-              <w:t>d.dashboard[i].projects[i]</w:t>
-            </w:r>
-            <w:r>
-              <w:rPr>
-                <w:color w:val="000000"/>
-                <w:sz w:val="10"/>
-                <w:szCs w:val="10"/>
-              </w:rPr>
-              <w:t>.</w:t>
-            </w:r>
-            <w:r>
-              <w:rPr>
-                <w:color w:val="000000"/>
-                <w:sz w:val="10"/>
-                <w:szCs w:val="10"/>
-              </w:rPr>
-              <w:t>health</w:t>
-            </w:r>
-            <w:r>
-              <w:rPr>
-                <w:color w:val="000000"/>
-                <w:sz w:val="10"/>
-                <w:szCs w:val="10"/>
-              </w:rPr>
-              <w:t>:ifEQ('Yellow'):showBegin}</w:t>
+              <w:t>{d.dashboard[i].projects[i].health:showEnd}{d.dashboard[i].projects[i].health:ifEQ('Red'):showBegin}</w:t>
             </w:r>
             <w:r>
               <w:rPr>
@@ -4726,36 +3772,32 @@
               <mc:AlternateContent>
                 <mc:Choice Requires="wps">
                   <w:drawing>
-                    <wp:inline distT="0" distB="0" distL="0" distR="0" wp14:anchorId="12D4199B" wp14:editId="6DE71CEF">
-                      <wp:extent cx="360000" cy="180000"/>
-                      <wp:effectExtent l="0" t="0" r="8890" b="10795"/>
-                      <wp:docPr id="53" name="Rectangle 49" descr="Complete"/>
+                    <wp:inline distT="0" distB="0" distL="0" distR="0" wp14:anchorId="00D99A47" wp14:editId="3390A761">
+                      <wp:extent cx="781050" cy="180000"/>
+                      <wp:effectExtent l="0" t="0" r="6350" b="0"/>
+                      <wp:docPr id="57" name="Rectangle 49" descr="Complete"/>
                       <wp:cNvGraphicFramePr>
-                        <a:graphicFrameLocks xmlns:a="http://schemas.openxmlformats.org/drawingml/2006/main" noChangeAspect="1"/>
+                        <a:graphicFrameLocks xmlns:a="http://schemas.openxmlformats.org/drawingml/2006/main"/>
                       </wp:cNvGraphicFramePr>
                       <a:graphic xmlns:a="http://schemas.openxmlformats.org/drawingml/2006/main">
                         <a:graphicData uri="http://schemas.microsoft.com/office/word/2010/wordprocessingShape">
                           <wps:wsp>
                             <wps:cNvSpPr>
-                              <a:spLocks noChangeAspect="1"/>
+                              <a:spLocks/>
                             </wps:cNvSpPr>
                             <wps:spPr bwMode="auto">
                               <a:xfrm>
                                 <a:off x="0" y="0"/>
-                                <a:ext cx="360000" cy="180000"/>
+                                <a:ext cx="781050" cy="180000"/>
                               </a:xfrm>
                               <a:prstGeom prst="rect">
                                 <a:avLst/>
                               </a:prstGeom>
                               <a:solidFill>
-                                <a:srgbClr val="FFFF00"/>
+                                <a:srgbClr val="FF0000"/>
                               </a:solidFill>
                               <a:ln w="3175">
-                                <a:solidFill>
-                                  <a:schemeClr val="bg1">
-                                    <a:lumMod val="50000"/>
-                                  </a:schemeClr>
-                                </a:solidFill>
+                                <a:noFill/>
                                 <a:miter lim="800000"/>
                                 <a:headEnd/>
                                 <a:tailEnd/>
@@ -4772,9 +3814,7 @@
                 </mc:Choice>
                 <mc:Fallback>
                   <w:pict>
-                    <v:rect w14:anchorId="523AB5DC" id="Rectangle 49" o:spid="_x0000_s1026" alt="Complete" style="width:28.35pt;height:14.15pt;visibility:visible;mso-wrap-style:square;mso-left-percent:-10001;mso-top-percent:-10001;mso-position-horizontal:absolute;mso-position-horizontal-relative:char;mso-position-vertical:absolute;mso-position-vertical-relative:line;mso-left-percent:-10001;mso-top-percent:-10001;v-text-anchor:top" o:gfxdata="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" fillcolor="yellow" strokecolor="#7f7f7f [1612]" strokeweight=".25pt">
-                      <v:path arrowok="t"/>
-                      <o:lock v:ext="edit" aspectratio="t"/>
+                    <v:rect w14:anchorId="0AED8739" id="Rectangle 49" o:spid="_x0000_s1026" alt="Complete" style="width:61.5pt;height:14.15pt;visibility:visible;mso-wrap-style:square;mso-left-percent:-10001;mso-top-percent:-10001;mso-position-horizontal:absolute;mso-position-horizontal-relative:char;mso-position-vertical:absolute;mso-position-vertical-relative:line;mso-left-percent:-10001;mso-top-percent:-10001;v-text-anchor:top" o:gfxdata="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" fillcolor="red" stroked="f" strokeweight=".25pt">
                       <w10:anchorlock/>
                     </v:rect>
                   </w:pict>
@@ -4789,144 +3829,6 @@
               </w:rPr>
               <w:t>{</w:t>
             </w:r>
-            <w:r>
-              <w:rPr>
-                <w:color w:val="000000"/>
-                <w:sz w:val="10"/>
-                <w:szCs w:val="10"/>
-              </w:rPr>
-              <w:t>d.dashboard[i].projects[i]</w:t>
-            </w:r>
-            <w:r>
-              <w:rPr>
-                <w:color w:val="000000"/>
-                <w:sz w:val="10"/>
-                <w:szCs w:val="10"/>
-              </w:rPr>
-              <w:t>.</w:t>
-            </w:r>
-            <w:r>
-              <w:rPr>
-                <w:color w:val="000000"/>
-                <w:sz w:val="10"/>
-                <w:szCs w:val="10"/>
-              </w:rPr>
-              <w:t>health</w:t>
-            </w:r>
-            <w:r>
-              <w:rPr>
-                <w:color w:val="000000"/>
-                <w:sz w:val="10"/>
-                <w:szCs w:val="10"/>
-              </w:rPr>
-              <w:t>:showEnd}{</w:t>
-            </w:r>
-            <w:r>
-              <w:rPr>
-                <w:color w:val="000000"/>
-                <w:sz w:val="10"/>
-                <w:szCs w:val="10"/>
-              </w:rPr>
-              <w:t>d.dashboard[i].projects[i]</w:t>
-            </w:r>
-            <w:r>
-              <w:rPr>
-                <w:color w:val="000000"/>
-                <w:sz w:val="10"/>
-                <w:szCs w:val="10"/>
-              </w:rPr>
-              <w:t>.</w:t>
-            </w:r>
-            <w:r>
-              <w:rPr>
-                <w:color w:val="000000"/>
-                <w:sz w:val="10"/>
-                <w:szCs w:val="10"/>
-              </w:rPr>
-              <w:t>health</w:t>
-            </w:r>
-            <w:r>
-              <w:rPr>
-                <w:color w:val="000000"/>
-                <w:sz w:val="10"/>
-                <w:szCs w:val="10"/>
-              </w:rPr>
-              <w:t>:ifEQ('Red'):showBegin}</w:t>
-            </w:r>
-            <w:r>
-              <w:rPr>
-                <w:rFonts w:asciiTheme="minorHAnsi" w:hAnsiTheme="minorHAnsi" w:cstheme="minorHAnsi"/>
-                <w:noProof/>
-                <w:color w:val="000000"/>
-                <w:sz w:val="10"/>
-                <w:szCs w:val="10"/>
-              </w:rPr>
-              <mc:AlternateContent>
-                <mc:Choice Requires="wps">
-                  <w:drawing>
-                    <wp:inline distT="0" distB="0" distL="0" distR="0" wp14:anchorId="00D99A47" wp14:editId="37003424">
-                      <wp:extent cx="360000" cy="180000"/>
-                      <wp:effectExtent l="0" t="0" r="8890" b="10795"/>
-                      <wp:docPr id="57" name="Rectangle 49" descr="Complete"/>
-                      <wp:cNvGraphicFramePr>
-                        <a:graphicFrameLocks xmlns:a="http://schemas.openxmlformats.org/drawingml/2006/main" noChangeAspect="1"/>
-                      </wp:cNvGraphicFramePr>
-                      <a:graphic xmlns:a="http://schemas.openxmlformats.org/drawingml/2006/main">
-                        <a:graphicData uri="http://schemas.microsoft.com/office/word/2010/wordprocessingShape">
-                          <wps:wsp>
-                            <wps:cNvSpPr>
-                              <a:spLocks noChangeAspect="1"/>
-                            </wps:cNvSpPr>
-                            <wps:spPr bwMode="auto">
-                              <a:xfrm>
-                                <a:off x="0" y="0"/>
-                                <a:ext cx="360000" cy="180000"/>
-                              </a:xfrm>
-                              <a:prstGeom prst="rect">
-                                <a:avLst/>
-                              </a:prstGeom>
-                              <a:solidFill>
-                                <a:srgbClr val="FF0000"/>
-                              </a:solidFill>
-                              <a:ln w="3175">
-                                <a:solidFill>
-                                  <a:schemeClr val="bg1">
-                                    <a:lumMod val="50000"/>
-                                  </a:schemeClr>
-                                </a:solidFill>
-                                <a:miter lim="800000"/>
-                                <a:headEnd/>
-                                <a:tailEnd/>
-                              </a:ln>
-                            </wps:spPr>
-                            <wps:bodyPr rot="0" vert="horz" wrap="square" lIns="91440" tIns="45720" rIns="91440" bIns="45720" anchor="t" anchorCtr="0" upright="1">
-                              <a:noAutofit/>
-                            </wps:bodyPr>
-                          </wps:wsp>
-                        </a:graphicData>
-                      </a:graphic>
-                    </wp:inline>
-                  </w:drawing>
-                </mc:Choice>
-                <mc:Fallback>
-                  <w:pict>
-                    <v:rect w14:anchorId="607C1FAD" id="Rectangle 49" o:spid="_x0000_s1026" alt="Complete" style="width:28.35pt;height:14.15pt;visibility:visible;mso-wrap-style:square;mso-left-percent:-10001;mso-top-percent:-10001;mso-position-horizontal:absolute;mso-position-horizontal-relative:char;mso-position-vertical:absolute;mso-position-vertical-relative:line;mso-left-percent:-10001;mso-top-percent:-10001;v-text-anchor:top" o:gfxdata="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" fillcolor="red" strokecolor="#7f7f7f [1612]" strokeweight=".25pt">
-                      <v:path arrowok="t"/>
-                      <o:lock v:ext="edit" aspectratio="t"/>
-                      <w10:anchorlock/>
-                    </v:rect>
-                  </w:pict>
-                </mc:Fallback>
-              </mc:AlternateContent>
-            </w:r>
-            <w:r>
-              <w:rPr>
-                <w:color w:val="000000"/>
-                <w:sz w:val="10"/>
-                <w:szCs w:val="10"/>
-              </w:rPr>
-              <w:t>{</w:t>
-            </w:r>
             <w:proofErr w:type="spellStart"/>
             <w:r>
               <w:rPr>
@@ -4979,32 +3881,16 @@
                 <w:sz w:val="10"/>
                 <w:szCs w:val="10"/>
               </w:rPr>
-              <w:t>]</w:t>
-            </w:r>
-            <w:r>
-              <w:rPr>
-                <w:color w:val="000000"/>
-                <w:sz w:val="10"/>
-                <w:szCs w:val="10"/>
-              </w:rPr>
-              <w:t>.</w:t>
-            </w:r>
-            <w:proofErr w:type="spellStart"/>
-            <w:r>
-              <w:rPr>
-                <w:color w:val="000000"/>
-                <w:sz w:val="10"/>
-                <w:szCs w:val="10"/>
-              </w:rPr>
-              <w:t>health</w:t>
-            </w:r>
-            <w:r>
-              <w:rPr>
-                <w:color w:val="000000"/>
-                <w:sz w:val="10"/>
-                <w:szCs w:val="10"/>
-              </w:rPr>
-              <w:t>:showEnd</w:t>
+              <w:t>].</w:t>
+            </w:r>
+            <w:proofErr w:type="spellStart"/>
+            <w:r>
+              <w:rPr>
+                <w:color w:val="000000"/>
+                <w:sz w:val="10"/>
+                <w:szCs w:val="10"/>
+              </w:rPr>
+              <w:t>health:showEnd</w:t>
             </w:r>
             <w:proofErr w:type="spellEnd"/>
             <w:r>
@@ -5021,14 +3907,14 @@
       <w:tr>
         <w:trPr>
           <w:cantSplit/>
-          <w:trHeight w:val="340"/>
+          <w:trHeight w:hRule="exact" w:val="340"/>
         </w:trPr>
         <w:tc>
           <w:tcPr>
-            <w:tcW w:w="311" w:type="pct"/>
+            <w:tcW w:w="852" w:type="dxa"/>
             <w:tcBorders>
-              <w:top w:val="single" w:sz="2" w:space="0" w:color="AEAAAA" w:themeColor="background2" w:themeShade="BF"/>
-              <w:bottom w:val="single" w:sz="2" w:space="0" w:color="AEAAAA" w:themeColor="background2" w:themeShade="BF"/>
+              <w:top w:val="nil"/>
+              <w:bottom w:val="nil"/>
             </w:tcBorders>
             <w:shd w:val="clear" w:color="auto" w:fill="auto"/>
             <w:noWrap/>
@@ -5058,8 +3944,10 @@
                 <w:sz w:val="18"/>
                 <w:szCs w:val="18"/>
               </w:rPr>
-              <w:t>d.</w:t>
-            </w:r>
+              <w:t>d.dashboard</w:t>
+            </w:r>
+            <w:proofErr w:type="spellEnd"/>
+            <w:proofErr w:type="gramEnd"/>
             <w:r>
               <w:rPr>
                 <w:b/>
@@ -5068,10 +3956,9 @@
                 <w:sz w:val="18"/>
                 <w:szCs w:val="18"/>
               </w:rPr>
-              <w:t>dashboard</w:t>
-            </w:r>
-            <w:proofErr w:type="spellEnd"/>
-            <w:proofErr w:type="gramEnd"/>
+              <w:t>[</w:t>
+            </w:r>
+            <w:proofErr w:type="spellStart"/>
             <w:r>
               <w:rPr>
                 <w:b/>
@@ -5080,9 +3967,9 @@
                 <w:sz w:val="18"/>
                 <w:szCs w:val="18"/>
               </w:rPr>
-              <w:t>[</w:t>
-            </w:r>
-            <w:proofErr w:type="spellStart"/>
+              <w:t>i</w:t>
+            </w:r>
+            <w:proofErr w:type="spellEnd"/>
             <w:r>
               <w:rPr>
                 <w:b/>
@@ -5091,47 +3978,16 @@
                 <w:sz w:val="18"/>
                 <w:szCs w:val="18"/>
               </w:rPr>
-              <w:t>i</w:t>
-            </w:r>
-            <w:proofErr w:type="spellEnd"/>
-            <w:r>
-              <w:rPr>
-                <w:b/>
-                <w:bCs/>
-                <w:color w:val="404040"/>
-                <w:sz w:val="18"/>
-                <w:szCs w:val="18"/>
-              </w:rPr>
-              <w:t>]</w:t>
-            </w:r>
-            <w:r>
-              <w:rPr>
-                <w:b/>
-                <w:bCs/>
-                <w:color w:val="404040"/>
-                <w:sz w:val="18"/>
-                <w:szCs w:val="18"/>
-              </w:rPr>
-              <w:t>.projects[i+1]</w:t>
-            </w:r>
-            <w:r>
-              <w:rPr>
-                <w:b/>
-                <w:bCs/>
-                <w:color w:val="404040"/>
-                <w:sz w:val="18"/>
-                <w:szCs w:val="18"/>
-              </w:rPr>
-              <w:t>}</w:t>
+              <w:t>].projects[i+1]}</w:t>
             </w:r>
           </w:p>
         </w:tc>
         <w:tc>
           <w:tcPr>
-            <w:tcW w:w="808" w:type="pct"/>
+            <w:tcW w:w="4960" w:type="dxa"/>
             <w:tcBorders>
-              <w:top w:val="single" w:sz="2" w:space="0" w:color="AEAAAA" w:themeColor="background2" w:themeShade="BF"/>
-              <w:bottom w:val="single" w:sz="2" w:space="0" w:color="AEAAAA" w:themeColor="background2" w:themeShade="BF"/>
+              <w:top w:val="nil"/>
+              <w:bottom w:val="nil"/>
             </w:tcBorders>
             <w:shd w:val="clear" w:color="auto" w:fill="auto"/>
             <w:noWrap/>
@@ -5148,10 +4004,10 @@
         </w:tc>
         <w:tc>
           <w:tcPr>
-            <w:tcW w:w="709" w:type="pct"/>
+            <w:tcW w:w="1843" w:type="dxa"/>
             <w:tcBorders>
-              <w:top w:val="single" w:sz="2" w:space="0" w:color="AEAAAA" w:themeColor="background2" w:themeShade="BF"/>
-              <w:bottom w:val="single" w:sz="2" w:space="0" w:color="AEAAAA" w:themeColor="background2" w:themeShade="BF"/>
+              <w:top w:val="nil"/>
+              <w:bottom w:val="nil"/>
             </w:tcBorders>
             <w:shd w:val="clear" w:color="auto" w:fill="auto"/>
             <w:noWrap/>
@@ -5168,10 +4024,10 @@
         </w:tc>
         <w:tc>
           <w:tcPr>
-            <w:tcW w:w="373" w:type="pct"/>
+            <w:tcW w:w="1134" w:type="dxa"/>
             <w:tcBorders>
-              <w:top w:val="single" w:sz="2" w:space="0" w:color="AEAAAA" w:themeColor="background2" w:themeShade="BF"/>
-              <w:bottom w:val="single" w:sz="2" w:space="0" w:color="AEAAAA" w:themeColor="background2" w:themeShade="BF"/>
+              <w:top w:val="nil"/>
+              <w:bottom w:val="nil"/>
             </w:tcBorders>
             <w:shd w:val="clear" w:color="auto" w:fill="auto"/>
             <w:noWrap/>
@@ -5188,10 +4044,10 @@
         </w:tc>
         <w:tc>
           <w:tcPr>
-            <w:tcW w:w="335" w:type="pct"/>
+            <w:tcW w:w="992" w:type="dxa"/>
             <w:tcBorders>
-              <w:top w:val="single" w:sz="2" w:space="0" w:color="AEAAAA" w:themeColor="background2" w:themeShade="BF"/>
-              <w:bottom w:val="single" w:sz="2" w:space="0" w:color="AEAAAA" w:themeColor="background2" w:themeShade="BF"/>
+              <w:top w:val="nil"/>
+              <w:bottom w:val="nil"/>
             </w:tcBorders>
             <w:shd w:val="clear" w:color="auto" w:fill="auto"/>
             <w:noWrap/>
@@ -5208,10 +4064,11 @@
         </w:tc>
         <w:tc>
           <w:tcPr>
-            <w:tcW w:w="1119" w:type="pct"/>
+            <w:tcW w:w="1014" w:type="dxa"/>
+            <w:gridSpan w:val="2"/>
             <w:tcBorders>
-              <w:top w:val="single" w:sz="2" w:space="0" w:color="AEAAAA" w:themeColor="background2" w:themeShade="BF"/>
-              <w:bottom w:val="single" w:sz="2" w:space="0" w:color="AEAAAA" w:themeColor="background2" w:themeShade="BF"/>
+              <w:top w:val="nil"/>
+              <w:bottom w:val="nil"/>
             </w:tcBorders>
             <w:shd w:val="clear" w:color="auto" w:fill="auto"/>
             <w:noWrap/>
@@ -5228,10 +4085,10 @@
         </w:tc>
         <w:tc>
           <w:tcPr>
-            <w:tcW w:w="261" w:type="pct"/>
+            <w:tcW w:w="687" w:type="dxa"/>
             <w:tcBorders>
-              <w:top w:val="single" w:sz="2" w:space="0" w:color="AEAAAA" w:themeColor="background2" w:themeShade="BF"/>
-              <w:bottom w:val="single" w:sz="2" w:space="0" w:color="AEAAAA" w:themeColor="background2" w:themeShade="BF"/>
+              <w:top w:val="nil"/>
+              <w:bottom w:val="nil"/>
             </w:tcBorders>
             <w:shd w:val="clear" w:color="auto" w:fill="auto"/>
             <w:noWrap/>
@@ -5248,16 +4105,14 @@
         </w:tc>
         <w:tc>
           <w:tcPr>
-            <w:tcW w:w="261" w:type="pct"/>
+            <w:tcW w:w="851" w:type="dxa"/>
             <w:tcBorders>
-              <w:top w:val="single" w:sz="2" w:space="0" w:color="AEAAAA" w:themeColor="background2" w:themeShade="BF"/>
-              <w:bottom w:val="single" w:sz="2" w:space="0" w:color="AEAAAA" w:themeColor="background2" w:themeShade="BF"/>
+              <w:top w:val="nil"/>
+              <w:bottom w:val="nil"/>
             </w:tcBorders>
             <w:shd w:val="clear" w:color="auto" w:fill="auto"/>
             <w:tcMar>
-              <w:top w:w="28" w:type="dxa"/>
               <w:left w:w="0" w:type="dxa"/>
-              <w:bottom w:w="28" w:type="dxa"/>
             </w:tcMar>
           </w:tcPr>
           <w:p>
@@ -5272,16 +4127,14 @@
         </w:tc>
         <w:tc>
           <w:tcPr>
-            <w:tcW w:w="298" w:type="pct"/>
+            <w:tcW w:w="992" w:type="dxa"/>
             <w:tcBorders>
-              <w:top w:val="single" w:sz="2" w:space="0" w:color="AEAAAA" w:themeColor="background2" w:themeShade="BF"/>
-              <w:bottom w:val="single" w:sz="2" w:space="0" w:color="AEAAAA" w:themeColor="background2" w:themeShade="BF"/>
+              <w:top w:val="nil"/>
+              <w:bottom w:val="nil"/>
             </w:tcBorders>
             <w:shd w:val="clear" w:color="auto" w:fill="auto"/>
             <w:tcMar>
-              <w:top w:w="28" w:type="dxa"/>
               <w:left w:w="0" w:type="dxa"/>
-              <w:bottom w:w="28" w:type="dxa"/>
             </w:tcMar>
           </w:tcPr>
           <w:p>
@@ -5296,10 +4149,10 @@
         </w:tc>
         <w:tc>
           <w:tcPr>
-            <w:tcW w:w="262" w:type="pct"/>
+            <w:tcW w:w="747" w:type="dxa"/>
             <w:tcBorders>
-              <w:top w:val="single" w:sz="2" w:space="0" w:color="AEAAAA" w:themeColor="background2" w:themeShade="BF"/>
-              <w:bottom w:val="single" w:sz="2" w:space="0" w:color="AEAAAA" w:themeColor="background2" w:themeShade="BF"/>
+              <w:top w:val="nil"/>
+              <w:bottom w:val="nil"/>
             </w:tcBorders>
           </w:tcPr>
           <w:p>
@@ -5314,21 +4167,20 @@
         </w:tc>
         <w:tc>
           <w:tcPr>
-            <w:tcW w:w="262" w:type="pct"/>
+            <w:tcW w:w="1249" w:type="dxa"/>
             <w:tcBorders>
-              <w:top w:val="single" w:sz="2" w:space="0" w:color="AEAAAA" w:themeColor="background2" w:themeShade="BF"/>
-              <w:bottom w:val="single" w:sz="2" w:space="0" w:color="AEAAAA" w:themeColor="background2" w:themeShade="BF"/>
+              <w:top w:val="nil"/>
+              <w:bottom w:val="nil"/>
             </w:tcBorders>
             <w:shd w:val="clear" w:color="auto" w:fill="auto"/>
             <w:tcMar>
-              <w:top w:w="28" w:type="dxa"/>
               <w:left w:w="0" w:type="dxa"/>
-              <w:bottom w:w="28" w:type="dxa"/>
             </w:tcMar>
           </w:tcPr>
           <w:p>
             <w:pPr>
               <w:pStyle w:val="BodyText"/>
+              <w:ind w:right="41"/>
               <w:rPr>
                 <w:sz w:val="18"/>
                 <w:szCs w:val="18"/>
@@ -5340,12 +4192,12 @@
       <w:tr>
         <w:trPr>
           <w:cantSplit/>
-          <w:trHeight w:hRule="exact" w:val="510"/>
+          <w:trHeight w:hRule="exact" w:val="514"/>
         </w:trPr>
         <w:tc>
           <w:tcPr>
-            <w:tcW w:w="5000" w:type="pct"/>
-            <w:gridSpan w:val="11"/>
+            <w:tcW w:w="15321" w:type="dxa"/>
+            <w:gridSpan w:val="12"/>
             <w:tcBorders>
               <w:top w:val="nil"/>
               <w:bottom w:val="nil"/>
@@ -5395,27 +4247,7 @@
                 <w:sz w:val="18"/>
                 <w:szCs w:val="18"/>
               </w:rPr>
-              <w:t>[</w:t>
-            </w:r>
-            <w:r>
-              <w:rPr>
-                <w:b/>
-                <w:bCs/>
-                <w:color w:val="404040"/>
-                <w:sz w:val="18"/>
-                <w:szCs w:val="18"/>
-              </w:rPr>
-              <w:t>i+1</w:t>
-            </w:r>
-            <w:r>
-              <w:rPr>
-                <w:b/>
-                <w:bCs/>
-                <w:color w:val="404040"/>
-                <w:sz w:val="18"/>
-                <w:szCs w:val="18"/>
-              </w:rPr>
-              <w:t>]</w:t>
+              <w:t>[i+1]</w:t>
             </w:r>
             <w:r>
               <w:rPr>
@@ -5477,15 +4309,12 @@
     <w:p/>
     <w:p/>
     <w:p/>
-    <w:p/>
-    <w:p/>
-    <w:p/>
     <w:sectPr>
       <w:headerReference w:type="default" r:id="rId7"/>
       <w:footerReference w:type="default" r:id="rId8"/>
       <w:footerReference w:type="first" r:id="rId9"/>
-      <w:pgSz w:w="20160" w:h="12240" w:orient="landscape"/>
-      <w:pgMar w:top="357" w:right="799" w:bottom="720" w:left="357" w:header="709" w:footer="709" w:gutter="0"/>
+      <w:pgSz w:w="15840" w:h="12240" w:orient="landscape"/>
+      <w:pgMar w:top="720" w:right="284" w:bottom="720" w:left="284" w:header="709" w:footer="709" w:gutter="0"/>
       <w:cols w:space="708"/>
       <w:titlePg/>
       <w:docGrid w:linePitch="360"/>
@@ -5524,9 +4353,8 @@
       <w:tabs>
         <w:tab w:val="clear" w:pos="4680"/>
         <w:tab w:val="clear" w:pos="9360"/>
-        <w:tab w:val="left" w:pos="6237"/>
-        <w:tab w:val="left" w:pos="13041"/>
-        <w:tab w:val="left" w:pos="17577"/>
+        <w:tab w:val="right" w:pos="7655"/>
+        <w:tab w:val="right" w:pos="15168"/>
       </w:tabs>
       <w:rPr>
         <w:sz w:val="20"/>
@@ -5539,7 +4367,14 @@
         <w:sz w:val="20"/>
         <w:szCs w:val="20"/>
       </w:rPr>
-      <w:t>rpt_PA_StatusPortfolioRollup</w:t>
+      <w:t>rpt_PA_Status</w:t>
+    </w:r>
+    <w:r>
+      <w:rPr>
+        <w:sz w:val="20"/>
+        <w:szCs w:val="20"/>
+      </w:rPr>
+      <w:t>Dashboard</w:t>
     </w:r>
     <w:proofErr w:type="spellEnd"/>
     <w:r>
@@ -5547,7 +4382,7 @@
         <w:sz w:val="20"/>
         <w:szCs w:val="20"/>
       </w:rPr>
-      <w:ptab w:relativeTo="margin" w:alignment="center" w:leader="none"/>
+      <w:tab/>
     </w:r>
     <w:r>
       <w:rPr>
@@ -5642,7 +4477,7 @@
         <w:sz w:val="20"/>
         <w:szCs w:val="20"/>
       </w:rPr>
-      <w:t>1</w:t>
+      <w:t>2</w:t>
     </w:r>
     <w:r>
       <w:rPr>
@@ -5655,10 +4490,12 @@
     </w:r>
     <w:r>
       <w:rPr>
+        <w:b/>
+        <w:bCs/>
         <w:sz w:val="20"/>
         <w:szCs w:val="20"/>
       </w:rPr>
-      <w:ptab w:relativeTo="margin" w:alignment="right" w:leader="none"/>
+      <w:tab/>
     </w:r>
     <w:r>
       <w:rPr>
@@ -5711,9 +4548,8 @@
       <w:tabs>
         <w:tab w:val="clear" w:pos="4680"/>
         <w:tab w:val="clear" w:pos="9360"/>
-        <w:tab w:val="left" w:pos="6237"/>
-        <w:tab w:val="left" w:pos="13041"/>
-        <w:tab w:val="left" w:pos="17577"/>
+        <w:tab w:val="right" w:pos="7655"/>
+        <w:tab w:val="right" w:pos="15168"/>
       </w:tabs>
       <w:rPr>
         <w:sz w:val="20"/>
@@ -5726,7 +4562,21 @@
         <w:sz w:val="20"/>
         <w:szCs w:val="20"/>
       </w:rPr>
-      <w:t>rpt_PA_StatusPortfolioRollup</w:t>
+      <w:t>rpt_PA_Status</w:t>
+    </w:r>
+    <w:r>
+      <w:rPr>
+        <w:sz w:val="20"/>
+        <w:szCs w:val="20"/>
+      </w:rPr>
+      <w:t>Dashboar</w:t>
+    </w:r>
+    <w:r>
+      <w:rPr>
+        <w:sz w:val="20"/>
+        <w:szCs w:val="20"/>
+      </w:rPr>
+      <w:t>d</w:t>
     </w:r>
     <w:proofErr w:type="spellEnd"/>
     <w:r>
@@ -5734,7 +4584,7 @@
         <w:sz w:val="20"/>
         <w:szCs w:val="20"/>
       </w:rPr>
-      <w:ptab w:relativeTo="margin" w:alignment="center" w:leader="none"/>
+      <w:tab/>
     </w:r>
     <w:r>
       <w:rPr>
@@ -5842,10 +4692,12 @@
     </w:r>
     <w:r>
       <w:rPr>
+        <w:b/>
+        <w:bCs/>
         <w:sz w:val="20"/>
         <w:szCs w:val="20"/>
       </w:rPr>
-      <w:ptab w:relativeTo="margin" w:alignment="right" w:leader="none"/>
+      <w:tab/>
     </w:r>
     <w:r>
       <w:rPr>
@@ -5911,7 +4763,7 @@
   <w:tbl>
     <w:tblPr>
       <w:tblStyle w:val="TableGrid"/>
-      <w:tblW w:w="5000" w:type="pct"/>
+      <w:tblW w:w="4872" w:type="pct"/>
       <w:tblBorders>
         <w:top w:val="none" w:sz="0" w:space="0" w:color="auto"/>
         <w:left w:val="none" w:sz="0" w:space="0" w:color="auto"/>
@@ -5928,14 +4780,14 @@
       <w:tblLook w:val="04A0" w:firstRow="1" w:lastRow="0" w:firstColumn="1" w:lastColumn="0" w:noHBand="0" w:noVBand="1"/>
     </w:tblPr>
     <w:tblGrid>
-      <w:gridCol w:w="3880"/>
-      <w:gridCol w:w="2414"/>
-      <w:gridCol w:w="4291"/>
-      <w:gridCol w:w="1528"/>
-      <w:gridCol w:w="1733"/>
-      <w:gridCol w:w="1729"/>
-      <w:gridCol w:w="2049"/>
-      <w:gridCol w:w="1380"/>
+      <w:gridCol w:w="3117"/>
+      <w:gridCol w:w="1940"/>
+      <w:gridCol w:w="3449"/>
+      <w:gridCol w:w="1229"/>
+      <w:gridCol w:w="1393"/>
+      <w:gridCol w:w="1390"/>
+      <w:gridCol w:w="1646"/>
+      <w:gridCol w:w="717"/>
     </w:tblGrid>
     <w:tr>
       <w:trPr>
@@ -5943,7 +4795,7 @@
       </w:trPr>
       <w:tc>
         <w:tcPr>
-          <w:tcW w:w="1021" w:type="pct"/>
+          <w:tcW w:w="1047" w:type="pct"/>
           <w:tcBorders>
             <w:bottom w:val="single" w:sz="4" w:space="0" w:color="auto"/>
           </w:tcBorders>
@@ -5965,7 +4817,7 @@
       </w:tc>
       <w:tc>
         <w:tcPr>
-          <w:tcW w:w="635" w:type="pct"/>
+          <w:tcW w:w="652" w:type="pct"/>
           <w:tcBorders>
             <w:bottom w:val="single" w:sz="4" w:space="0" w:color="auto"/>
           </w:tcBorders>
@@ -6000,7 +4852,7 @@
       </w:tc>
       <w:tc>
         <w:tcPr>
-          <w:tcW w:w="1129" w:type="pct"/>
+          <w:tcW w:w="1159" w:type="pct"/>
           <w:tcBorders>
             <w:bottom w:val="single" w:sz="4" w:space="0" w:color="auto"/>
           </w:tcBorders>
@@ -6035,7 +4887,7 @@
       </w:tc>
       <w:tc>
         <w:tcPr>
-          <w:tcW w:w="402" w:type="pct"/>
+          <w:tcW w:w="413" w:type="pct"/>
           <w:tcBorders>
             <w:bottom w:val="single" w:sz="4" w:space="0" w:color="auto"/>
           </w:tcBorders>
@@ -6070,7 +4922,7 @@
       </w:tc>
       <w:tc>
         <w:tcPr>
-          <w:tcW w:w="456" w:type="pct"/>
+          <w:tcW w:w="468" w:type="pct"/>
           <w:tcBorders>
             <w:bottom w:val="single" w:sz="4" w:space="0" w:color="auto"/>
           </w:tcBorders>
@@ -6105,7 +4957,7 @@
       </w:tc>
       <w:tc>
         <w:tcPr>
-          <w:tcW w:w="455" w:type="pct"/>
+          <w:tcW w:w="467" w:type="pct"/>
           <w:tcBorders>
             <w:bottom w:val="single" w:sz="4" w:space="0" w:color="auto"/>
           </w:tcBorders>
@@ -6134,25 +4986,13 @@
               <w:sz w:val="18"/>
               <w:szCs w:val="18"/>
             </w:rPr>
-            <w:t xml:space="preserve">End </w:t>
-          </w:r>
-          <w:r>
-            <w:rPr>
-              <w:rFonts w:asciiTheme="minorHAnsi" w:hAnsiTheme="minorHAnsi" w:cstheme="minorHAnsi"/>
-              <w:b/>
-              <w:bCs/>
-              <w:noProof/>
-              <w:color w:val="767171" w:themeColor="background2" w:themeShade="80"/>
-              <w:sz w:val="18"/>
-              <w:szCs w:val="18"/>
-            </w:rPr>
-            <w:t>Date</w:t>
+            <w:t>End Date</w:t>
           </w:r>
         </w:p>
       </w:tc>
       <w:tc>
         <w:tcPr>
-          <w:tcW w:w="539" w:type="pct"/>
+          <w:tcW w:w="553" w:type="pct"/>
           <w:tcBorders>
             <w:bottom w:val="single" w:sz="4" w:space="0" w:color="auto"/>
           </w:tcBorders>
@@ -6212,7 +5052,7 @@
       </w:tc>
       <w:tc>
         <w:tcPr>
-          <w:tcW w:w="363" w:type="pct"/>
+          <w:tcW w:w="241" w:type="pct"/>
           <w:tcBorders>
             <w:bottom w:val="single" w:sz="4" w:space="0" w:color="auto"/>
           </w:tcBorders>

</xml_diff>

<commit_message>
DESCW-838 update template formatting
* a great deal of fiddling was involved.
</commit_message>
<xml_diff>
--- a/backend/reports/docx/Tab_34_rpt_PA_StatusDashboard.docx
+++ b/backend/reports/docx/Tab_34_rpt_PA_StatusDashboard.docx
@@ -7,7 +7,7 @@
         <w:tblStyle w:val="TableGrid"/>
         <w:tblpPr w:leftFromText="181" w:rightFromText="181" w:vertAnchor="text" w:tblpY="1"/>
         <w:tblOverlap w:val="never"/>
-        <w:tblW w:w="5016" w:type="pct"/>
+        <w:tblW w:w="5000" w:type="pct"/>
         <w:tblBorders>
           <w:top w:val="none" w:sz="0" w:space="0" w:color="auto"/>
           <w:left w:val="none" w:sz="0" w:space="0" w:color="auto"/>
@@ -26,41 +26,45 @@
         <w:tblLook w:val="0600" w:firstRow="0" w:lastRow="0" w:firstColumn="0" w:lastColumn="0" w:noHBand="1" w:noVBand="1"/>
       </w:tblPr>
       <w:tblGrid>
-        <w:gridCol w:w="852"/>
-        <w:gridCol w:w="4960"/>
-        <w:gridCol w:w="1843"/>
+        <w:gridCol w:w="851"/>
+        <w:gridCol w:w="355"/>
+        <w:gridCol w:w="3047"/>
+        <w:gridCol w:w="1984"/>
         <w:gridCol w:w="1134"/>
-        <w:gridCol w:w="992"/>
-        <w:gridCol w:w="992"/>
-        <w:gridCol w:w="22"/>
-        <w:gridCol w:w="687"/>
-        <w:gridCol w:w="851"/>
-        <w:gridCol w:w="992"/>
-        <w:gridCol w:w="747"/>
-        <w:gridCol w:w="1249"/>
+        <w:gridCol w:w="1276"/>
+        <w:gridCol w:w="1134"/>
+        <w:gridCol w:w="1134"/>
+        <w:gridCol w:w="1134"/>
+        <w:gridCol w:w="1134"/>
+        <w:gridCol w:w="1134"/>
+        <w:gridCol w:w="955"/>
       </w:tblGrid>
       <w:tr>
         <w:trPr>
           <w:cantSplit/>
-          <w:trHeight w:val="719"/>
+          <w:trHeight w:val="723"/>
         </w:trPr>
         <w:tc>
           <w:tcPr>
-            <w:tcW w:w="852" w:type="dxa"/>
+            <w:tcW w:w="1206" w:type="dxa"/>
+            <w:gridSpan w:val="2"/>
             <w:tcBorders>
               <w:bottom w:val="nil"/>
             </w:tcBorders>
             <w:shd w:val="clear" w:color="auto" w:fill="C5D9F0"/>
           </w:tcPr>
           <w:p>
+            <w:pPr>
+              <w:ind w:right="-481"/>
+            </w:pPr>
             <w:r>
               <w:rPr>
                 <w:noProof/>
               </w:rPr>
               <w:drawing>
-                <wp:inline distT="0" distB="0" distL="0" distR="0" wp14:anchorId="09BC6DD3" wp14:editId="5C3CD8D4">
-                  <wp:extent cx="523484" cy="514853"/>
-                  <wp:effectExtent l="0" t="0" r="0" b="6350"/>
+                <wp:inline distT="0" distB="0" distL="0" distR="0" wp14:anchorId="09BC6DD3" wp14:editId="63F8C7BC">
+                  <wp:extent cx="755015" cy="701273"/>
+                  <wp:effectExtent l="0" t="0" r="0" b="0"/>
                   <wp:docPr id="1" name="image1.jpeg" descr="Logo, company name&#10;&#10;Description automatically generated"/>
                   <wp:cNvGraphicFramePr>
                     <a:graphicFrameLocks xmlns:a="http://schemas.openxmlformats.org/drawingml/2006/main" noChangeAspect="1"/>
@@ -83,7 +87,7 @@
                         <pic:spPr>
                           <a:xfrm>
                             <a:off x="0" y="0"/>
-                            <a:ext cx="533022" cy="524234"/>
+                            <a:ext cx="815651" cy="757593"/>
                           </a:xfrm>
                           <a:prstGeom prst="rect">
                             <a:avLst/>
@@ -99,8 +103,8 @@
         </w:tc>
         <w:tc>
           <w:tcPr>
-            <w:tcW w:w="14469" w:type="dxa"/>
-            <w:gridSpan w:val="11"/>
+            <w:tcW w:w="14066" w:type="dxa"/>
+            <w:gridSpan w:val="10"/>
             <w:tcBorders>
               <w:bottom w:val="nil"/>
             </w:tcBorders>
@@ -110,142 +114,76 @@
           <w:p>
             <w:pPr>
               <w:jc w:val="center"/>
+              <w:rPr>
+                <w:sz w:val="28"/>
+                <w:szCs w:val="28"/>
+              </w:rPr>
             </w:pPr>
             <w:r>
               <w:rPr>
                 <w:b/>
                 <w:bCs/>
                 <w:color w:val="7E7E7E"/>
-                <w:sz w:val="40"/>
-                <w:szCs w:val="40"/>
-              </w:rPr>
-              <w:t>Government</w:t>
-            </w:r>
+                <w:sz w:val="28"/>
+                <w:szCs w:val="28"/>
+              </w:rPr>
+              <w:t>Government Digital Experience (GDX) Project Dashboard as of {</w:t>
+            </w:r>
+            <w:proofErr w:type="spellStart"/>
+            <w:proofErr w:type="gramStart"/>
             <w:r>
               <w:rPr>
                 <w:b/>
                 <w:bCs/>
                 <w:color w:val="7E7E7E"/>
-                <w:sz w:val="36"/>
-                <w:szCs w:val="36"/>
-              </w:rPr>
-              <w:t xml:space="preserve"> Digital Experience (GDX) Project </w:t>
-            </w:r>
+                <w:sz w:val="28"/>
+                <w:szCs w:val="28"/>
+              </w:rPr>
+              <w:t>d.report</w:t>
+            </w:r>
+            <w:proofErr w:type="gramEnd"/>
             <w:r>
               <w:rPr>
                 <w:b/>
                 <w:bCs/>
                 <w:color w:val="7E7E7E"/>
-                <w:sz w:val="36"/>
-                <w:szCs w:val="36"/>
-              </w:rPr>
-              <w:t>Dashboard</w:t>
-            </w:r>
+                <w:sz w:val="28"/>
+                <w:szCs w:val="28"/>
+              </w:rPr>
+              <w:t>_date:formatD</w:t>
+            </w:r>
+            <w:proofErr w:type="spellEnd"/>
             <w:r>
               <w:rPr>
                 <w:b/>
                 <w:bCs/>
                 <w:color w:val="7E7E7E"/>
-                <w:sz w:val="36"/>
-                <w:szCs w:val="36"/>
-              </w:rPr>
-              <w:t xml:space="preserve"> as of </w:t>
-            </w:r>
+                <w:sz w:val="28"/>
+                <w:szCs w:val="28"/>
+              </w:rPr>
+              <w:t>(</w:t>
+            </w:r>
+            <w:proofErr w:type="spellStart"/>
             <w:r>
               <w:rPr>
                 <w:b/>
                 <w:bCs/>
                 <w:color w:val="7E7E7E"/>
-                <w:sz w:val="36"/>
-                <w:szCs w:val="36"/>
-              </w:rPr>
-              <w:t>{</w:t>
-            </w:r>
-            <w:proofErr w:type="spellStart"/>
-            <w:proofErr w:type="gramStart"/>
+                <w:sz w:val="28"/>
+                <w:szCs w:val="28"/>
+              </w:rPr>
+              <w:t>ll</w:t>
+            </w:r>
+            <w:proofErr w:type="spellEnd"/>
             <w:r>
               <w:rPr>
                 <w:b/>
                 <w:bCs/>
                 <w:color w:val="7E7E7E"/>
-                <w:sz w:val="36"/>
-                <w:szCs w:val="36"/>
-              </w:rPr>
-              <w:t>d</w:t>
-            </w:r>
-            <w:r>
-              <w:rPr>
-                <w:b/>
-                <w:bCs/>
-                <w:color w:val="7E7E7E"/>
-                <w:sz w:val="36"/>
-                <w:szCs w:val="36"/>
-              </w:rPr>
-              <w:t>.</w:t>
-            </w:r>
-            <w:r>
-              <w:rPr>
-                <w:b/>
-                <w:bCs/>
-                <w:color w:val="7E7E7E"/>
-                <w:sz w:val="36"/>
-                <w:szCs w:val="36"/>
-              </w:rPr>
-              <w:t>report</w:t>
-            </w:r>
-            <w:proofErr w:type="gramEnd"/>
-            <w:r>
-              <w:rPr>
-                <w:b/>
-                <w:bCs/>
-                <w:color w:val="7E7E7E"/>
-                <w:sz w:val="36"/>
-                <w:szCs w:val="36"/>
-              </w:rPr>
-              <w:t>_date:formatD</w:t>
-            </w:r>
-            <w:proofErr w:type="spellEnd"/>
-            <w:r>
-              <w:rPr>
-                <w:b/>
-                <w:bCs/>
-                <w:color w:val="7E7E7E"/>
-                <w:sz w:val="36"/>
-                <w:szCs w:val="36"/>
-              </w:rPr>
-              <w:t>(</w:t>
-            </w:r>
-            <w:proofErr w:type="spellStart"/>
-            <w:r>
-              <w:rPr>
-                <w:b/>
-                <w:bCs/>
-                <w:color w:val="7E7E7E"/>
-                <w:sz w:val="36"/>
-                <w:szCs w:val="36"/>
-              </w:rPr>
-              <w:t>ll</w:t>
-            </w:r>
-            <w:proofErr w:type="spellEnd"/>
-            <w:r>
-              <w:rPr>
-                <w:b/>
-                <w:bCs/>
-                <w:color w:val="7E7E7E"/>
-                <w:sz w:val="36"/>
-                <w:szCs w:val="36"/>
-              </w:rPr>
-              <w:t>)</w:t>
-            </w:r>
-            <w:r>
-              <w:rPr>
-                <w:b/>
-                <w:bCs/>
-                <w:color w:val="7E7E7E"/>
-                <w:sz w:val="36"/>
-                <w:szCs w:val="36"/>
-              </w:rPr>
-              <w:t>}</w:t>
+                <w:sz w:val="28"/>
+                <w:szCs w:val="28"/>
+              </w:rPr>
+              <w:t>)}</w:t>
             </w:r>
           </w:p>
         </w:tc>
@@ -253,207 +191,8 @@
       <w:tr>
         <w:trPr>
           <w:cantSplit/>
-          <w:trHeight w:val="403"/>
+          <w:trHeight w:val="405"/>
         </w:trPr>
-        <w:tc>
-          <w:tcPr>
-            <w:tcW w:w="852" w:type="dxa"/>
-            <w:tcBorders>
-              <w:bottom w:val="nil"/>
-            </w:tcBorders>
-            <w:shd w:val="clear" w:color="auto" w:fill="D0D3DD"/>
-            <w:vAlign w:val="center"/>
-          </w:tcPr>
-          <w:p>
-            <w:pPr>
-              <w:rPr>
-                <w:b/>
-                <w:bCs/>
-                <w:color w:val="4A4B4B"/>
-                <w:sz w:val="18"/>
-                <w:szCs w:val="18"/>
-              </w:rPr>
-            </w:pPr>
-          </w:p>
-        </w:tc>
-        <w:tc>
-          <w:tcPr>
-            <w:tcW w:w="4960" w:type="dxa"/>
-            <w:tcBorders>
-              <w:bottom w:val="nil"/>
-            </w:tcBorders>
-            <w:shd w:val="clear" w:color="auto" w:fill="D0D3DD"/>
-            <w:vAlign w:val="center"/>
-          </w:tcPr>
-          <w:p>
-            <w:pPr>
-              <w:rPr>
-                <w:b/>
-                <w:bCs/>
-                <w:color w:val="4A4B4B"/>
-                <w:sz w:val="18"/>
-                <w:szCs w:val="18"/>
-              </w:rPr>
-            </w:pPr>
-          </w:p>
-        </w:tc>
-        <w:tc>
-          <w:tcPr>
-            <w:tcW w:w="1843" w:type="dxa"/>
-            <w:tcBorders>
-              <w:bottom w:val="nil"/>
-            </w:tcBorders>
-            <w:shd w:val="clear" w:color="auto" w:fill="D0D3DD"/>
-            <w:vAlign w:val="center"/>
-          </w:tcPr>
-          <w:p>
-            <w:pPr>
-              <w:rPr>
-                <w:b/>
-                <w:bCs/>
-                <w:color w:val="4A4B4B"/>
-                <w:sz w:val="18"/>
-                <w:szCs w:val="18"/>
-              </w:rPr>
-            </w:pPr>
-            <w:r>
-              <w:rPr>
-                <w:b/>
-                <w:bCs/>
-                <w:color w:val="4A4B4B"/>
-                <w:sz w:val="18"/>
-                <w:szCs w:val="18"/>
-              </w:rPr>
-              <w:t>Project Manager</w:t>
-            </w:r>
-          </w:p>
-        </w:tc>
-        <w:tc>
-          <w:tcPr>
-            <w:tcW w:w="1134" w:type="dxa"/>
-            <w:tcBorders>
-              <w:bottom w:val="nil"/>
-            </w:tcBorders>
-            <w:shd w:val="clear" w:color="auto" w:fill="D0D3DD"/>
-            <w:vAlign w:val="center"/>
-          </w:tcPr>
-          <w:p>
-            <w:pPr>
-              <w:ind w:left="2139" w:hanging="2139"/>
-              <w:rPr>
-                <w:b/>
-                <w:bCs/>
-                <w:color w:val="4A4B4B"/>
-                <w:sz w:val="18"/>
-                <w:szCs w:val="18"/>
-              </w:rPr>
-            </w:pPr>
-            <w:r>
-              <w:rPr>
-                <w:b/>
-                <w:bCs/>
-                <w:color w:val="4A4B4B"/>
-                <w:sz w:val="18"/>
-                <w:szCs w:val="18"/>
-              </w:rPr>
-              <w:t>Start Date</w:t>
-            </w:r>
-          </w:p>
-        </w:tc>
-        <w:tc>
-          <w:tcPr>
-            <w:tcW w:w="992" w:type="dxa"/>
-            <w:tcBorders>
-              <w:bottom w:val="nil"/>
-            </w:tcBorders>
-            <w:shd w:val="clear" w:color="auto" w:fill="D0D3DD"/>
-            <w:vAlign w:val="center"/>
-          </w:tcPr>
-          <w:p>
-            <w:pPr>
-              <w:rPr>
-                <w:b/>
-                <w:bCs/>
-                <w:color w:val="4A4B4B"/>
-                <w:sz w:val="18"/>
-                <w:szCs w:val="18"/>
-              </w:rPr>
-            </w:pPr>
-            <w:r>
-              <w:rPr>
-                <w:b/>
-                <w:bCs/>
-                <w:color w:val="4A4B4B"/>
-                <w:sz w:val="18"/>
-                <w:szCs w:val="18"/>
-              </w:rPr>
-              <w:t>End Date</w:t>
-            </w:r>
-          </w:p>
-        </w:tc>
-        <w:tc>
-          <w:tcPr>
-            <w:tcW w:w="992" w:type="dxa"/>
-            <w:tcBorders>
-              <w:bottom w:val="nil"/>
-            </w:tcBorders>
-            <w:shd w:val="clear" w:color="auto" w:fill="D0D3DD"/>
-            <w:vAlign w:val="center"/>
-          </w:tcPr>
-          <w:p>
-            <w:pPr>
-              <w:rPr>
-                <w:b/>
-                <w:bCs/>
-                <w:color w:val="4A4B4B"/>
-                <w:sz w:val="18"/>
-                <w:szCs w:val="18"/>
-              </w:rPr>
-            </w:pPr>
-            <w:r>
-              <w:rPr>
-                <w:b/>
-                <w:bCs/>
-                <w:color w:val="4A4B4B"/>
-                <w:sz w:val="18"/>
-                <w:szCs w:val="18"/>
-              </w:rPr>
-              <w:t>Status Date</w:t>
-            </w:r>
-          </w:p>
-        </w:tc>
-        <w:tc>
-          <w:tcPr>
-            <w:tcW w:w="709" w:type="dxa"/>
-            <w:gridSpan w:val="2"/>
-            <w:tcBorders>
-              <w:bottom w:val="nil"/>
-            </w:tcBorders>
-            <w:shd w:val="clear" w:color="auto" w:fill="D0D3DD"/>
-            <w:vAlign w:val="center"/>
-          </w:tcPr>
-          <w:p>
-            <w:pPr>
-              <w:rPr>
-                <w:b/>
-                <w:bCs/>
-                <w:color w:val="4A4B4B"/>
-                <w:sz w:val="18"/>
-                <w:szCs w:val="18"/>
-              </w:rPr>
-            </w:pPr>
-            <w:r>
-              <w:rPr>
-                <w:b/>
-                <w:bCs/>
-                <w:color w:val="4A4B4B"/>
-                <w:sz w:val="18"/>
-                <w:szCs w:val="18"/>
-              </w:rPr>
-              <w:t>Phase</w:t>
-            </w:r>
-          </w:p>
-        </w:tc>
         <w:tc>
           <w:tcPr>
             <w:tcW w:w="851" w:type="dxa"/>
@@ -465,9 +204,7 @@
           </w:tcPr>
           <w:p>
             <w:pPr>
-              <w:tabs>
-                <w:tab w:val="right" w:pos="3051"/>
-              </w:tabs>
+              <w:ind w:right="-481"/>
               <w:rPr>
                 <w:b/>
                 <w:bCs/>
@@ -476,21 +213,12 @@
                 <w:szCs w:val="18"/>
               </w:rPr>
             </w:pPr>
-            <w:r>
-              <w:rPr>
-                <w:b/>
-                <w:bCs/>
-                <w:color w:val="4A4B4B"/>
-                <w:sz w:val="18"/>
-                <w:szCs w:val="18"/>
-              </w:rPr>
-              <w:t>Budget</w:t>
-            </w:r>
           </w:p>
         </w:tc>
         <w:tc>
           <w:tcPr>
-            <w:tcW w:w="992" w:type="dxa"/>
+            <w:tcW w:w="3402" w:type="dxa"/>
+            <w:gridSpan w:val="2"/>
             <w:tcBorders>
               <w:bottom w:val="nil"/>
             </w:tcBorders>
@@ -499,7 +227,7 @@
           </w:tcPr>
           <w:p>
             <w:pPr>
-              <w:contextualSpacing/>
+              <w:ind w:right="-481"/>
               <w:rPr>
                 <w:b/>
                 <w:bCs/>
@@ -508,32 +236,19 @@
                 <w:szCs w:val="18"/>
               </w:rPr>
             </w:pPr>
-            <w:r>
-              <w:rPr>
-                <w:b/>
-                <w:bCs/>
-                <w:color w:val="4A4B4B"/>
-                <w:sz w:val="18"/>
-                <w:szCs w:val="18"/>
-              </w:rPr>
-              <w:t>Schedule</w:t>
-            </w:r>
           </w:p>
         </w:tc>
         <w:tc>
           <w:tcPr>
-            <w:tcW w:w="747" w:type="dxa"/>
+            <w:tcW w:w="1984" w:type="dxa"/>
             <w:tcBorders>
               <w:bottom w:val="nil"/>
             </w:tcBorders>
             <w:shd w:val="clear" w:color="auto" w:fill="D0D3DD"/>
-            <w:vAlign w:val="center"/>
           </w:tcPr>
           <w:p>
             <w:pPr>
-              <w:tabs>
-                <w:tab w:val="right" w:pos="3051"/>
-              </w:tabs>
+              <w:ind w:right="-481"/>
               <w:rPr>
                 <w:b/>
                 <w:bCs/>
@@ -550,24 +265,21 @@
                 <w:sz w:val="18"/>
                 <w:szCs w:val="18"/>
               </w:rPr>
-              <w:t>Team</w:t>
+              <w:t>Project Manager</w:t>
             </w:r>
           </w:p>
         </w:tc>
         <w:tc>
           <w:tcPr>
-            <w:tcW w:w="1249" w:type="dxa"/>
+            <w:tcW w:w="1134" w:type="dxa"/>
             <w:tcBorders>
               <w:bottom w:val="nil"/>
             </w:tcBorders>
             <w:shd w:val="clear" w:color="auto" w:fill="D0D3DD"/>
-            <w:vAlign w:val="center"/>
           </w:tcPr>
           <w:p>
             <w:pPr>
-              <w:tabs>
-                <w:tab w:val="right" w:pos="3051"/>
-              </w:tabs>
+              <w:ind w:right="-481"/>
               <w:rPr>
                 <w:b/>
                 <w:bCs/>
@@ -584,11 +296,295 @@
                 <w:sz w:val="18"/>
                 <w:szCs w:val="18"/>
               </w:rPr>
-              <w:t>Overall</w:t>
+              <w:t>Start</w:t>
             </w:r>
           </w:p>
           <w:p>
             <w:pPr>
+              <w:ind w:right="-481"/>
+              <w:rPr>
+                <w:b/>
+                <w:bCs/>
+                <w:color w:val="4A4B4B"/>
+                <w:sz w:val="18"/>
+                <w:szCs w:val="18"/>
+              </w:rPr>
+            </w:pPr>
+            <w:r>
+              <w:rPr>
+                <w:b/>
+                <w:bCs/>
+                <w:color w:val="4A4B4B"/>
+                <w:sz w:val="18"/>
+                <w:szCs w:val="18"/>
+              </w:rPr>
+              <w:t>Date</w:t>
+            </w:r>
+          </w:p>
+        </w:tc>
+        <w:tc>
+          <w:tcPr>
+            <w:tcW w:w="1276" w:type="dxa"/>
+            <w:tcBorders>
+              <w:bottom w:val="nil"/>
+            </w:tcBorders>
+            <w:shd w:val="clear" w:color="auto" w:fill="D0D3DD"/>
+          </w:tcPr>
+          <w:p>
+            <w:pPr>
+              <w:ind w:right="-481"/>
+              <w:rPr>
+                <w:b/>
+                <w:bCs/>
+                <w:color w:val="4A4B4B"/>
+                <w:sz w:val="18"/>
+                <w:szCs w:val="18"/>
+              </w:rPr>
+            </w:pPr>
+            <w:r>
+              <w:rPr>
+                <w:b/>
+                <w:bCs/>
+                <w:color w:val="4A4B4B"/>
+                <w:sz w:val="18"/>
+                <w:szCs w:val="18"/>
+              </w:rPr>
+              <w:t>End</w:t>
+            </w:r>
+          </w:p>
+          <w:p>
+            <w:pPr>
+              <w:ind w:right="-481"/>
+              <w:rPr>
+                <w:b/>
+                <w:bCs/>
+                <w:color w:val="4A4B4B"/>
+                <w:sz w:val="18"/>
+                <w:szCs w:val="18"/>
+              </w:rPr>
+            </w:pPr>
+            <w:r>
+              <w:rPr>
+                <w:b/>
+                <w:bCs/>
+                <w:color w:val="4A4B4B"/>
+                <w:sz w:val="18"/>
+                <w:szCs w:val="18"/>
+              </w:rPr>
+              <w:t>Date</w:t>
+            </w:r>
+          </w:p>
+        </w:tc>
+        <w:tc>
+          <w:tcPr>
+            <w:tcW w:w="1134" w:type="dxa"/>
+            <w:tcBorders>
+              <w:bottom w:val="nil"/>
+            </w:tcBorders>
+            <w:shd w:val="clear" w:color="auto" w:fill="D0D3DD"/>
+          </w:tcPr>
+          <w:p>
+            <w:pPr>
+              <w:ind w:right="-481"/>
+              <w:rPr>
+                <w:b/>
+                <w:bCs/>
+                <w:color w:val="4A4B4B"/>
+                <w:sz w:val="18"/>
+                <w:szCs w:val="18"/>
+              </w:rPr>
+            </w:pPr>
+            <w:r>
+              <w:rPr>
+                <w:b/>
+                <w:bCs/>
+                <w:color w:val="4A4B4B"/>
+                <w:sz w:val="18"/>
+                <w:szCs w:val="18"/>
+              </w:rPr>
+              <w:t>Status</w:t>
+            </w:r>
+          </w:p>
+          <w:p>
+            <w:pPr>
+              <w:ind w:right="-481"/>
+              <w:rPr>
+                <w:b/>
+                <w:bCs/>
+                <w:color w:val="4A4B4B"/>
+                <w:sz w:val="18"/>
+                <w:szCs w:val="18"/>
+              </w:rPr>
+            </w:pPr>
+            <w:r>
+              <w:rPr>
+                <w:b/>
+                <w:bCs/>
+                <w:color w:val="4A4B4B"/>
+                <w:sz w:val="18"/>
+                <w:szCs w:val="18"/>
+              </w:rPr>
+              <w:t>Date</w:t>
+            </w:r>
+          </w:p>
+        </w:tc>
+        <w:tc>
+          <w:tcPr>
+            <w:tcW w:w="1134" w:type="dxa"/>
+            <w:tcBorders>
+              <w:bottom w:val="nil"/>
+            </w:tcBorders>
+            <w:shd w:val="clear" w:color="auto" w:fill="D0D3DD"/>
+          </w:tcPr>
+          <w:p>
+            <w:pPr>
+              <w:ind w:right="-481"/>
+              <w:rPr>
+                <w:b/>
+                <w:bCs/>
+                <w:color w:val="4A4B4B"/>
+                <w:sz w:val="18"/>
+                <w:szCs w:val="18"/>
+              </w:rPr>
+            </w:pPr>
+            <w:r>
+              <w:rPr>
+                <w:b/>
+                <w:bCs/>
+                <w:color w:val="4A4B4B"/>
+                <w:sz w:val="18"/>
+                <w:szCs w:val="18"/>
+              </w:rPr>
+              <w:t>Phase</w:t>
+            </w:r>
+          </w:p>
+        </w:tc>
+        <w:tc>
+          <w:tcPr>
+            <w:tcW w:w="1134" w:type="dxa"/>
+            <w:tcBorders>
+              <w:bottom w:val="nil"/>
+            </w:tcBorders>
+            <w:shd w:val="clear" w:color="auto" w:fill="D0D3DD"/>
+          </w:tcPr>
+          <w:p>
+            <w:pPr>
+              <w:ind w:right="-481"/>
+              <w:rPr>
+                <w:b/>
+                <w:bCs/>
+                <w:color w:val="4A4B4B"/>
+                <w:sz w:val="18"/>
+                <w:szCs w:val="18"/>
+              </w:rPr>
+            </w:pPr>
+            <w:r>
+              <w:rPr>
+                <w:b/>
+                <w:bCs/>
+                <w:color w:val="4A4B4B"/>
+                <w:sz w:val="18"/>
+                <w:szCs w:val="18"/>
+              </w:rPr>
+              <w:t>Budget</w:t>
+            </w:r>
+          </w:p>
+        </w:tc>
+        <w:tc>
+          <w:tcPr>
+            <w:tcW w:w="1134" w:type="dxa"/>
+            <w:tcBorders>
+              <w:bottom w:val="nil"/>
+            </w:tcBorders>
+            <w:shd w:val="clear" w:color="auto" w:fill="D0D3DD"/>
+          </w:tcPr>
+          <w:p>
+            <w:pPr>
+              <w:ind w:right="-481"/>
+              <w:contextualSpacing/>
+              <w:rPr>
+                <w:b/>
+                <w:bCs/>
+                <w:color w:val="4A4B4B"/>
+                <w:sz w:val="18"/>
+                <w:szCs w:val="18"/>
+              </w:rPr>
+            </w:pPr>
+            <w:r>
+              <w:rPr>
+                <w:b/>
+                <w:bCs/>
+                <w:color w:val="4A4B4B"/>
+                <w:sz w:val="18"/>
+                <w:szCs w:val="18"/>
+              </w:rPr>
+              <w:t>Schedule</w:t>
+            </w:r>
+          </w:p>
+        </w:tc>
+        <w:tc>
+          <w:tcPr>
+            <w:tcW w:w="1134" w:type="dxa"/>
+            <w:tcBorders>
+              <w:bottom w:val="nil"/>
+            </w:tcBorders>
+            <w:shd w:val="clear" w:color="auto" w:fill="D0D3DD"/>
+          </w:tcPr>
+          <w:p>
+            <w:pPr>
+              <w:ind w:right="-481"/>
+              <w:rPr>
+                <w:b/>
+                <w:bCs/>
+                <w:color w:val="4A4B4B"/>
+                <w:sz w:val="18"/>
+                <w:szCs w:val="18"/>
+              </w:rPr>
+            </w:pPr>
+            <w:r>
+              <w:rPr>
+                <w:b/>
+                <w:bCs/>
+                <w:color w:val="4A4B4B"/>
+                <w:sz w:val="18"/>
+                <w:szCs w:val="18"/>
+              </w:rPr>
+              <w:t>Team</w:t>
+            </w:r>
+          </w:p>
+        </w:tc>
+        <w:tc>
+          <w:tcPr>
+            <w:tcW w:w="955" w:type="dxa"/>
+            <w:tcBorders>
+              <w:bottom w:val="nil"/>
+            </w:tcBorders>
+            <w:shd w:val="clear" w:color="auto" w:fill="D0D3DD"/>
+          </w:tcPr>
+          <w:p>
+            <w:pPr>
+              <w:rPr>
+                <w:b/>
+                <w:bCs/>
+                <w:color w:val="4A4B4B"/>
+                <w:sz w:val="18"/>
+                <w:szCs w:val="18"/>
+              </w:rPr>
+            </w:pPr>
+            <w:r>
+              <w:rPr>
+                <w:b/>
+                <w:bCs/>
+                <w:color w:val="4A4B4B"/>
+                <w:sz w:val="18"/>
+                <w:szCs w:val="18"/>
+              </w:rPr>
+              <w:t>Overall</w:t>
+            </w:r>
+          </w:p>
+          <w:p>
+            <w:pPr>
+              <w:ind w:right="-481"/>
               <w:rPr>
                 <w:b/>
                 <w:bCs/>
@@ -613,11 +609,11 @@
       <w:tr>
         <w:trPr>
           <w:cantSplit/>
-          <w:trHeight w:val="342"/>
+          <w:trHeight w:val="344"/>
         </w:trPr>
         <w:tc>
           <w:tcPr>
-            <w:tcW w:w="15321" w:type="dxa"/>
+            <w:tcW w:w="15272" w:type="dxa"/>
             <w:gridSpan w:val="12"/>
             <w:tcBorders>
               <w:top w:val="nil"/>
@@ -736,26 +732,23 @@
       <w:tr>
         <w:trPr>
           <w:cantSplit/>
-          <w:trHeight w:hRule="exact" w:val="340"/>
+          <w:trHeight w:hRule="exact" w:val="567"/>
         </w:trPr>
         <w:tc>
           <w:tcPr>
-            <w:tcW w:w="852" w:type="dxa"/>
+            <w:tcW w:w="851" w:type="dxa"/>
             <w:tcBorders>
-              <w:top w:val="single" w:sz="2" w:space="0" w:color="F2F2F2" w:themeColor="background1" w:themeShade="F2"/>
               <w:bottom w:val="nil"/>
             </w:tcBorders>
-            <w:shd w:val="clear" w:color="auto" w:fill="auto"/>
-            <w:noWrap/>
-            <w:tcMar>
-              <w:top w:w="0" w:type="dxa"/>
-              <w:bottom w:w="0" w:type="dxa"/>
-            </w:tcMar>
+            <w:shd w:val="clear" w:color="auto" w:fill="FFFFFF" w:themeFill="background1"/>
           </w:tcPr>
           <w:p>
             <w:pPr>
-              <w:pStyle w:val="BodyText"/>
-              <w:rPr>
+              <w:ind w:right="-481"/>
+              <w:rPr>
+                <w:b/>
+                <w:bCs/>
+                <w:color w:val="4A4B4B"/>
                 <w:sz w:val="18"/>
                 <w:szCs w:val="18"/>
               </w:rPr>
@@ -837,21 +830,17 @@
         </w:tc>
         <w:tc>
           <w:tcPr>
-            <w:tcW w:w="4960" w:type="dxa"/>
+            <w:tcW w:w="3402" w:type="dxa"/>
+            <w:gridSpan w:val="2"/>
             <w:tcBorders>
-              <w:top w:val="single" w:sz="2" w:space="0" w:color="F2F2F2" w:themeColor="background1" w:themeShade="F2"/>
               <w:bottom w:val="nil"/>
             </w:tcBorders>
-            <w:shd w:val="clear" w:color="auto" w:fill="auto"/>
+            <w:shd w:val="clear" w:color="auto" w:fill="FFFFFF" w:themeFill="background1"/>
             <w:noWrap/>
-            <w:tcMar>
-              <w:top w:w="0" w:type="dxa"/>
-              <w:bottom w:w="0" w:type="dxa"/>
-            </w:tcMar>
           </w:tcPr>
           <w:p>
             <w:pPr>
-              <w:pStyle w:val="BodyText"/>
+              <w:ind w:right="286"/>
               <w:rPr>
                 <w:sz w:val="18"/>
                 <w:szCs w:val="18"/>
@@ -934,22 +923,19 @@
         </w:tc>
         <w:tc>
           <w:tcPr>
-            <w:tcW w:w="1843" w:type="dxa"/>
+            <w:tcW w:w="1984" w:type="dxa"/>
             <w:tcBorders>
-              <w:top w:val="single" w:sz="2" w:space="0" w:color="F2F2F2" w:themeColor="background1" w:themeShade="F2"/>
               <w:bottom w:val="nil"/>
             </w:tcBorders>
-            <w:shd w:val="clear" w:color="auto" w:fill="auto"/>
-            <w:noWrap/>
-            <w:tcMar>
-              <w:top w:w="0" w:type="dxa"/>
-              <w:bottom w:w="0" w:type="dxa"/>
-            </w:tcMar>
+            <w:shd w:val="clear" w:color="auto" w:fill="FFFFFF" w:themeFill="background1"/>
           </w:tcPr>
           <w:p>
             <w:pPr>
-              <w:pStyle w:val="BodyText"/>
-              <w:rPr>
+              <w:ind w:right="138"/>
+              <w:rPr>
+                <w:b/>
+                <w:bCs/>
+                <w:color w:val="4A4B4B"/>
                 <w:sz w:val="18"/>
                 <w:szCs w:val="18"/>
               </w:rPr>
@@ -1033,21 +1019,17 @@
           <w:tcPr>
             <w:tcW w:w="1134" w:type="dxa"/>
             <w:tcBorders>
-              <w:top w:val="single" w:sz="2" w:space="0" w:color="F2F2F2" w:themeColor="background1" w:themeShade="F2"/>
               <w:bottom w:val="nil"/>
             </w:tcBorders>
-            <w:shd w:val="clear" w:color="auto" w:fill="auto"/>
-            <w:noWrap/>
-            <w:tcMar>
-              <w:top w:w="0" w:type="dxa"/>
-              <w:bottom w:w="0" w:type="dxa"/>
-            </w:tcMar>
+            <w:shd w:val="clear" w:color="auto" w:fill="FFFFFF" w:themeFill="background1"/>
           </w:tcPr>
           <w:p>
             <w:pPr>
-              <w:pStyle w:val="BodyText"/>
-              <w:ind w:left="4" w:hanging="4"/>
-              <w:rPr>
+              <w:ind w:right="-481"/>
+              <w:rPr>
+                <w:b/>
+                <w:bCs/>
+                <w:color w:val="4A4B4B"/>
                 <w:sz w:val="18"/>
                 <w:szCs w:val="18"/>
               </w:rPr>
@@ -1129,22 +1111,19 @@
         </w:tc>
         <w:tc>
           <w:tcPr>
-            <w:tcW w:w="992" w:type="dxa"/>
+            <w:tcW w:w="1276" w:type="dxa"/>
             <w:tcBorders>
-              <w:top w:val="single" w:sz="2" w:space="0" w:color="F2F2F2" w:themeColor="background1" w:themeShade="F2"/>
               <w:bottom w:val="nil"/>
             </w:tcBorders>
-            <w:shd w:val="clear" w:color="auto" w:fill="auto"/>
-            <w:noWrap/>
-            <w:tcMar>
-              <w:top w:w="0" w:type="dxa"/>
-              <w:bottom w:w="0" w:type="dxa"/>
-            </w:tcMar>
+            <w:shd w:val="clear" w:color="auto" w:fill="FFFFFF" w:themeFill="background1"/>
           </w:tcPr>
           <w:p>
             <w:pPr>
-              <w:pStyle w:val="BodyText"/>
-              <w:rPr>
+              <w:ind w:right="-481"/>
+              <w:rPr>
+                <w:b/>
+                <w:bCs/>
+                <w:color w:val="4A4B4B"/>
                 <w:sz w:val="18"/>
                 <w:szCs w:val="18"/>
               </w:rPr>
@@ -1226,24 +1205,19 @@
         </w:tc>
         <w:tc>
           <w:tcPr>
-            <w:tcW w:w="1014" w:type="dxa"/>
-            <w:gridSpan w:val="2"/>
+            <w:tcW w:w="1134" w:type="dxa"/>
             <w:tcBorders>
-              <w:top w:val="single" w:sz="2" w:space="0" w:color="F2F2F2" w:themeColor="background1" w:themeShade="F2"/>
               <w:bottom w:val="nil"/>
             </w:tcBorders>
-            <w:shd w:val="clear" w:color="auto" w:fill="auto"/>
-            <w:noWrap/>
-            <w:tcMar>
-              <w:top w:w="0" w:type="dxa"/>
-              <w:bottom w:w="0" w:type="dxa"/>
-            </w:tcMar>
+            <w:shd w:val="clear" w:color="auto" w:fill="FFFFFF" w:themeFill="background1"/>
           </w:tcPr>
           <w:p>
             <w:pPr>
-              <w:pStyle w:val="BodyText"/>
-              <w:ind w:left="-1" w:hanging="4"/>
-              <w:rPr>
+              <w:ind w:right="-481"/>
+              <w:rPr>
+                <w:b/>
+                <w:bCs/>
+                <w:color w:val="4A4B4B"/>
                 <w:sz w:val="18"/>
                 <w:szCs w:val="18"/>
               </w:rPr>
@@ -1325,22 +1299,19 @@
         </w:tc>
         <w:tc>
           <w:tcPr>
-            <w:tcW w:w="687" w:type="dxa"/>
+            <w:tcW w:w="1134" w:type="dxa"/>
             <w:tcBorders>
-              <w:top w:val="single" w:sz="2" w:space="0" w:color="F2F2F2" w:themeColor="background1" w:themeShade="F2"/>
               <w:bottom w:val="nil"/>
             </w:tcBorders>
-            <w:shd w:val="clear" w:color="auto" w:fill="auto"/>
-            <w:noWrap/>
-            <w:tcMar>
-              <w:top w:w="0" w:type="dxa"/>
-              <w:bottom w:w="0" w:type="dxa"/>
-            </w:tcMar>
+            <w:shd w:val="clear" w:color="auto" w:fill="FFFFFF" w:themeFill="background1"/>
           </w:tcPr>
           <w:p>
             <w:pPr>
-              <w:pStyle w:val="BodyText"/>
-              <w:rPr>
+              <w:ind w:right="-481"/>
+              <w:rPr>
+                <w:b/>
+                <w:bCs/>
+                <w:color w:val="4A4B4B"/>
                 <w:sz w:val="18"/>
                 <w:szCs w:val="18"/>
               </w:rPr>
@@ -1406,22 +1377,20 @@
         </w:tc>
         <w:tc>
           <w:tcPr>
-            <w:tcW w:w="851" w:type="dxa"/>
+            <w:tcW w:w="1134" w:type="dxa"/>
             <w:tcBorders>
-              <w:top w:val="single" w:sz="2" w:space="0" w:color="F2F2F2" w:themeColor="background1" w:themeShade="F2"/>
               <w:bottom w:val="nil"/>
             </w:tcBorders>
-            <w:shd w:val="clear" w:color="auto" w:fill="auto"/>
-            <w:tcMar>
-              <w:left w:w="0" w:type="dxa"/>
-            </w:tcMar>
+            <w:shd w:val="clear" w:color="auto" w:fill="FFFFFF" w:themeFill="background1"/>
+            <w:tcFitText/>
           </w:tcPr>
           <w:p>
             <w:pPr>
-              <w:pStyle w:val="BodyText"/>
-              <w:ind w:left="-6"/>
-              <w:rPr>
-                <w:color w:val="000000"/>
+              <w:ind w:right="-481"/>
+              <w:rPr>
+                <w:b/>
+                <w:bCs/>
+                <w:color w:val="4A4B4B"/>
                 <w:sz w:val="10"/>
                 <w:szCs w:val="10"/>
               </w:rPr>
@@ -1535,10 +1504,10 @@
               <mc:AlternateContent>
                 <mc:Choice Requires="wps">
                   <w:drawing>
-                    <wp:inline distT="0" distB="0" distL="0" distR="0" wp14:anchorId="40A3EEBE" wp14:editId="71FF05CA">
-                      <wp:extent cx="360000" cy="180000"/>
-                      <wp:effectExtent l="0" t="0" r="0" b="0"/>
-                      <wp:docPr id="21" name="Rectangle 49" descr="Complete"/>
+                    <wp:inline distT="0" distB="0" distL="0" distR="0" wp14:anchorId="25983792" wp14:editId="4FB284BE">
+                      <wp:extent cx="556260" cy="180000"/>
+                      <wp:effectExtent l="0" t="0" r="2540" b="0"/>
+                      <wp:docPr id="12" name="Rectangle 49" descr="Complete"/>
                       <wp:cNvGraphicFramePr>
                         <a:graphicFrameLocks xmlns:a="http://schemas.openxmlformats.org/drawingml/2006/main" noChangeAspect="1"/>
                       </wp:cNvGraphicFramePr>
@@ -1551,7 +1520,7 @@
                             <wps:spPr bwMode="auto">
                               <a:xfrm>
                                 <a:off x="0" y="0"/>
-                                <a:ext cx="360000" cy="180000"/>
+                                <a:ext cx="556260" cy="180000"/>
                               </a:xfrm>
                               <a:prstGeom prst="rect">
                                 <a:avLst/>
@@ -1577,7 +1546,7 @@
                 </mc:Choice>
                 <mc:Fallback>
                   <w:pict>
-                    <v:rect w14:anchorId="748835BB" id="Rectangle 49" o:spid="_x0000_s1026" alt="Complete" style="width:28.35pt;height:14.15pt;visibility:visible;mso-wrap-style:square;mso-left-percent:-10001;mso-top-percent:-10001;mso-position-horizontal:absolute;mso-position-horizontal-relative:char;mso-position-vertical:absolute;mso-position-vertical-relative:line;mso-left-percent:-10001;mso-top-percent:-10001;v-text-anchor:top" o:gfxdata="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" fillcolor="lime" stroked="f" strokeweight=".25pt">
+                    <v:rect w14:anchorId="7E232146" id="Rectangle 49" o:spid="_x0000_s1026" alt="Complete" style="width:43.8pt;height:14.15pt;visibility:visible;mso-wrap-style:square;mso-left-percent:-10001;mso-top-percent:-10001;mso-position-horizontal:absolute;mso-position-horizontal-relative:char;mso-position-vertical:absolute;mso-position-vertical-relative:line;mso-left-percent:-10001;mso-top-percent:-10001;v-text-anchor:top" o:gfxdata="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" fillcolor="lime" stroked="f" strokeweight=".25pt">
                       <o:lock v:ext="edit" aspectratio="t"/>
                       <w10:anchorlock/>
                     </v:rect>
@@ -1622,9 +1591,9 @@
               <mc:AlternateContent>
                 <mc:Choice Requires="wps">
                   <w:drawing>
-                    <wp:inline distT="0" distB="0" distL="0" distR="0" wp14:anchorId="21D5E7F1" wp14:editId="2836F4CA">
-                      <wp:extent cx="360000" cy="180000"/>
-                      <wp:effectExtent l="0" t="0" r="0" b="0"/>
+                    <wp:inline distT="0" distB="0" distL="0" distR="0" wp14:anchorId="7596D24D" wp14:editId="7691729B">
+                      <wp:extent cx="541020" cy="180000"/>
+                      <wp:effectExtent l="0" t="0" r="17780" b="10795"/>
                       <wp:docPr id="65" name="Rectangle 49" descr="Complete"/>
                       <wp:cNvGraphicFramePr>
                         <a:graphicFrameLocks xmlns:a="http://schemas.openxmlformats.org/drawingml/2006/main" noChangeAspect="1"/>
@@ -1638,7 +1607,7 @@
                             <wps:spPr bwMode="auto">
                               <a:xfrm>
                                 <a:off x="0" y="0"/>
-                                <a:ext cx="360000" cy="180000"/>
+                                <a:ext cx="541020" cy="180000"/>
                               </a:xfrm>
                               <a:prstGeom prst="rect">
                                 <a:avLst/>
@@ -1647,7 +1616,9 @@
                                 <a:schemeClr val="bg1"/>
                               </a:solidFill>
                               <a:ln w="3175">
-                                <a:noFill/>
+                                <a:solidFill>
+                                  <a:schemeClr val="bg2"/>
+                                </a:solidFill>
                                 <a:miter lim="800000"/>
                                 <a:headEnd/>
                                 <a:tailEnd/>
@@ -1664,7 +1635,8 @@
                 </mc:Choice>
                 <mc:Fallback>
                   <w:pict>
-                    <v:rect w14:anchorId="67BB8688" id="Rectangle 49" o:spid="_x0000_s1026" alt="Complete" style="width:28.35pt;height:14.15pt;visibility:visible;mso-wrap-style:square;mso-left-percent:-10001;mso-top-percent:-10001;mso-position-horizontal:absolute;mso-position-horizontal-relative:char;mso-position-vertical:absolute;mso-position-vertical-relative:line;mso-left-percent:-10001;mso-top-percent:-10001;v-text-anchor:top" o:gfxdata="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" fillcolor="white [3212]" stroked="f" strokeweight=".25pt">
+                    <v:rect w14:anchorId="7B857078" id="Rectangle 49" o:spid="_x0000_s1026" alt="Complete" style="width:42.6pt;height:14.15pt;visibility:visible;mso-wrap-style:square;mso-left-percent:-10001;mso-top-percent:-10001;mso-position-horizontal:absolute;mso-position-horizontal-relative:char;mso-position-vertical:absolute;mso-position-vertical-relative:line;mso-left-percent:-10001;mso-top-percent:-10001;v-text-anchor:top" o:gfxdata="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" fillcolor="white [3212]" strokecolor="#e7e6e6 [3214]" strokeweight=".25pt">
+                      <v:path arrowok="t"/>
                       <o:lock v:ext="edit" aspectratio="t"/>
                       <w10:anchorlock/>
                     </v:rect>
@@ -1691,9 +1663,9 @@
               <mc:AlternateContent>
                 <mc:Choice Requires="wps">
                   <w:drawing>
-                    <wp:inline distT="0" distB="0" distL="0" distR="0" wp14:anchorId="3FFD09EC" wp14:editId="697283D7">
-                      <wp:extent cx="360000" cy="180000"/>
-                      <wp:effectExtent l="0" t="0" r="0" b="0"/>
+                    <wp:inline distT="0" distB="0" distL="0" distR="0" wp14:anchorId="6F50D24D" wp14:editId="485FED96">
+                      <wp:extent cx="541655" cy="180000"/>
+                      <wp:effectExtent l="0" t="0" r="17145" b="10795"/>
                       <wp:docPr id="4" name="Rectangle 49" descr="Complete"/>
                       <wp:cNvGraphicFramePr>
                         <a:graphicFrameLocks xmlns:a="http://schemas.openxmlformats.org/drawingml/2006/main" noChangeAspect="1"/>
@@ -1707,7 +1679,7 @@
                             <wps:spPr bwMode="auto">
                               <a:xfrm>
                                 <a:off x="0" y="0"/>
-                                <a:ext cx="360000" cy="180000"/>
+                                <a:ext cx="541655" cy="180000"/>
                               </a:xfrm>
                               <a:prstGeom prst="rect">
                                 <a:avLst/>
@@ -1716,7 +1688,9 @@
                                 <a:schemeClr val="bg1"/>
                               </a:solidFill>
                               <a:ln w="3175">
-                                <a:noFill/>
+                                <a:solidFill>
+                                  <a:schemeClr val="bg2"/>
+                                </a:solidFill>
                                 <a:miter lim="800000"/>
                                 <a:headEnd/>
                                 <a:tailEnd/>
@@ -1733,7 +1707,8 @@
                 </mc:Choice>
                 <mc:Fallback>
                   <w:pict>
-                    <v:rect w14:anchorId="093A73EE" id="Rectangle 49" o:spid="_x0000_s1026" alt="Complete" style="width:28.35pt;height:14.15pt;visibility:visible;mso-wrap-style:square;mso-left-percent:-10001;mso-top-percent:-10001;mso-position-horizontal:absolute;mso-position-horizontal-relative:char;mso-position-vertical:absolute;mso-position-vertical-relative:line;mso-left-percent:-10001;mso-top-percent:-10001;v-text-anchor:top" o:gfxdata="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" fillcolor="white [3212]" stroked="f" strokeweight=".25pt">
+                    <v:rect w14:anchorId="5A74149D" id="Rectangle 49" o:spid="_x0000_s1026" alt="Complete" style="width:42.65pt;height:14.15pt;visibility:visible;mso-wrap-style:square;mso-left-percent:-10001;mso-top-percent:-10001;mso-position-horizontal:absolute;mso-position-horizontal-relative:char;mso-position-vertical:absolute;mso-position-vertical-relative:line;mso-left-percent:-10001;mso-top-percent:-10001;v-text-anchor:top" o:gfxdata="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" fillcolor="white [3212]" strokecolor="#e7e6e6 [3214]" strokeweight=".25pt">
+                      <v:path arrowok="t"/>
                       <o:lock v:ext="edit" aspectratio="t"/>
                       <w10:anchorlock/>
                     </v:rect>
@@ -1760,9 +1735,9 @@
               <mc:AlternateContent>
                 <mc:Choice Requires="wps">
                   <w:drawing>
-                    <wp:inline distT="0" distB="0" distL="0" distR="0" wp14:anchorId="3C244F57" wp14:editId="5EC9DFB9">
-                      <wp:extent cx="360000" cy="180000"/>
-                      <wp:effectExtent l="0" t="0" r="0" b="0"/>
+                    <wp:inline distT="0" distB="0" distL="0" distR="0" wp14:anchorId="53695D2A" wp14:editId="32D09524">
+                      <wp:extent cx="541020" cy="180000"/>
+                      <wp:effectExtent l="0" t="0" r="5080" b="0"/>
                       <wp:docPr id="46" name="Rectangle 49" descr="Complete"/>
                       <wp:cNvGraphicFramePr>
                         <a:graphicFrameLocks xmlns:a="http://schemas.openxmlformats.org/drawingml/2006/main" noChangeAspect="1"/>
@@ -1776,7 +1751,7 @@
                             <wps:spPr bwMode="auto">
                               <a:xfrm>
                                 <a:off x="0" y="0"/>
-                                <a:ext cx="360000" cy="180000"/>
+                                <a:ext cx="541020" cy="180000"/>
                               </a:xfrm>
                               <a:prstGeom prst="rect">
                                 <a:avLst/>
@@ -1802,7 +1777,7 @@
                 </mc:Choice>
                 <mc:Fallback>
                   <w:pict>
-                    <v:rect w14:anchorId="0CB92A78" id="Rectangle 49" o:spid="_x0000_s1026" alt="Complete" style="width:28.35pt;height:14.15pt;visibility:visible;mso-wrap-style:square;mso-left-percent:-10001;mso-top-percent:-10001;mso-position-horizontal:absolute;mso-position-horizontal-relative:char;mso-position-vertical:absolute;mso-position-vertical-relative:line;mso-left-percent:-10001;mso-top-percent:-10001;v-text-anchor:top" o:gfxdata="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" fillcolor="#4472c4 [3204]" stroked="f" strokeweight=".25pt">
+                    <v:rect w14:anchorId="40D3DC3C" id="Rectangle 49" o:spid="_x0000_s1026" alt="Complete" style="width:42.6pt;height:14.15pt;visibility:visible;mso-wrap-style:square;mso-left-percent:-10001;mso-top-percent:-10001;mso-position-horizontal:absolute;mso-position-horizontal-relative:char;mso-position-vertical:absolute;mso-position-vertical-relative:line;mso-left-percent:-10001;mso-top-percent:-10001;v-text-anchor:top" o:gfxdata="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" fillcolor="#4472c4 [3204]" stroked="f" strokeweight=".25pt">
                       <o:lock v:ext="edit" aspectratio="t"/>
                       <w10:anchorlock/>
                     </v:rect>
@@ -1829,9 +1804,9 @@
               <mc:AlternateContent>
                 <mc:Choice Requires="wps">
                   <w:drawing>
-                    <wp:inline distT="0" distB="0" distL="0" distR="0" wp14:anchorId="3F6B5366" wp14:editId="6E4525B7">
-                      <wp:extent cx="360000" cy="180000"/>
-                      <wp:effectExtent l="0" t="0" r="0" b="0"/>
+                    <wp:inline distT="0" distB="0" distL="0" distR="0" wp14:anchorId="75390BFB" wp14:editId="5CC686BF">
+                      <wp:extent cx="541020" cy="180000"/>
+                      <wp:effectExtent l="0" t="0" r="5080" b="0"/>
                       <wp:docPr id="50" name="Rectangle 49" descr="Complete"/>
                       <wp:cNvGraphicFramePr>
                         <a:graphicFrameLocks xmlns:a="http://schemas.openxmlformats.org/drawingml/2006/main" noChangeAspect="1"/>
@@ -1845,7 +1820,7 @@
                             <wps:spPr bwMode="auto">
                               <a:xfrm>
                                 <a:off x="0" y="0"/>
-                                <a:ext cx="360000" cy="180000"/>
+                                <a:ext cx="541020" cy="180000"/>
                               </a:xfrm>
                               <a:prstGeom prst="rect">
                                 <a:avLst/>
@@ -1871,7 +1846,7 @@
                 </mc:Choice>
                 <mc:Fallback>
                   <w:pict>
-                    <v:rect w14:anchorId="3CCC9D06" id="Rectangle 49" o:spid="_x0000_s1026" alt="Complete" style="width:28.35pt;height:14.15pt;visibility:visible;mso-wrap-style:square;mso-left-percent:-10001;mso-top-percent:-10001;mso-position-horizontal:absolute;mso-position-horizontal-relative:char;mso-position-vertical:absolute;mso-position-vertical-relative:line;mso-left-percent:-10001;mso-top-percent:-10001;v-text-anchor:top" o:gfxdata="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" fillcolor="yellow" stroked="f" strokeweight=".25pt">
+                    <v:rect w14:anchorId="0C805424" id="Rectangle 49" o:spid="_x0000_s1026" alt="Complete" style="width:42.6pt;height:14.15pt;visibility:visible;mso-wrap-style:square;mso-left-percent:-10001;mso-top-percent:-10001;mso-position-horizontal:absolute;mso-position-horizontal-relative:char;mso-position-vertical:absolute;mso-position-vertical-relative:line;mso-left-percent:-10001;mso-top-percent:-10001;v-text-anchor:top" o:gfxdata="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" fillcolor="yellow" stroked="f" strokeweight=".25pt">
                       <o:lock v:ext="edit" aspectratio="t"/>
                       <w10:anchorlock/>
                     </v:rect>
@@ -1898,9 +1873,9 @@
               <mc:AlternateContent>
                 <mc:Choice Requires="wps">
                   <w:drawing>
-                    <wp:inline distT="0" distB="0" distL="0" distR="0" wp14:anchorId="6698ABA3" wp14:editId="36C2CB1E">
-                      <wp:extent cx="360000" cy="180000"/>
-                      <wp:effectExtent l="0" t="0" r="0" b="0"/>
+                    <wp:inline distT="0" distB="0" distL="0" distR="0" wp14:anchorId="5A48440F" wp14:editId="5A26691A">
+                      <wp:extent cx="541655" cy="180000"/>
+                      <wp:effectExtent l="0" t="0" r="4445" b="0"/>
                       <wp:docPr id="54" name="Rectangle 49" descr="Complete"/>
                       <wp:cNvGraphicFramePr>
                         <a:graphicFrameLocks xmlns:a="http://schemas.openxmlformats.org/drawingml/2006/main" noChangeAspect="1"/>
@@ -1914,7 +1889,7 @@
                             <wps:spPr bwMode="auto">
                               <a:xfrm>
                                 <a:off x="0" y="0"/>
-                                <a:ext cx="360000" cy="180000"/>
+                                <a:ext cx="541655" cy="180000"/>
                               </a:xfrm>
                               <a:prstGeom prst="rect">
                                 <a:avLst/>
@@ -1940,7 +1915,7 @@
                 </mc:Choice>
                 <mc:Fallback>
                   <w:pict>
-                    <v:rect w14:anchorId="5D07BF61" id="Rectangle 49" o:spid="_x0000_s1026" alt="Complete" style="width:28.35pt;height:14.15pt;visibility:visible;mso-wrap-style:square;mso-left-percent:-10001;mso-top-percent:-10001;mso-position-horizontal:absolute;mso-position-horizontal-relative:char;mso-position-vertical:absolute;mso-position-vertical-relative:line;mso-left-percent:-10001;mso-top-percent:-10001;v-text-anchor:top" o:gfxdata="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" fillcolor="red" stroked="f" strokeweight=".25pt">
+                    <v:rect w14:anchorId="65C795D1" id="Rectangle 49" o:spid="_x0000_s1026" alt="Complete" style="width:42.65pt;height:14.15pt;visibility:visible;mso-wrap-style:square;mso-left-percent:-10001;mso-top-percent:-10001;mso-position-horizontal:absolute;mso-position-horizontal-relative:char;mso-position-vertical:absolute;mso-position-vertical-relative:line;mso-left-percent:-10001;mso-top-percent:-10001;v-text-anchor:top" o:gfxdata="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" fillcolor="red" stroked="f" strokeweight=".25pt">
                       <o:lock v:ext="edit" aspectratio="t"/>
                       <w10:anchorlock/>
                     </v:rect>
@@ -2032,21 +2007,21 @@
         </w:tc>
         <w:tc>
           <w:tcPr>
-            <w:tcW w:w="992" w:type="dxa"/>
+            <w:tcW w:w="1134" w:type="dxa"/>
             <w:tcBorders>
-              <w:top w:val="single" w:sz="2" w:space="0" w:color="F2F2F2" w:themeColor="background1" w:themeShade="F2"/>
               <w:bottom w:val="nil"/>
             </w:tcBorders>
-            <w:shd w:val="clear" w:color="auto" w:fill="auto"/>
-            <w:tcMar>
-              <w:left w:w="0" w:type="dxa"/>
-            </w:tcMar>
+            <w:shd w:val="clear" w:color="auto" w:fill="FFFFFF" w:themeFill="background1"/>
+            <w:tcFitText/>
           </w:tcPr>
           <w:p>
             <w:pPr>
-              <w:pStyle w:val="BodyText"/>
-              <w:rPr>
-                <w:color w:val="000000"/>
+              <w:ind w:right="2"/>
+              <w:contextualSpacing/>
+              <w:rPr>
+                <w:b/>
+                <w:bCs/>
+                <w:color w:val="4A4B4B"/>
                 <w:sz w:val="10"/>
                 <w:szCs w:val="10"/>
               </w:rPr>
@@ -2160,9 +2135,9 @@
               <mc:AlternateContent>
                 <mc:Choice Requires="wps">
                   <w:drawing>
-                    <wp:inline distT="0" distB="0" distL="0" distR="0" wp14:anchorId="04292B64" wp14:editId="666D4809">
-                      <wp:extent cx="360000" cy="180000"/>
-                      <wp:effectExtent l="0" t="0" r="0" b="0"/>
+                    <wp:inline distT="0" distB="0" distL="0" distR="0" wp14:anchorId="6A525439" wp14:editId="1FEF12DE">
+                      <wp:extent cx="541683" cy="180000"/>
+                      <wp:effectExtent l="0" t="0" r="4445" b="0"/>
                       <wp:docPr id="39" name="Rectangle 49" descr="Complete"/>
                       <wp:cNvGraphicFramePr>
                         <a:graphicFrameLocks xmlns:a="http://schemas.openxmlformats.org/drawingml/2006/main" noChangeAspect="1"/>
@@ -2176,7 +2151,7 @@
                             <wps:spPr bwMode="auto">
                               <a:xfrm>
                                 <a:off x="0" y="0"/>
-                                <a:ext cx="360000" cy="180000"/>
+                                <a:ext cx="541683" cy="180000"/>
                               </a:xfrm>
                               <a:prstGeom prst="rect">
                                 <a:avLst/>
@@ -2202,7 +2177,7 @@
                 </mc:Choice>
                 <mc:Fallback>
                   <w:pict>
-                    <v:rect w14:anchorId="2C1673BF" id="Rectangle 49" o:spid="_x0000_s1026" alt="Complete" style="width:28.35pt;height:14.15pt;visibility:visible;mso-wrap-style:square;mso-left-percent:-10001;mso-top-percent:-10001;mso-position-horizontal:absolute;mso-position-horizontal-relative:char;mso-position-vertical:absolute;mso-position-vertical-relative:line;mso-left-percent:-10001;mso-top-percent:-10001;v-text-anchor:top" o:gfxdata="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" fillcolor="lime" stroked="f" strokeweight=".25pt">
+                    <v:rect w14:anchorId="0076B6EC" id="Rectangle 49" o:spid="_x0000_s1026" alt="Complete" style="width:42.65pt;height:14.15pt;visibility:visible;mso-wrap-style:square;mso-left-percent:-10001;mso-top-percent:-10001;mso-position-horizontal:absolute;mso-position-horizontal-relative:char;mso-position-vertical:absolute;mso-position-vertical-relative:line;mso-left-percent:-10001;mso-top-percent:-10001;v-text-anchor:top" o:gfxdata="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" fillcolor="lime" stroked="f" strokeweight=".25pt">
                       <o:lock v:ext="edit" aspectratio="t"/>
                       <w10:anchorlock/>
                     </v:rect>
@@ -2247,10 +2222,10 @@
               <mc:AlternateContent>
                 <mc:Choice Requires="wps">
                   <w:drawing>
-                    <wp:inline distT="0" distB="0" distL="0" distR="0" wp14:anchorId="6C2873A8" wp14:editId="66E9DBE1">
-                      <wp:extent cx="360000" cy="180000"/>
-                      <wp:effectExtent l="0" t="0" r="0" b="0"/>
-                      <wp:docPr id="2" name="Rectangle 49" descr="Complete"/>
+                    <wp:inline distT="0" distB="0" distL="0" distR="0" wp14:anchorId="4250744A" wp14:editId="74423BB1">
+                      <wp:extent cx="541655" cy="180000"/>
+                      <wp:effectExtent l="0" t="0" r="17145" b="10795"/>
+                      <wp:docPr id="19" name="Rectangle 49" descr="Complete"/>
                       <wp:cNvGraphicFramePr>
                         <a:graphicFrameLocks xmlns:a="http://schemas.openxmlformats.org/drawingml/2006/main" noChangeAspect="1"/>
                       </wp:cNvGraphicFramePr>
@@ -2263,7 +2238,7 @@
                             <wps:spPr bwMode="auto">
                               <a:xfrm>
                                 <a:off x="0" y="0"/>
-                                <a:ext cx="360000" cy="180000"/>
+                                <a:ext cx="541655" cy="180000"/>
                               </a:xfrm>
                               <a:prstGeom prst="rect">
                                 <a:avLst/>
@@ -2272,7 +2247,9 @@
                                 <a:schemeClr val="bg1"/>
                               </a:solidFill>
                               <a:ln w="3175">
-                                <a:noFill/>
+                                <a:solidFill>
+                                  <a:schemeClr val="bg2"/>
+                                </a:solidFill>
                                 <a:miter lim="800000"/>
                                 <a:headEnd/>
                                 <a:tailEnd/>
@@ -2289,7 +2266,8 @@
                 </mc:Choice>
                 <mc:Fallback>
                   <w:pict>
-                    <v:rect w14:anchorId="64730E83" id="Rectangle 49" o:spid="_x0000_s1026" alt="Complete" style="width:28.35pt;height:14.15pt;visibility:visible;mso-wrap-style:square;mso-left-percent:-10001;mso-top-percent:-10001;mso-position-horizontal:absolute;mso-position-horizontal-relative:char;mso-position-vertical:absolute;mso-position-vertical-relative:line;mso-left-percent:-10001;mso-top-percent:-10001;v-text-anchor:top" o:gfxdata="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" fillcolor="white [3212]" stroked="f" strokeweight=".25pt">
+                    <v:rect w14:anchorId="0E472250" id="Rectangle 49" o:spid="_x0000_s1026" alt="Complete" style="width:42.65pt;height:14.15pt;visibility:visible;mso-wrap-style:square;mso-left-percent:-10001;mso-top-percent:-10001;mso-position-horizontal:absolute;mso-position-horizontal-relative:char;mso-position-vertical:absolute;mso-position-vertical-relative:line;mso-left-percent:-10001;mso-top-percent:-10001;v-text-anchor:top" o:gfxdata="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" fillcolor="white [3212]" strokecolor="#e7e6e6 [3214]" strokeweight=".25pt">
+                      <v:path arrowok="t"/>
                       <o:lock v:ext="edit" aspectratio="t"/>
                       <w10:anchorlock/>
                     </v:rect>
@@ -2316,9 +2294,9 @@
               <mc:AlternateContent>
                 <mc:Choice Requires="wps">
                   <w:drawing>
-                    <wp:inline distT="0" distB="0" distL="0" distR="0" wp14:anchorId="46FA07DA" wp14:editId="010C00C1">
-                      <wp:extent cx="360000" cy="180000"/>
-                      <wp:effectExtent l="0" t="0" r="0" b="0"/>
+                    <wp:inline distT="0" distB="0" distL="0" distR="0" wp14:anchorId="48A7B251" wp14:editId="11F04EDC">
+                      <wp:extent cx="541020" cy="180000"/>
+                      <wp:effectExtent l="0" t="0" r="17780" b="10795"/>
                       <wp:docPr id="6" name="Rectangle 49" descr="Complete"/>
                       <wp:cNvGraphicFramePr>
                         <a:graphicFrameLocks xmlns:a="http://schemas.openxmlformats.org/drawingml/2006/main" noChangeAspect="1"/>
@@ -2332,7 +2310,7 @@
                             <wps:spPr bwMode="auto">
                               <a:xfrm>
                                 <a:off x="0" y="0"/>
-                                <a:ext cx="360000" cy="180000"/>
+                                <a:ext cx="541020" cy="180000"/>
                               </a:xfrm>
                               <a:prstGeom prst="rect">
                                 <a:avLst/>
@@ -2341,7 +2319,9 @@
                                 <a:schemeClr val="bg1"/>
                               </a:solidFill>
                               <a:ln w="3175">
-                                <a:noFill/>
+                                <a:solidFill>
+                                  <a:schemeClr val="bg2"/>
+                                </a:solidFill>
                                 <a:miter lim="800000"/>
                                 <a:headEnd/>
                                 <a:tailEnd/>
@@ -2358,7 +2338,8 @@
                 </mc:Choice>
                 <mc:Fallback>
                   <w:pict>
-                    <v:rect w14:anchorId="4919AFF6" id="Rectangle 49" o:spid="_x0000_s1026" alt="Complete" style="width:28.35pt;height:14.15pt;visibility:visible;mso-wrap-style:square;mso-left-percent:-10001;mso-top-percent:-10001;mso-position-horizontal:absolute;mso-position-horizontal-relative:char;mso-position-vertical:absolute;mso-position-vertical-relative:line;mso-left-percent:-10001;mso-top-percent:-10001;v-text-anchor:top" o:gfxdata="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" fillcolor="white [3212]" stroked="f" strokeweight=".25pt">
+                    <v:rect w14:anchorId="6C5C843E" id="Rectangle 49" o:spid="_x0000_s1026" alt="Complete" style="width:42.6pt;height:14.15pt;visibility:visible;mso-wrap-style:square;mso-left-percent:-10001;mso-top-percent:-10001;mso-position-horizontal:absolute;mso-position-horizontal-relative:char;mso-position-vertical:absolute;mso-position-vertical-relative:line;mso-left-percent:-10001;mso-top-percent:-10001;v-text-anchor:top" o:gfxdata="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" fillcolor="white [3212]" strokecolor="#e7e6e6 [3214]" strokeweight=".25pt">
+                      <v:path arrowok="t"/>
                       <o:lock v:ext="edit" aspectratio="t"/>
                       <w10:anchorlock/>
                     </v:rect>
@@ -2385,10 +2366,10 @@
               <mc:AlternateContent>
                 <mc:Choice Requires="wps">
                   <w:drawing>
-                    <wp:inline distT="0" distB="0" distL="0" distR="0" wp14:anchorId="0470A034" wp14:editId="593C3F67">
-                      <wp:extent cx="360000" cy="180000"/>
-                      <wp:effectExtent l="0" t="0" r="0" b="0"/>
-                      <wp:docPr id="47" name="Rectangle 49" descr="Complete"/>
+                    <wp:inline distT="0" distB="0" distL="0" distR="0" wp14:anchorId="61BA0220" wp14:editId="37F07A70">
+                      <wp:extent cx="541020" cy="180000"/>
+                      <wp:effectExtent l="0" t="0" r="5080" b="0"/>
+                      <wp:docPr id="17" name="Rectangle 49" descr="Complete"/>
                       <wp:cNvGraphicFramePr>
                         <a:graphicFrameLocks xmlns:a="http://schemas.openxmlformats.org/drawingml/2006/main" noChangeAspect="1"/>
                       </wp:cNvGraphicFramePr>
@@ -2401,7 +2382,7 @@
                             <wps:spPr bwMode="auto">
                               <a:xfrm>
                                 <a:off x="0" y="0"/>
-                                <a:ext cx="360000" cy="180000"/>
+                                <a:ext cx="541020" cy="180000"/>
                               </a:xfrm>
                               <a:prstGeom prst="rect">
                                 <a:avLst/>
@@ -2427,7 +2408,7 @@
                 </mc:Choice>
                 <mc:Fallback>
                   <w:pict>
-                    <v:rect w14:anchorId="0C716F71" id="Rectangle 49" o:spid="_x0000_s1026" alt="Complete" style="width:28.35pt;height:14.15pt;visibility:visible;mso-wrap-style:square;mso-left-percent:-10001;mso-top-percent:-10001;mso-position-horizontal:absolute;mso-position-horizontal-relative:char;mso-position-vertical:absolute;mso-position-vertical-relative:line;mso-left-percent:-10001;mso-top-percent:-10001;v-text-anchor:top" o:gfxdata="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" fillcolor="#4472c4 [3204]" stroked="f" strokeweight=".25pt">
+                    <v:rect w14:anchorId="4B0A1805" id="Rectangle 49" o:spid="_x0000_s1026" alt="Complete" style="width:42.6pt;height:14.15pt;visibility:visible;mso-wrap-style:square;mso-left-percent:-10001;mso-top-percent:-10001;mso-position-horizontal:absolute;mso-position-horizontal-relative:char;mso-position-vertical:absolute;mso-position-vertical-relative:line;mso-left-percent:-10001;mso-top-percent:-10001;v-text-anchor:top" o:gfxdata="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" fillcolor="#4472c4 [3204]" stroked="f" strokeweight=".25pt">
                       <o:lock v:ext="edit" aspectratio="t"/>
                       <w10:anchorlock/>
                     </v:rect>
@@ -2454,10 +2435,10 @@
               <mc:AlternateContent>
                 <mc:Choice Requires="wps">
                   <w:drawing>
-                    <wp:inline distT="0" distB="0" distL="0" distR="0" wp14:anchorId="39B46B51" wp14:editId="2F96EC81">
-                      <wp:extent cx="360000" cy="180000"/>
-                      <wp:effectExtent l="0" t="0" r="0" b="0"/>
-                      <wp:docPr id="51" name="Rectangle 49" descr="Complete"/>
+                    <wp:inline distT="0" distB="0" distL="0" distR="0" wp14:anchorId="54C8D075" wp14:editId="36F1F125">
+                      <wp:extent cx="541020" cy="180000"/>
+                      <wp:effectExtent l="0" t="0" r="5080" b="0"/>
+                      <wp:docPr id="22" name="Rectangle 49" descr="Complete"/>
                       <wp:cNvGraphicFramePr>
                         <a:graphicFrameLocks xmlns:a="http://schemas.openxmlformats.org/drawingml/2006/main" noChangeAspect="1"/>
                       </wp:cNvGraphicFramePr>
@@ -2470,7 +2451,7 @@
                             <wps:spPr bwMode="auto">
                               <a:xfrm>
                                 <a:off x="0" y="0"/>
-                                <a:ext cx="360000" cy="180000"/>
+                                <a:ext cx="541020" cy="180000"/>
                               </a:xfrm>
                               <a:prstGeom prst="rect">
                                 <a:avLst/>
@@ -2496,7 +2477,7 @@
                 </mc:Choice>
                 <mc:Fallback>
                   <w:pict>
-                    <v:rect w14:anchorId="3A761431" id="Rectangle 49" o:spid="_x0000_s1026" alt="Complete" style="width:28.35pt;height:14.15pt;visibility:visible;mso-wrap-style:square;mso-left-percent:-10001;mso-top-percent:-10001;mso-position-horizontal:absolute;mso-position-horizontal-relative:char;mso-position-vertical:absolute;mso-position-vertical-relative:line;mso-left-percent:-10001;mso-top-percent:-10001;v-text-anchor:top" o:gfxdata="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" fillcolor="yellow" stroked="f" strokeweight=".25pt">
+                    <v:rect w14:anchorId="2045FB9B" id="Rectangle 49" o:spid="_x0000_s1026" alt="Complete" style="width:42.6pt;height:14.15pt;visibility:visible;mso-wrap-style:square;mso-left-percent:-10001;mso-top-percent:-10001;mso-position-horizontal:absolute;mso-position-horizontal-relative:char;mso-position-vertical:absolute;mso-position-vertical-relative:line;mso-left-percent:-10001;mso-top-percent:-10001;v-text-anchor:top" o:gfxdata="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" fillcolor="yellow" stroked="f" strokeweight=".25pt">
                       <o:lock v:ext="edit" aspectratio="t"/>
                       <w10:anchorlock/>
                     </v:rect>
@@ -2523,10 +2504,10 @@
               <mc:AlternateContent>
                 <mc:Choice Requires="wps">
                   <w:drawing>
-                    <wp:inline distT="0" distB="0" distL="0" distR="0" wp14:anchorId="01651500" wp14:editId="4836B53F">
-                      <wp:extent cx="360000" cy="180000"/>
-                      <wp:effectExtent l="0" t="0" r="0" b="0"/>
-                      <wp:docPr id="55" name="Rectangle 49" descr="Complete"/>
+                    <wp:inline distT="0" distB="0" distL="0" distR="0" wp14:anchorId="54DF73C9" wp14:editId="1B69BCDD">
+                      <wp:extent cx="541655" cy="180000"/>
+                      <wp:effectExtent l="0" t="0" r="4445" b="0"/>
+                      <wp:docPr id="25" name="Rectangle 49" descr="Complete"/>
                       <wp:cNvGraphicFramePr>
                         <a:graphicFrameLocks xmlns:a="http://schemas.openxmlformats.org/drawingml/2006/main" noChangeAspect="1"/>
                       </wp:cNvGraphicFramePr>
@@ -2539,7 +2520,7 @@
                             <wps:spPr bwMode="auto">
                               <a:xfrm>
                                 <a:off x="0" y="0"/>
-                                <a:ext cx="360000" cy="180000"/>
+                                <a:ext cx="541655" cy="180000"/>
                               </a:xfrm>
                               <a:prstGeom prst="rect">
                                 <a:avLst/>
@@ -2565,7 +2546,7 @@
                 </mc:Choice>
                 <mc:Fallback>
                   <w:pict>
-                    <v:rect w14:anchorId="32479434" id="Rectangle 49" o:spid="_x0000_s1026" alt="Complete" style="width:28.35pt;height:14.15pt;visibility:visible;mso-wrap-style:square;mso-left-percent:-10001;mso-top-percent:-10001;mso-position-horizontal:absolute;mso-position-horizontal-relative:char;mso-position-vertical:absolute;mso-position-vertical-relative:line;mso-left-percent:-10001;mso-top-percent:-10001;v-text-anchor:top" o:gfxdata="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" fillcolor="red" stroked="f" strokeweight=".25pt">
+                    <v:rect w14:anchorId="2925FEDC" id="Rectangle 49" o:spid="_x0000_s1026" alt="Complete" style="width:42.65pt;height:14.15pt;visibility:visible;mso-wrap-style:square;mso-left-percent:-10001;mso-top-percent:-10001;mso-position-horizontal:absolute;mso-position-horizontal-relative:char;mso-position-vertical:absolute;mso-position-vertical-relative:line;mso-left-percent:-10001;mso-top-percent:-10001;v-text-anchor:top" o:gfxdata="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" fillcolor="red" stroked="f" strokeweight=".25pt">
                       <o:lock v:ext="edit" aspectratio="t"/>
                       <w10:anchorlock/>
                     </v:rect>
@@ -2657,21 +2638,19 @@
         </w:tc>
         <w:tc>
           <w:tcPr>
-            <w:tcW w:w="747" w:type="dxa"/>
+            <w:tcW w:w="1134" w:type="dxa"/>
             <w:tcBorders>
-              <w:top w:val="single" w:sz="2" w:space="0" w:color="F2F2F2" w:themeColor="background1" w:themeShade="F2"/>
               <w:bottom w:val="nil"/>
             </w:tcBorders>
-            <w:shd w:val="clear" w:color="auto" w:fill="auto"/>
-            <w:tcMar>
-              <w:left w:w="0" w:type="dxa"/>
-            </w:tcMar>
+            <w:shd w:val="clear" w:color="auto" w:fill="FFFFFF" w:themeFill="background1"/>
+            <w:tcFitText/>
           </w:tcPr>
           <w:p>
             <w:pPr>
-              <w:pStyle w:val="BodyText"/>
-              <w:rPr>
-                <w:color w:val="000000"/>
+              <w:rPr>
+                <w:b/>
+                <w:bCs/>
+                <w:color w:val="4A4B4B"/>
                 <w:sz w:val="10"/>
                 <w:szCs w:val="10"/>
               </w:rPr>
@@ -2785,9 +2764,9 @@
               <mc:AlternateContent>
                 <mc:Choice Requires="wps">
                   <w:drawing>
-                    <wp:inline distT="0" distB="0" distL="0" distR="0" wp14:anchorId="5B82DAB6" wp14:editId="615E7DB0">
-                      <wp:extent cx="360000" cy="180000"/>
-                      <wp:effectExtent l="0" t="0" r="0" b="0"/>
+                    <wp:inline distT="0" distB="0" distL="0" distR="0" wp14:anchorId="3E75D7AE" wp14:editId="4D0F4946">
+                      <wp:extent cx="541683" cy="180000"/>
+                      <wp:effectExtent l="0" t="0" r="4445" b="0"/>
                       <wp:docPr id="40" name="Rectangle 49" descr="Complete"/>
                       <wp:cNvGraphicFramePr>
                         <a:graphicFrameLocks xmlns:a="http://schemas.openxmlformats.org/drawingml/2006/main" noChangeAspect="1"/>
@@ -2801,7 +2780,7 @@
                             <wps:spPr bwMode="auto">
                               <a:xfrm>
                                 <a:off x="0" y="0"/>
-                                <a:ext cx="360000" cy="180000"/>
+                                <a:ext cx="541683" cy="180000"/>
                               </a:xfrm>
                               <a:prstGeom prst="rect">
                                 <a:avLst/>
@@ -2827,7 +2806,7 @@
                 </mc:Choice>
                 <mc:Fallback>
                   <w:pict>
-                    <v:rect w14:anchorId="33D2BAB8" id="Rectangle 49" o:spid="_x0000_s1026" alt="Complete" style="width:28.35pt;height:14.15pt;visibility:visible;mso-wrap-style:square;mso-left-percent:-10001;mso-top-percent:-10001;mso-position-horizontal:absolute;mso-position-horizontal-relative:char;mso-position-vertical:absolute;mso-position-vertical-relative:line;mso-left-percent:-10001;mso-top-percent:-10001;v-text-anchor:top" o:gfxdata="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" fillcolor="lime" stroked="f" strokeweight=".25pt">
+                    <v:rect w14:anchorId="1983D0AF" id="Rectangle 49" o:spid="_x0000_s1026" alt="Complete" style="width:42.65pt;height:14.15pt;visibility:visible;mso-wrap-style:square;mso-left-percent:-10001;mso-top-percent:-10001;mso-position-horizontal:absolute;mso-position-horizontal-relative:char;mso-position-vertical:absolute;mso-position-vertical-relative:line;mso-left-percent:-10001;mso-top-percent:-10001;v-text-anchor:top" o:gfxdata="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" fillcolor="lime" stroked="f" strokeweight=".25pt">
                       <o:lock v:ext="edit" aspectratio="t"/>
                       <w10:anchorlock/>
                     </v:rect>
@@ -2872,10 +2851,10 @@
               <mc:AlternateContent>
                 <mc:Choice Requires="wps">
                   <w:drawing>
-                    <wp:inline distT="0" distB="0" distL="0" distR="0" wp14:anchorId="5385DEB2" wp14:editId="51BD35B8">
-                      <wp:extent cx="360000" cy="180000"/>
-                      <wp:effectExtent l="0" t="0" r="0" b="0"/>
-                      <wp:docPr id="3" name="Rectangle 49" descr="Complete"/>
+                    <wp:inline distT="0" distB="0" distL="0" distR="0" wp14:anchorId="5FF6CEFE" wp14:editId="07907764">
+                      <wp:extent cx="541655" cy="180000"/>
+                      <wp:effectExtent l="0" t="0" r="17145" b="10795"/>
+                      <wp:docPr id="20" name="Rectangle 49" descr="Complete"/>
                       <wp:cNvGraphicFramePr>
                         <a:graphicFrameLocks xmlns:a="http://schemas.openxmlformats.org/drawingml/2006/main" noChangeAspect="1"/>
                       </wp:cNvGraphicFramePr>
@@ -2888,7 +2867,7 @@
                             <wps:spPr bwMode="auto">
                               <a:xfrm>
                                 <a:off x="0" y="0"/>
-                                <a:ext cx="360000" cy="180000"/>
+                                <a:ext cx="541655" cy="180000"/>
                               </a:xfrm>
                               <a:prstGeom prst="rect">
                                 <a:avLst/>
@@ -2897,7 +2876,9 @@
                                 <a:schemeClr val="bg1"/>
                               </a:solidFill>
                               <a:ln w="3175">
-                                <a:noFill/>
+                                <a:solidFill>
+                                  <a:schemeClr val="bg2"/>
+                                </a:solidFill>
                                 <a:miter lim="800000"/>
                                 <a:headEnd/>
                                 <a:tailEnd/>
@@ -2914,7 +2895,8 @@
                 </mc:Choice>
                 <mc:Fallback>
                   <w:pict>
-                    <v:rect w14:anchorId="2DADC540" id="Rectangle 49" o:spid="_x0000_s1026" alt="Complete" style="width:28.35pt;height:14.15pt;visibility:visible;mso-wrap-style:square;mso-left-percent:-10001;mso-top-percent:-10001;mso-position-horizontal:absolute;mso-position-horizontal-relative:char;mso-position-vertical:absolute;mso-position-vertical-relative:line;mso-left-percent:-10001;mso-top-percent:-10001;v-text-anchor:top" o:gfxdata="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" fillcolor="white [3212]" stroked="f" strokeweight=".25pt">
+                    <v:rect w14:anchorId="3508A7E9" id="Rectangle 49" o:spid="_x0000_s1026" alt="Complete" style="width:42.65pt;height:14.15pt;visibility:visible;mso-wrap-style:square;mso-left-percent:-10001;mso-top-percent:-10001;mso-position-horizontal:absolute;mso-position-horizontal-relative:char;mso-position-vertical:absolute;mso-position-vertical-relative:line;mso-left-percent:-10001;mso-top-percent:-10001;v-text-anchor:top" o:gfxdata="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" fillcolor="white [3212]" strokecolor="#e7e6e6 [3214]" strokeweight=".25pt">
+                      <v:path arrowok="t"/>
                       <o:lock v:ext="edit" aspectratio="t"/>
                       <w10:anchorlock/>
                     </v:rect>
@@ -2941,9 +2923,9 @@
               <mc:AlternateContent>
                 <mc:Choice Requires="wps">
                   <w:drawing>
-                    <wp:inline distT="0" distB="0" distL="0" distR="0" wp14:anchorId="7D7E9704" wp14:editId="7C7471A8">
-                      <wp:extent cx="360000" cy="180000"/>
-                      <wp:effectExtent l="0" t="0" r="0" b="0"/>
+                    <wp:inline distT="0" distB="0" distL="0" distR="0" wp14:anchorId="32166DE7" wp14:editId="178FDDFC">
+                      <wp:extent cx="541655" cy="180000"/>
+                      <wp:effectExtent l="0" t="0" r="17145" b="10795"/>
                       <wp:docPr id="5" name="Rectangle 49" descr="Complete"/>
                       <wp:cNvGraphicFramePr>
                         <a:graphicFrameLocks xmlns:a="http://schemas.openxmlformats.org/drawingml/2006/main" noChangeAspect="1"/>
@@ -2957,7 +2939,7 @@
                             <wps:spPr bwMode="auto">
                               <a:xfrm>
                                 <a:off x="0" y="0"/>
-                                <a:ext cx="360000" cy="180000"/>
+                                <a:ext cx="541655" cy="180000"/>
                               </a:xfrm>
                               <a:prstGeom prst="rect">
                                 <a:avLst/>
@@ -2966,7 +2948,9 @@
                                 <a:schemeClr val="bg1"/>
                               </a:solidFill>
                               <a:ln w="3175">
-                                <a:noFill/>
+                                <a:solidFill>
+                                  <a:schemeClr val="bg2"/>
+                                </a:solidFill>
                                 <a:miter lim="800000"/>
                                 <a:headEnd/>
                                 <a:tailEnd/>
@@ -2983,7 +2967,8 @@
                 </mc:Choice>
                 <mc:Fallback>
                   <w:pict>
-                    <v:rect w14:anchorId="76EFFE56" id="Rectangle 49" o:spid="_x0000_s1026" alt="Complete" style="width:28.35pt;height:14.15pt;visibility:visible;mso-wrap-style:square;mso-left-percent:-10001;mso-top-percent:-10001;mso-position-horizontal:absolute;mso-position-horizontal-relative:char;mso-position-vertical:absolute;mso-position-vertical-relative:line;mso-left-percent:-10001;mso-top-percent:-10001;v-text-anchor:top" o:gfxdata="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" fillcolor="white [3212]" stroked="f" strokeweight=".25pt">
+                    <v:rect w14:anchorId="53888FB0" id="Rectangle 49" o:spid="_x0000_s1026" alt="Complete" style="width:42.65pt;height:14.15pt;visibility:visible;mso-wrap-style:square;mso-left-percent:-10001;mso-top-percent:-10001;mso-position-horizontal:absolute;mso-position-horizontal-relative:char;mso-position-vertical:absolute;mso-position-vertical-relative:line;mso-left-percent:-10001;mso-top-percent:-10001;v-text-anchor:top" o:gfxdata="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" fillcolor="white [3212]" strokecolor="#e7e6e6 [3214]" strokeweight=".25pt">
+                      <v:path arrowok="t"/>
                       <o:lock v:ext="edit" aspectratio="t"/>
                       <w10:anchorlock/>
                     </v:rect>
@@ -3010,10 +2995,10 @@
               <mc:AlternateContent>
                 <mc:Choice Requires="wps">
                   <w:drawing>
-                    <wp:inline distT="0" distB="0" distL="0" distR="0" wp14:anchorId="3ED8A91C" wp14:editId="35C3FD6E">
-                      <wp:extent cx="360000" cy="180000"/>
-                      <wp:effectExtent l="0" t="0" r="0" b="0"/>
-                      <wp:docPr id="83" name="Rectangle 49" descr="Complete"/>
+                    <wp:inline distT="0" distB="0" distL="0" distR="0" wp14:anchorId="4635603E" wp14:editId="08BA0FD5">
+                      <wp:extent cx="541020" cy="180000"/>
+                      <wp:effectExtent l="0" t="0" r="5080" b="0"/>
+                      <wp:docPr id="18" name="Rectangle 49" descr="Complete"/>
                       <wp:cNvGraphicFramePr>
                         <a:graphicFrameLocks xmlns:a="http://schemas.openxmlformats.org/drawingml/2006/main" noChangeAspect="1"/>
                       </wp:cNvGraphicFramePr>
@@ -3026,7 +3011,7 @@
                             <wps:spPr bwMode="auto">
                               <a:xfrm>
                                 <a:off x="0" y="0"/>
-                                <a:ext cx="360000" cy="180000"/>
+                                <a:ext cx="541020" cy="180000"/>
                               </a:xfrm>
                               <a:prstGeom prst="rect">
                                 <a:avLst/>
@@ -3052,7 +3037,7 @@
                 </mc:Choice>
                 <mc:Fallback>
                   <w:pict>
-                    <v:rect w14:anchorId="5510C4EF" id="Rectangle 49" o:spid="_x0000_s1026" alt="Complete" style="width:28.35pt;height:14.15pt;visibility:visible;mso-wrap-style:square;mso-left-percent:-10001;mso-top-percent:-10001;mso-position-horizontal:absolute;mso-position-horizontal-relative:char;mso-position-vertical:absolute;mso-position-vertical-relative:line;mso-left-percent:-10001;mso-top-percent:-10001;v-text-anchor:top" o:gfxdata="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" fillcolor="#4472c4 [3204]" stroked="f" strokeweight=".25pt">
+                    <v:rect w14:anchorId="18FEB400" id="Rectangle 49" o:spid="_x0000_s1026" alt="Complete" style="width:42.6pt;height:14.15pt;visibility:visible;mso-wrap-style:square;mso-left-percent:-10001;mso-top-percent:-10001;mso-position-horizontal:absolute;mso-position-horizontal-relative:char;mso-position-vertical:absolute;mso-position-vertical-relative:line;mso-left-percent:-10001;mso-top-percent:-10001;v-text-anchor:top" o:gfxdata="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" fillcolor="#4472c4 [3204]" stroked="f" strokeweight=".25pt">
                       <o:lock v:ext="edit" aspectratio="t"/>
                       <w10:anchorlock/>
                     </v:rect>
@@ -3079,10 +3064,10 @@
               <mc:AlternateContent>
                 <mc:Choice Requires="wps">
                   <w:drawing>
-                    <wp:inline distT="0" distB="0" distL="0" distR="0" wp14:anchorId="6B4C159D" wp14:editId="18C9DFB0">
-                      <wp:extent cx="360000" cy="180000"/>
-                      <wp:effectExtent l="0" t="0" r="0" b="0"/>
-                      <wp:docPr id="52" name="Rectangle 49" descr="Complete"/>
+                    <wp:inline distT="0" distB="0" distL="0" distR="0" wp14:anchorId="7FD687CE" wp14:editId="6424EA90">
+                      <wp:extent cx="541020" cy="180000"/>
+                      <wp:effectExtent l="0" t="0" r="5080" b="0"/>
+                      <wp:docPr id="23" name="Rectangle 49" descr="Complete"/>
                       <wp:cNvGraphicFramePr>
                         <a:graphicFrameLocks xmlns:a="http://schemas.openxmlformats.org/drawingml/2006/main" noChangeAspect="1"/>
                       </wp:cNvGraphicFramePr>
@@ -3095,7 +3080,7 @@
                             <wps:spPr bwMode="auto">
                               <a:xfrm>
                                 <a:off x="0" y="0"/>
-                                <a:ext cx="360000" cy="180000"/>
+                                <a:ext cx="541020" cy="180000"/>
                               </a:xfrm>
                               <a:prstGeom prst="rect">
                                 <a:avLst/>
@@ -3121,7 +3106,7 @@
                 </mc:Choice>
                 <mc:Fallback>
                   <w:pict>
-                    <v:rect w14:anchorId="0FD44335" id="Rectangle 49" o:spid="_x0000_s1026" alt="Complete" style="width:28.35pt;height:14.15pt;visibility:visible;mso-wrap-style:square;mso-left-percent:-10001;mso-top-percent:-10001;mso-position-horizontal:absolute;mso-position-horizontal-relative:char;mso-position-vertical:absolute;mso-position-vertical-relative:line;mso-left-percent:-10001;mso-top-percent:-10001;v-text-anchor:top" o:gfxdata="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" fillcolor="yellow" stroked="f" strokeweight=".25pt">
+                    <v:rect w14:anchorId="401B30D2" id="Rectangle 49" o:spid="_x0000_s1026" alt="Complete" style="width:42.6pt;height:14.15pt;visibility:visible;mso-wrap-style:square;mso-left-percent:-10001;mso-top-percent:-10001;mso-position-horizontal:absolute;mso-position-horizontal-relative:char;mso-position-vertical:absolute;mso-position-vertical-relative:line;mso-left-percent:-10001;mso-top-percent:-10001;v-text-anchor:top" o:gfxdata="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" fillcolor="yellow" stroked="f" strokeweight=".25pt">
                       <o:lock v:ext="edit" aspectratio="t"/>
                       <w10:anchorlock/>
                     </v:rect>
@@ -3148,10 +3133,10 @@
               <mc:AlternateContent>
                 <mc:Choice Requires="wps">
                   <w:drawing>
-                    <wp:inline distT="0" distB="0" distL="0" distR="0" wp14:anchorId="3814440B" wp14:editId="6093CA1B">
-                      <wp:extent cx="360000" cy="180000"/>
-                      <wp:effectExtent l="0" t="0" r="0" b="0"/>
-                      <wp:docPr id="56" name="Rectangle 49" descr="Complete"/>
+                    <wp:inline distT="0" distB="0" distL="0" distR="0" wp14:anchorId="4DA6CA2C" wp14:editId="12A6C631">
+                      <wp:extent cx="541655" cy="180000"/>
+                      <wp:effectExtent l="0" t="0" r="4445" b="0"/>
+                      <wp:docPr id="26" name="Rectangle 49" descr="Complete"/>
                       <wp:cNvGraphicFramePr>
                         <a:graphicFrameLocks xmlns:a="http://schemas.openxmlformats.org/drawingml/2006/main" noChangeAspect="1"/>
                       </wp:cNvGraphicFramePr>
@@ -3164,7 +3149,7 @@
                             <wps:spPr bwMode="auto">
                               <a:xfrm>
                                 <a:off x="0" y="0"/>
-                                <a:ext cx="360000" cy="180000"/>
+                                <a:ext cx="541655" cy="180000"/>
                               </a:xfrm>
                               <a:prstGeom prst="rect">
                                 <a:avLst/>
@@ -3190,7 +3175,7 @@
                 </mc:Choice>
                 <mc:Fallback>
                   <w:pict>
-                    <v:rect w14:anchorId="0E6F8C17" id="Rectangle 49" o:spid="_x0000_s1026" alt="Complete" style="width:28.35pt;height:14.15pt;visibility:visible;mso-wrap-style:square;mso-left-percent:-10001;mso-top-percent:-10001;mso-position-horizontal:absolute;mso-position-horizontal-relative:char;mso-position-vertical:absolute;mso-position-vertical-relative:line;mso-left-percent:-10001;mso-top-percent:-10001;v-text-anchor:top" o:gfxdata="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" fillcolor="red" stroked="f" strokeweight=".25pt">
+                    <v:rect w14:anchorId="55E83759" id="Rectangle 49" o:spid="_x0000_s1026" alt="Complete" style="width:42.65pt;height:14.15pt;visibility:visible;mso-wrap-style:square;mso-left-percent:-10001;mso-top-percent:-10001;mso-position-horizontal:absolute;mso-position-horizontal-relative:char;mso-position-vertical:absolute;mso-position-vertical-relative:line;mso-left-percent:-10001;mso-top-percent:-10001;v-text-anchor:top" o:gfxdata="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" fillcolor="red" stroked="f" strokeweight=".25pt">
                       <o:lock v:ext="edit" aspectratio="t"/>
                       <w10:anchorlock/>
                     </v:rect>
@@ -3282,22 +3267,20 @@
         </w:tc>
         <w:tc>
           <w:tcPr>
-            <w:tcW w:w="1249" w:type="dxa"/>
+            <w:tcW w:w="955" w:type="dxa"/>
             <w:tcBorders>
-              <w:top w:val="single" w:sz="2" w:space="0" w:color="F2F2F2" w:themeColor="background1" w:themeShade="F2"/>
               <w:bottom w:val="nil"/>
             </w:tcBorders>
-            <w:tcMar>
-              <w:left w:w="0" w:type="dxa"/>
-            </w:tcMar>
+            <w:shd w:val="clear" w:color="auto" w:fill="FFFFFF" w:themeFill="background1"/>
+            <w:tcFitText/>
           </w:tcPr>
           <w:p>
             <w:pPr>
-              <w:widowControl/>
-              <w:autoSpaceDE/>
-              <w:autoSpaceDN/>
-              <w:rPr>
-                <w:color w:val="000000"/>
+              <w:ind w:right="-481"/>
+              <w:rPr>
+                <w:b/>
+                <w:bCs/>
+                <w:color w:val="4A4B4B"/>
                 <w:sz w:val="10"/>
                 <w:szCs w:val="10"/>
               </w:rPr>
@@ -3411,9 +3394,9 @@
               <mc:AlternateContent>
                 <mc:Choice Requires="wps">
                   <w:drawing>
-                    <wp:inline distT="0" distB="0" distL="0" distR="0" wp14:anchorId="1397A2B6" wp14:editId="1C675422">
-                      <wp:extent cx="781050" cy="180000"/>
-                      <wp:effectExtent l="0" t="0" r="6350" b="0"/>
+                    <wp:inline distT="0" distB="0" distL="0" distR="0" wp14:anchorId="3CF5541A" wp14:editId="456208F2">
+                      <wp:extent cx="586740" cy="180000"/>
+                      <wp:effectExtent l="0" t="0" r="0" b="0"/>
                       <wp:docPr id="41" name="Rectangle 49" descr="Complete"/>
                       <wp:cNvGraphicFramePr>
                         <a:graphicFrameLocks xmlns:a="http://schemas.openxmlformats.org/drawingml/2006/main"/>
@@ -3427,7 +3410,7 @@
                             <wps:spPr bwMode="auto">
                               <a:xfrm>
                                 <a:off x="0" y="0"/>
-                                <a:ext cx="781050" cy="180000"/>
+                                <a:ext cx="586740" cy="180000"/>
                               </a:xfrm>
                               <a:prstGeom prst="rect">
                                 <a:avLst/>
@@ -3453,7 +3436,7 @@
                 </mc:Choice>
                 <mc:Fallback>
                   <w:pict>
-                    <v:rect w14:anchorId="292987C0" id="Rectangle 49" o:spid="_x0000_s1026" alt="Complete" style="width:61.5pt;height:14.15pt;visibility:visible;mso-wrap-style:square;mso-left-percent:-10001;mso-top-percent:-10001;mso-position-horizontal:absolute;mso-position-horizontal-relative:char;mso-position-vertical:absolute;mso-position-vertical-relative:line;mso-left-percent:-10001;mso-top-percent:-10001;v-text-anchor:top" o:gfxdata="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" fillcolor="lime" stroked="f" strokeweight=".25pt">
+                    <v:rect w14:anchorId="0FED4409" id="Rectangle 49" o:spid="_x0000_s1026" alt="Complete" style="width:46.2pt;height:14.15pt;visibility:visible;mso-wrap-style:square;mso-left-percent:-10001;mso-top-percent:-10001;mso-position-horizontal:absolute;mso-position-horizontal-relative:char;mso-position-vertical:absolute;mso-position-vertical-relative:line;mso-left-percent:-10001;mso-top-percent:-10001;v-text-anchor:top" o:gfxdata="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" fillcolor="lime" stroked="f" strokeweight=".25pt">
                       <v:textbox inset="0,5mm,0,5mm"/>
                       <w10:anchorlock/>
                     </v:rect>
@@ -3498,9 +3481,9 @@
               <mc:AlternateContent>
                 <mc:Choice Requires="wps">
                   <w:drawing>
-                    <wp:inline distT="0" distB="0" distL="0" distR="0" wp14:anchorId="5969F42E" wp14:editId="6CCD31FB">
-                      <wp:extent cx="781050" cy="180000"/>
-                      <wp:effectExtent l="0" t="0" r="6350" b="0"/>
+                    <wp:inline distT="0" distB="0" distL="0" distR="0" wp14:anchorId="13F37BA7" wp14:editId="6F233EE4">
+                      <wp:extent cx="586740" cy="180000"/>
+                      <wp:effectExtent l="0" t="0" r="10160" b="10795"/>
                       <wp:docPr id="91" name="Rectangle 49" descr="Complete"/>
                       <wp:cNvGraphicFramePr>
                         <a:graphicFrameLocks xmlns:a="http://schemas.openxmlformats.org/drawingml/2006/main" noChangeAspect="1"/>
@@ -3514,7 +3497,7 @@
                             <wps:spPr bwMode="auto">
                               <a:xfrm>
                                 <a:off x="0" y="0"/>
-                                <a:ext cx="781050" cy="180000"/>
+                                <a:ext cx="586740" cy="180000"/>
                               </a:xfrm>
                               <a:prstGeom prst="rect">
                                 <a:avLst/>
@@ -3523,7 +3506,9 @@
                                 <a:schemeClr val="bg1"/>
                               </a:solidFill>
                               <a:ln w="3175">
-                                <a:noFill/>
+                                <a:solidFill>
+                                  <a:schemeClr val="bg2"/>
+                                </a:solidFill>
                                 <a:miter lim="800000"/>
                                 <a:headEnd/>
                                 <a:tailEnd/>
@@ -3540,7 +3525,8 @@
                 </mc:Choice>
                 <mc:Fallback>
                   <w:pict>
-                    <v:rect w14:anchorId="6295712D" id="Rectangle 49" o:spid="_x0000_s1026" alt="Complete" style="width:61.5pt;height:14.15pt;visibility:visible;mso-wrap-style:square;mso-left-percent:-10001;mso-top-percent:-10001;mso-position-horizontal:absolute;mso-position-horizontal-relative:char;mso-position-vertical:absolute;mso-position-vertical-relative:line;mso-left-percent:-10001;mso-top-percent:-10001;v-text-anchor:top" o:gfxdata="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" fillcolor="white [3212]" stroked="f" strokeweight=".25pt">
+                    <v:rect w14:anchorId="1BE64B40" id="Rectangle 49" o:spid="_x0000_s1026" alt="Complete" style="width:46.2pt;height:14.15pt;visibility:visible;mso-wrap-style:square;mso-left-percent:-10001;mso-top-percent:-10001;mso-position-horizontal:absolute;mso-position-horizontal-relative:char;mso-position-vertical:absolute;mso-position-vertical-relative:line;mso-left-percent:-10001;mso-top-percent:-10001;v-text-anchor:top" o:gfxdata="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" fillcolor="white [3212]" strokecolor="#e7e6e6 [3214]" strokeweight=".25pt">
+                      <v:path arrowok="t"/>
                       <o:lock v:ext="edit" aspectratio="t"/>
                       <w10:anchorlock/>
                     </v:rect>
@@ -3567,9 +3553,9 @@
               <mc:AlternateContent>
                 <mc:Choice Requires="wps">
                   <w:drawing>
-                    <wp:inline distT="0" distB="0" distL="0" distR="0" wp14:anchorId="649FAD4E" wp14:editId="5CC88857">
-                      <wp:extent cx="781050" cy="180000"/>
-                      <wp:effectExtent l="0" t="0" r="6350" b="0"/>
+                    <wp:inline distT="0" distB="0" distL="0" distR="0" wp14:anchorId="4288A02C" wp14:editId="624C4352">
+                      <wp:extent cx="586740" cy="180000"/>
+                      <wp:effectExtent l="0" t="0" r="10160" b="10795"/>
                       <wp:docPr id="7" name="Rectangle 49" descr="Complete"/>
                       <wp:cNvGraphicFramePr>
                         <a:graphicFrameLocks xmlns:a="http://schemas.openxmlformats.org/drawingml/2006/main" noChangeAspect="1"/>
@@ -3583,7 +3569,7 @@
                             <wps:spPr bwMode="auto">
                               <a:xfrm>
                                 <a:off x="0" y="0"/>
-                                <a:ext cx="781050" cy="180000"/>
+                                <a:ext cx="586740" cy="180000"/>
                               </a:xfrm>
                               <a:prstGeom prst="rect">
                                 <a:avLst/>
@@ -3592,7 +3578,9 @@
                                 <a:schemeClr val="bg1"/>
                               </a:solidFill>
                               <a:ln w="3175">
-                                <a:noFill/>
+                                <a:solidFill>
+                                  <a:schemeClr val="bg2"/>
+                                </a:solidFill>
                                 <a:miter lim="800000"/>
                                 <a:headEnd/>
                                 <a:tailEnd/>
@@ -3609,7 +3597,8 @@
                 </mc:Choice>
                 <mc:Fallback>
                   <w:pict>
-                    <v:rect w14:anchorId="0CD7C6D4" id="Rectangle 49" o:spid="_x0000_s1026" alt="Complete" style="width:61.5pt;height:14.15pt;visibility:visible;mso-wrap-style:square;mso-left-percent:-10001;mso-top-percent:-10001;mso-position-horizontal:absolute;mso-position-horizontal-relative:char;mso-position-vertical:absolute;mso-position-vertical-relative:line;mso-left-percent:-10001;mso-top-percent:-10001;v-text-anchor:top" o:gfxdata="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" fillcolor="white [3212]" stroked="f" strokeweight=".25pt">
+                    <v:rect w14:anchorId="4973BBAB" id="Rectangle 49" o:spid="_x0000_s1026" alt="Complete" style="width:46.2pt;height:14.15pt;visibility:visible;mso-wrap-style:square;mso-left-percent:-10001;mso-top-percent:-10001;mso-position-horizontal:absolute;mso-position-horizontal-relative:char;mso-position-vertical:absolute;mso-position-vertical-relative:line;mso-left-percent:-10001;mso-top-percent:-10001;v-text-anchor:top" o:gfxdata="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" fillcolor="white [3212]" strokecolor="#e7e6e6 [3214]" strokeweight=".25pt">
+                      <v:path arrowok="t"/>
                       <o:lock v:ext="edit" aspectratio="t"/>
                       <w10:anchorlock/>
                     </v:rect>
@@ -3636,9 +3625,9 @@
               <mc:AlternateContent>
                 <mc:Choice Requires="wps">
                   <w:drawing>
-                    <wp:inline distT="0" distB="0" distL="0" distR="0" wp14:anchorId="459D9D6A" wp14:editId="4773AB6E">
-                      <wp:extent cx="781050" cy="180000"/>
-                      <wp:effectExtent l="0" t="0" r="6350" b="0"/>
+                    <wp:inline distT="0" distB="0" distL="0" distR="0" wp14:anchorId="5195C43C" wp14:editId="2B055321">
+                      <wp:extent cx="571500" cy="180000"/>
+                      <wp:effectExtent l="0" t="0" r="0" b="0"/>
                       <wp:docPr id="49" name="Rectangle 49" descr="Complete"/>
                       <wp:cNvGraphicFramePr>
                         <a:graphicFrameLocks xmlns:a="http://schemas.openxmlformats.org/drawingml/2006/main"/>
@@ -3652,7 +3641,7 @@
                             <wps:spPr bwMode="auto">
                               <a:xfrm>
                                 <a:off x="0" y="0"/>
-                                <a:ext cx="781050" cy="180000"/>
+                                <a:ext cx="571500" cy="180000"/>
                               </a:xfrm>
                               <a:prstGeom prst="rect">
                                 <a:avLst/>
@@ -3678,7 +3667,7 @@
                 </mc:Choice>
                 <mc:Fallback>
                   <w:pict>
-                    <v:rect w14:anchorId="68D11A2B" id="Rectangle 49" o:spid="_x0000_s1026" alt="Complete" style="width:61.5pt;height:14.15pt;visibility:visible;mso-wrap-style:square;mso-left-percent:-10001;mso-top-percent:-10001;mso-position-horizontal:absolute;mso-position-horizontal-relative:char;mso-position-vertical:absolute;mso-position-vertical-relative:line;mso-left-percent:-10001;mso-top-percent:-10001;v-text-anchor:top" o:gfxdata="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" fillcolor="#4472c4 [3204]" stroked="f" strokeweight=".25pt">
+                    <v:rect w14:anchorId="06009F3F" id="Rectangle 49" o:spid="_x0000_s1026" alt="Complete" style="width:45pt;height:14.15pt;visibility:visible;mso-wrap-style:square;mso-left-percent:-10001;mso-top-percent:-10001;mso-position-horizontal:absolute;mso-position-horizontal-relative:char;mso-position-vertical:absolute;mso-position-vertical-relative:line;mso-left-percent:-10001;mso-top-percent:-10001;v-text-anchor:top" o:gfxdata="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" fillcolor="#4472c4 [3204]" stroked="f" strokeweight=".25pt">
                       <w10:anchorlock/>
                     </v:rect>
                   </w:pict>
@@ -3704,23 +3693,23 @@
               <mc:AlternateContent>
                 <mc:Choice Requires="wps">
                   <w:drawing>
-                    <wp:inline distT="0" distB="0" distL="0" distR="0" wp14:anchorId="12D4199B" wp14:editId="78EA6559">
-                      <wp:extent cx="781050" cy="180000"/>
-                      <wp:effectExtent l="0" t="0" r="6350" b="0"/>
-                      <wp:docPr id="53" name="Rectangle 49" descr="Complete"/>
+                    <wp:inline distT="0" distB="0" distL="0" distR="0" wp14:anchorId="07802F49" wp14:editId="56D8B8CD">
+                      <wp:extent cx="586740" cy="180000"/>
+                      <wp:effectExtent l="0" t="0" r="0" b="0"/>
+                      <wp:docPr id="24" name="Rectangle 49" descr="Complete"/>
                       <wp:cNvGraphicFramePr>
-                        <a:graphicFrameLocks xmlns:a="http://schemas.openxmlformats.org/drawingml/2006/main"/>
+                        <a:graphicFrameLocks xmlns:a="http://schemas.openxmlformats.org/drawingml/2006/main" noChangeAspect="1"/>
                       </wp:cNvGraphicFramePr>
                       <a:graphic xmlns:a="http://schemas.openxmlformats.org/drawingml/2006/main">
                         <a:graphicData uri="http://schemas.microsoft.com/office/word/2010/wordprocessingShape">
                           <wps:wsp>
                             <wps:cNvSpPr>
-                              <a:spLocks/>
+                              <a:spLocks noChangeAspect="1"/>
                             </wps:cNvSpPr>
                             <wps:spPr bwMode="auto">
                               <a:xfrm>
                                 <a:off x="0" y="0"/>
-                                <a:ext cx="781050" cy="180000"/>
+                                <a:ext cx="586740" cy="180000"/>
                               </a:xfrm>
                               <a:prstGeom prst="rect">
                                 <a:avLst/>
@@ -3746,7 +3735,8 @@
                 </mc:Choice>
                 <mc:Fallback>
                   <w:pict>
-                    <v:rect w14:anchorId="470E8CAB" id="Rectangle 49" o:spid="_x0000_s1026" alt="Complete" style="width:61.5pt;height:14.15pt;visibility:visible;mso-wrap-style:square;mso-left-percent:-10001;mso-top-percent:-10001;mso-position-horizontal:absolute;mso-position-horizontal-relative:char;mso-position-vertical:absolute;mso-position-vertical-relative:line;mso-left-percent:-10001;mso-top-percent:-10001;v-text-anchor:top" o:gfxdata="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" fillcolor="yellow" stroked="f" strokeweight=".25pt">
+                    <v:rect w14:anchorId="7ED175AA" id="Rectangle 49" o:spid="_x0000_s1026" alt="Complete" style="width:46.2pt;height:14.15pt;visibility:visible;mso-wrap-style:square;mso-left-percent:-10001;mso-top-percent:-10001;mso-position-horizontal:absolute;mso-position-horizontal-relative:char;mso-position-vertical:absolute;mso-position-vertical-relative:line;mso-left-percent:-10001;mso-top-percent:-10001;v-text-anchor:top" o:gfxdata="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" fillcolor="yellow" stroked="f" strokeweight=".25pt">
+                      <o:lock v:ext="edit" aspectratio="t"/>
                       <w10:anchorlock/>
                     </v:rect>
                   </w:pict>
@@ -3772,9 +3762,9 @@
               <mc:AlternateContent>
                 <mc:Choice Requires="wps">
                   <w:drawing>
-                    <wp:inline distT="0" distB="0" distL="0" distR="0" wp14:anchorId="00D99A47" wp14:editId="3390A761">
-                      <wp:extent cx="781050" cy="180000"/>
-                      <wp:effectExtent l="0" t="0" r="6350" b="0"/>
+                    <wp:inline distT="0" distB="0" distL="0" distR="0" wp14:anchorId="25395CF0" wp14:editId="3F249954">
+                      <wp:extent cx="574040" cy="180000"/>
+                      <wp:effectExtent l="0" t="0" r="0" b="0"/>
                       <wp:docPr id="57" name="Rectangle 49" descr="Complete"/>
                       <wp:cNvGraphicFramePr>
                         <a:graphicFrameLocks xmlns:a="http://schemas.openxmlformats.org/drawingml/2006/main"/>
@@ -3788,7 +3778,7 @@
                             <wps:spPr bwMode="auto">
                               <a:xfrm>
                                 <a:off x="0" y="0"/>
-                                <a:ext cx="781050" cy="180000"/>
+                                <a:ext cx="574040" cy="180000"/>
                               </a:xfrm>
                               <a:prstGeom prst="rect">
                                 <a:avLst/>
@@ -3814,7 +3804,7 @@
                 </mc:Choice>
                 <mc:Fallback>
                   <w:pict>
-                    <v:rect w14:anchorId="0AED8739" id="Rectangle 49" o:spid="_x0000_s1026" alt="Complete" style="width:61.5pt;height:14.15pt;visibility:visible;mso-wrap-style:square;mso-left-percent:-10001;mso-top-percent:-10001;mso-position-horizontal:absolute;mso-position-horizontal-relative:char;mso-position-vertical:absolute;mso-position-vertical-relative:line;mso-left-percent:-10001;mso-top-percent:-10001;v-text-anchor:top" o:gfxdata="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" fillcolor="red" stroked="f" strokeweight=".25pt">
+                    <v:rect w14:anchorId="291947F1" id="Rectangle 49" o:spid="_x0000_s1026" alt="Complete" style="width:45.2pt;height:14.15pt;visibility:visible;mso-wrap-style:square;mso-left-percent:-10001;mso-top-percent:-10001;mso-position-horizontal:absolute;mso-position-horizontal-relative:char;mso-position-vertical:absolute;mso-position-vertical-relative:line;mso-left-percent:-10001;mso-top-percent:-10001;v-text-anchor:top" o:gfxdata="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" fillcolor="red" stroked="f" strokeweight=".25pt">
                       <w10:anchorlock/>
                     </v:rect>
                   </w:pict>
@@ -3906,95 +3896,92 @@
       </w:tr>
       <w:tr>
         <w:trPr>
-          <w:cantSplit/>
-          <w:trHeight w:hRule="exact" w:val="340"/>
+          <w:trHeight w:hRule="exact" w:val="567"/>
         </w:trPr>
         <w:tc>
           <w:tcPr>
-            <w:tcW w:w="852" w:type="dxa"/>
+            <w:tcW w:w="851" w:type="dxa"/>
             <w:tcBorders>
-              <w:top w:val="nil"/>
               <w:bottom w:val="nil"/>
             </w:tcBorders>
-            <w:shd w:val="clear" w:color="auto" w:fill="auto"/>
+            <w:shd w:val="clear" w:color="auto" w:fill="FFFFFF" w:themeFill="background1"/>
+          </w:tcPr>
+          <w:p>
+            <w:pPr>
+              <w:ind w:right="-481"/>
+              <w:rPr>
+                <w:sz w:val="18"/>
+                <w:szCs w:val="18"/>
+              </w:rPr>
+            </w:pPr>
+            <w:r>
+              <w:rPr>
+                <w:sz w:val="18"/>
+                <w:szCs w:val="18"/>
+              </w:rPr>
+              <w:t>{</w:t>
+            </w:r>
+            <w:proofErr w:type="spellStart"/>
+            <w:proofErr w:type="gramStart"/>
+            <w:r>
+              <w:rPr>
+                <w:b/>
+                <w:bCs/>
+                <w:color w:val="404040"/>
+                <w:sz w:val="18"/>
+                <w:szCs w:val="18"/>
+              </w:rPr>
+              <w:t>d.dashboard</w:t>
+            </w:r>
+            <w:proofErr w:type="spellEnd"/>
+            <w:proofErr w:type="gramEnd"/>
+            <w:r>
+              <w:rPr>
+                <w:b/>
+                <w:bCs/>
+                <w:color w:val="404040"/>
+                <w:sz w:val="18"/>
+                <w:szCs w:val="18"/>
+              </w:rPr>
+              <w:t>[</w:t>
+            </w:r>
+            <w:proofErr w:type="spellStart"/>
+            <w:r>
+              <w:rPr>
+                <w:b/>
+                <w:bCs/>
+                <w:color w:val="404040"/>
+                <w:sz w:val="18"/>
+                <w:szCs w:val="18"/>
+              </w:rPr>
+              <w:t>i</w:t>
+            </w:r>
+            <w:proofErr w:type="spellEnd"/>
+            <w:r>
+              <w:rPr>
+                <w:b/>
+                <w:bCs/>
+                <w:color w:val="404040"/>
+                <w:sz w:val="18"/>
+                <w:szCs w:val="18"/>
+              </w:rPr>
+              <w:t>].projects[i+1]}</w:t>
+            </w:r>
+          </w:p>
+        </w:tc>
+        <w:tc>
+          <w:tcPr>
+            <w:tcW w:w="3402" w:type="dxa"/>
+            <w:gridSpan w:val="2"/>
+            <w:tcBorders>
+              <w:bottom w:val="nil"/>
+            </w:tcBorders>
+            <w:shd w:val="clear" w:color="auto" w:fill="FFFFFF" w:themeFill="background1"/>
             <w:noWrap/>
           </w:tcPr>
           <w:p>
             <w:pPr>
-              <w:pStyle w:val="BodyText"/>
-              <w:rPr>
-                <w:sz w:val="18"/>
-                <w:szCs w:val="18"/>
-              </w:rPr>
-            </w:pPr>
-            <w:r>
-              <w:rPr>
-                <w:sz w:val="18"/>
-                <w:szCs w:val="18"/>
-              </w:rPr>
-              <w:t>{</w:t>
-            </w:r>
-            <w:proofErr w:type="spellStart"/>
-            <w:proofErr w:type="gramStart"/>
-            <w:r>
-              <w:rPr>
-                <w:b/>
-                <w:bCs/>
-                <w:color w:val="404040"/>
-                <w:sz w:val="18"/>
-                <w:szCs w:val="18"/>
-              </w:rPr>
-              <w:t>d.dashboard</w:t>
-            </w:r>
-            <w:proofErr w:type="spellEnd"/>
-            <w:proofErr w:type="gramEnd"/>
-            <w:r>
-              <w:rPr>
-                <w:b/>
-                <w:bCs/>
-                <w:color w:val="404040"/>
-                <w:sz w:val="18"/>
-                <w:szCs w:val="18"/>
-              </w:rPr>
-              <w:t>[</w:t>
-            </w:r>
-            <w:proofErr w:type="spellStart"/>
-            <w:r>
-              <w:rPr>
-                <w:b/>
-                <w:bCs/>
-                <w:color w:val="404040"/>
-                <w:sz w:val="18"/>
-                <w:szCs w:val="18"/>
-              </w:rPr>
-              <w:t>i</w:t>
-            </w:r>
-            <w:proofErr w:type="spellEnd"/>
-            <w:r>
-              <w:rPr>
-                <w:b/>
-                <w:bCs/>
-                <w:color w:val="404040"/>
-                <w:sz w:val="18"/>
-                <w:szCs w:val="18"/>
-              </w:rPr>
-              <w:t>].projects[i+1]}</w:t>
-            </w:r>
-          </w:p>
-        </w:tc>
-        <w:tc>
-          <w:tcPr>
-            <w:tcW w:w="4960" w:type="dxa"/>
-            <w:tcBorders>
-              <w:top w:val="nil"/>
-              <w:bottom w:val="nil"/>
-            </w:tcBorders>
-            <w:shd w:val="clear" w:color="auto" w:fill="auto"/>
-            <w:noWrap/>
-          </w:tcPr>
-          <w:p>
-            <w:pPr>
-              <w:pStyle w:val="BodyText"/>
+              <w:ind w:right="286"/>
               <w:rPr>
                 <w:sz w:val="18"/>
                 <w:szCs w:val="18"/>
@@ -4004,17 +3991,15 @@
         </w:tc>
         <w:tc>
           <w:tcPr>
-            <w:tcW w:w="1843" w:type="dxa"/>
+            <w:tcW w:w="1984" w:type="dxa"/>
             <w:tcBorders>
-              <w:top w:val="nil"/>
               <w:bottom w:val="nil"/>
             </w:tcBorders>
-            <w:shd w:val="clear" w:color="auto" w:fill="auto"/>
-            <w:noWrap/>
+            <w:shd w:val="clear" w:color="auto" w:fill="FFFFFF" w:themeFill="background1"/>
           </w:tcPr>
           <w:p>
             <w:pPr>
-              <w:pStyle w:val="BodyText"/>
+              <w:ind w:right="-481"/>
               <w:rPr>
                 <w:sz w:val="18"/>
                 <w:szCs w:val="18"/>
@@ -4026,15 +4011,13 @@
           <w:tcPr>
             <w:tcW w:w="1134" w:type="dxa"/>
             <w:tcBorders>
-              <w:top w:val="nil"/>
               <w:bottom w:val="nil"/>
             </w:tcBorders>
-            <w:shd w:val="clear" w:color="auto" w:fill="auto"/>
-            <w:noWrap/>
+            <w:shd w:val="clear" w:color="auto" w:fill="FFFFFF" w:themeFill="background1"/>
           </w:tcPr>
           <w:p>
             <w:pPr>
-              <w:pStyle w:val="BodyText"/>
+              <w:ind w:right="-481"/>
               <w:rPr>
                 <w:sz w:val="18"/>
                 <w:szCs w:val="18"/>
@@ -4044,17 +4027,15 @@
         </w:tc>
         <w:tc>
           <w:tcPr>
-            <w:tcW w:w="992" w:type="dxa"/>
+            <w:tcW w:w="1276" w:type="dxa"/>
             <w:tcBorders>
-              <w:top w:val="nil"/>
               <w:bottom w:val="nil"/>
             </w:tcBorders>
-            <w:shd w:val="clear" w:color="auto" w:fill="auto"/>
-            <w:noWrap/>
+            <w:shd w:val="clear" w:color="auto" w:fill="FFFFFF" w:themeFill="background1"/>
           </w:tcPr>
           <w:p>
             <w:pPr>
-              <w:pStyle w:val="BodyText"/>
+              <w:ind w:right="-481"/>
               <w:rPr>
                 <w:sz w:val="18"/>
                 <w:szCs w:val="18"/>
@@ -4064,18 +4045,15 @@
         </w:tc>
         <w:tc>
           <w:tcPr>
-            <w:tcW w:w="1014" w:type="dxa"/>
-            <w:gridSpan w:val="2"/>
+            <w:tcW w:w="1134" w:type="dxa"/>
             <w:tcBorders>
-              <w:top w:val="nil"/>
               <w:bottom w:val="nil"/>
             </w:tcBorders>
-            <w:shd w:val="clear" w:color="auto" w:fill="auto"/>
-            <w:noWrap/>
+            <w:shd w:val="clear" w:color="auto" w:fill="FFFFFF" w:themeFill="background1"/>
           </w:tcPr>
           <w:p>
             <w:pPr>
-              <w:pStyle w:val="BodyText"/>
+              <w:ind w:right="-481"/>
               <w:rPr>
                 <w:sz w:val="18"/>
                 <w:szCs w:val="18"/>
@@ -4085,17 +4063,15 @@
         </w:tc>
         <w:tc>
           <w:tcPr>
-            <w:tcW w:w="687" w:type="dxa"/>
+            <w:tcW w:w="1134" w:type="dxa"/>
             <w:tcBorders>
-              <w:top w:val="nil"/>
               <w:bottom w:val="nil"/>
             </w:tcBorders>
-            <w:shd w:val="clear" w:color="auto" w:fill="auto"/>
-            <w:noWrap/>
+            <w:shd w:val="clear" w:color="auto" w:fill="FFFFFF" w:themeFill="background1"/>
           </w:tcPr>
           <w:p>
             <w:pPr>
-              <w:pStyle w:val="BodyText"/>
+              <w:ind w:right="-481"/>
               <w:rPr>
                 <w:sz w:val="18"/>
                 <w:szCs w:val="18"/>
@@ -4105,20 +4081,18 @@
         </w:tc>
         <w:tc>
           <w:tcPr>
-            <w:tcW w:w="851" w:type="dxa"/>
+            <w:tcW w:w="1134" w:type="dxa"/>
             <w:tcBorders>
-              <w:top w:val="nil"/>
               <w:bottom w:val="nil"/>
             </w:tcBorders>
-            <w:shd w:val="clear" w:color="auto" w:fill="auto"/>
-            <w:tcMar>
-              <w:left w:w="0" w:type="dxa"/>
-            </w:tcMar>
+            <w:shd w:val="clear" w:color="auto" w:fill="FFFFFF" w:themeFill="background1"/>
+            <w:tcFitText/>
           </w:tcPr>
           <w:p>
             <w:pPr>
-              <w:pStyle w:val="BodyText"/>
-              <w:rPr>
+              <w:ind w:right="-481"/>
+              <w:rPr>
+                <w:color w:val="000000"/>
                 <w:sz w:val="18"/>
                 <w:szCs w:val="18"/>
               </w:rPr>
@@ -4127,20 +4101,19 @@
         </w:tc>
         <w:tc>
           <w:tcPr>
-            <w:tcW w:w="992" w:type="dxa"/>
+            <w:tcW w:w="1134" w:type="dxa"/>
             <w:tcBorders>
-              <w:top w:val="nil"/>
               <w:bottom w:val="nil"/>
             </w:tcBorders>
-            <w:shd w:val="clear" w:color="auto" w:fill="auto"/>
-            <w:tcMar>
-              <w:left w:w="0" w:type="dxa"/>
-            </w:tcMar>
+            <w:shd w:val="clear" w:color="auto" w:fill="FFFFFF" w:themeFill="background1"/>
+            <w:tcFitText/>
           </w:tcPr>
           <w:p>
             <w:pPr>
-              <w:pStyle w:val="BodyText"/>
-              <w:rPr>
+              <w:ind w:right="2"/>
+              <w:contextualSpacing/>
+              <w:rPr>
+                <w:color w:val="000000"/>
                 <w:sz w:val="18"/>
                 <w:szCs w:val="18"/>
               </w:rPr>
@@ -4149,16 +4122,18 @@
         </w:tc>
         <w:tc>
           <w:tcPr>
-            <w:tcW w:w="747" w:type="dxa"/>
+            <w:tcW w:w="1134" w:type="dxa"/>
             <w:tcBorders>
-              <w:top w:val="nil"/>
               <w:bottom w:val="nil"/>
             </w:tcBorders>
+            <w:shd w:val="clear" w:color="auto" w:fill="FFFFFF" w:themeFill="background1"/>
+            <w:tcFitText/>
           </w:tcPr>
           <w:p>
             <w:pPr>
-              <w:pStyle w:val="BodyText"/>
-              <w:rPr>
+              <w:ind w:right="-481"/>
+              <w:rPr>
+                <w:color w:val="000000"/>
                 <w:sz w:val="18"/>
                 <w:szCs w:val="18"/>
               </w:rPr>
@@ -4167,21 +4142,18 @@
         </w:tc>
         <w:tc>
           <w:tcPr>
-            <w:tcW w:w="1249" w:type="dxa"/>
+            <w:tcW w:w="955" w:type="dxa"/>
             <w:tcBorders>
-              <w:top w:val="nil"/>
               <w:bottom w:val="nil"/>
             </w:tcBorders>
-            <w:shd w:val="clear" w:color="auto" w:fill="auto"/>
-            <w:tcMar>
-              <w:left w:w="0" w:type="dxa"/>
-            </w:tcMar>
+            <w:shd w:val="clear" w:color="auto" w:fill="FFFFFF" w:themeFill="background1"/>
+            <w:tcFitText/>
           </w:tcPr>
           <w:p>
             <w:pPr>
-              <w:pStyle w:val="BodyText"/>
-              <w:ind w:right="41"/>
-              <w:rPr>
+              <w:ind w:right="-481"/>
+              <w:rPr>
+                <w:color w:val="000000"/>
                 <w:sz w:val="18"/>
                 <w:szCs w:val="18"/>
               </w:rPr>
@@ -4192,11 +4164,11 @@
       <w:tr>
         <w:trPr>
           <w:cantSplit/>
-          <w:trHeight w:hRule="exact" w:val="514"/>
+          <w:trHeight w:hRule="exact" w:val="517"/>
         </w:trPr>
         <w:tc>
           <w:tcPr>
-            <w:tcW w:w="15321" w:type="dxa"/>
+            <w:tcW w:w="15272" w:type="dxa"/>
             <w:gridSpan w:val="12"/>
             <w:tcBorders>
               <w:top w:val="nil"/>
@@ -4207,6 +4179,7 @@
           </w:tcPr>
           <w:p>
             <w:pPr>
+              <w:ind w:right="-481"/>
               <w:rPr>
                 <w:b/>
                 <w:bCs/>
@@ -4285,36 +4258,13 @@
         </w:tc>
       </w:tr>
     </w:tbl>
-    <w:p/>
-    <w:p/>
-    <w:p/>
-    <w:p/>
-    <w:p/>
-    <w:p/>
-    <w:p/>
-    <w:p/>
-    <w:p/>
-    <w:p/>
-    <w:p/>
-    <w:p/>
-    <w:p/>
-    <w:p/>
-    <w:p/>
-    <w:p/>
-    <w:p/>
-    <w:p/>
-    <w:p/>
-    <w:p/>
-    <w:p/>
-    <w:p/>
-    <w:p/>
     <w:p/>
     <w:sectPr>
       <w:headerReference w:type="default" r:id="rId7"/>
       <w:footerReference w:type="default" r:id="rId8"/>
       <w:footerReference w:type="first" r:id="rId9"/>
       <w:pgSz w:w="15840" w:h="12240" w:orient="landscape"/>
-      <w:pgMar w:top="720" w:right="284" w:bottom="720" w:left="284" w:header="709" w:footer="709" w:gutter="0"/>
+      <w:pgMar w:top="440" w:right="284" w:bottom="720" w:left="284" w:header="709" w:footer="283" w:gutter="0"/>
       <w:cols w:space="708"/>
       <w:titlePg/>
       <w:docGrid w:linePitch="360"/>
@@ -4524,7 +4474,7 @@
         <w:sz w:val="20"/>
         <w:szCs w:val="20"/>
       </w:rPr>
-      <w:t>February 23, 2023</w:t>
+      <w:t>February 27, 2023</w:t>
     </w:r>
     <w:r>
       <w:rPr>
@@ -4726,7 +4676,7 @@
         <w:sz w:val="20"/>
         <w:szCs w:val="20"/>
       </w:rPr>
-      <w:t>February 23, 2023</w:t>
+      <w:t>February 27, 2023</w:t>
     </w:r>
     <w:r>
       <w:rPr>
@@ -4763,52 +4713,60 @@
   <w:tbl>
     <w:tblPr>
       <w:tblStyle w:val="TableGrid"/>
-      <w:tblW w:w="4872" w:type="pct"/>
+      <w:tblpPr w:leftFromText="181" w:rightFromText="181" w:vertAnchor="text" w:tblpY="1"/>
+      <w:tblOverlap w:val="never"/>
+      <w:tblW w:w="5000" w:type="pct"/>
       <w:tblBorders>
         <w:top w:val="none" w:sz="0" w:space="0" w:color="auto"/>
         <w:left w:val="none" w:sz="0" w:space="0" w:color="auto"/>
-        <w:bottom w:val="none" w:sz="0" w:space="0" w:color="auto"/>
+        <w:bottom w:val="single" w:sz="2" w:space="0" w:color="A6A6A6" w:themeColor="background1" w:themeShade="A6"/>
         <w:right w:val="none" w:sz="0" w:space="0" w:color="auto"/>
         <w:insideH w:val="none" w:sz="0" w:space="0" w:color="auto"/>
         <w:insideV w:val="none" w:sz="0" w:space="0" w:color="auto"/>
       </w:tblBorders>
       <w:tblLayout w:type="fixed"/>
       <w:tblCellMar>
+        <w:top w:w="28" w:type="dxa"/>
         <w:left w:w="0" w:type="dxa"/>
+        <w:bottom w:w="28" w:type="dxa"/>
         <w:right w:w="0" w:type="dxa"/>
       </w:tblCellMar>
-      <w:tblLook w:val="04A0" w:firstRow="1" w:lastRow="0" w:firstColumn="1" w:lastColumn="0" w:noHBand="0" w:noVBand="1"/>
+      <w:tblLook w:val="0600" w:firstRow="0" w:lastRow="0" w:firstColumn="0" w:lastColumn="0" w:noHBand="1" w:noVBand="1"/>
     </w:tblPr>
     <w:tblGrid>
-      <w:gridCol w:w="3117"/>
-      <w:gridCol w:w="1940"/>
-      <w:gridCol w:w="3449"/>
-      <w:gridCol w:w="1229"/>
-      <w:gridCol w:w="1393"/>
-      <w:gridCol w:w="1390"/>
-      <w:gridCol w:w="1646"/>
-      <w:gridCol w:w="717"/>
+      <w:gridCol w:w="851"/>
+      <w:gridCol w:w="3402"/>
+      <w:gridCol w:w="1984"/>
+      <w:gridCol w:w="1134"/>
+      <w:gridCol w:w="1276"/>
+      <w:gridCol w:w="1134"/>
+      <w:gridCol w:w="1134"/>
+      <w:gridCol w:w="1134"/>
+      <w:gridCol w:w="1134"/>
+      <w:gridCol w:w="1134"/>
+      <w:gridCol w:w="955"/>
     </w:tblGrid>
     <w:tr>
       <w:trPr>
-        <w:trHeight w:val="253"/>
+        <w:cantSplit/>
+        <w:trHeight w:val="405"/>
       </w:trPr>
       <w:tc>
         <w:tcPr>
-          <w:tcW w:w="1047" w:type="pct"/>
+          <w:tcW w:w="851" w:type="dxa"/>
           <w:tcBorders>
-            <w:bottom w:val="single" w:sz="4" w:space="0" w:color="auto"/>
+            <w:bottom w:val="nil"/>
           </w:tcBorders>
-          <w:shd w:val="clear" w:color="auto" w:fill="FFFFFF" w:themeFill="background1"/>
+          <w:shd w:val="clear" w:color="auto" w:fill="D0D3DD"/>
+          <w:vAlign w:val="center"/>
         </w:tcPr>
         <w:p>
           <w:pPr>
+            <w:ind w:right="-481"/>
             <w:rPr>
-              <w:rFonts w:asciiTheme="minorHAnsi" w:hAnsiTheme="minorHAnsi" w:cstheme="minorHAnsi"/>
               <w:b/>
               <w:bCs/>
-              <w:noProof/>
-              <w:color w:val="767171" w:themeColor="background2" w:themeShade="80"/>
+              <w:color w:val="4A4B4B"/>
               <w:sz w:val="18"/>
               <w:szCs w:val="18"/>
             </w:rPr>
@@ -4817,32 +4775,50 @@
       </w:tc>
       <w:tc>
         <w:tcPr>
-          <w:tcW w:w="652" w:type="pct"/>
+          <w:tcW w:w="3402" w:type="dxa"/>
           <w:tcBorders>
-            <w:bottom w:val="single" w:sz="4" w:space="0" w:color="auto"/>
+            <w:bottom w:val="nil"/>
           </w:tcBorders>
-          <w:shd w:val="clear" w:color="auto" w:fill="FFFFFF" w:themeFill="background1"/>
-          <w:noWrap/>
+          <w:shd w:val="clear" w:color="auto" w:fill="D0D3DD"/>
+          <w:vAlign w:val="center"/>
         </w:tcPr>
         <w:p>
           <w:pPr>
+            <w:ind w:right="-481"/>
             <w:rPr>
-              <w:rFonts w:asciiTheme="minorHAnsi" w:hAnsiTheme="minorHAnsi" w:cstheme="minorHAnsi"/>
               <w:b/>
               <w:bCs/>
-              <w:noProof/>
-              <w:color w:val="767171" w:themeColor="background2" w:themeShade="80"/>
+              <w:color w:val="4A4B4B"/>
+              <w:sz w:val="18"/>
+              <w:szCs w:val="18"/>
+            </w:rPr>
+          </w:pPr>
+        </w:p>
+      </w:tc>
+      <w:tc>
+        <w:tcPr>
+          <w:tcW w:w="1984" w:type="dxa"/>
+          <w:tcBorders>
+            <w:bottom w:val="nil"/>
+          </w:tcBorders>
+          <w:shd w:val="clear" w:color="auto" w:fill="D0D3DD"/>
+        </w:tcPr>
+        <w:p>
+          <w:pPr>
+            <w:ind w:right="-481"/>
+            <w:rPr>
+              <w:b/>
+              <w:bCs/>
+              <w:color w:val="4A4B4B"/>
               <w:sz w:val="18"/>
               <w:szCs w:val="18"/>
             </w:rPr>
           </w:pPr>
           <w:r>
             <w:rPr>
-              <w:rFonts w:asciiTheme="minorHAnsi" w:hAnsiTheme="minorHAnsi" w:cstheme="minorHAnsi"/>
               <w:b/>
               <w:bCs/>
-              <w:noProof/>
-              <w:color w:val="767171" w:themeColor="background2" w:themeShade="80"/>
+              <w:color w:val="4A4B4B"/>
               <w:sz w:val="18"/>
               <w:szCs w:val="18"/>
             </w:rPr>
@@ -4852,102 +4828,28 @@
       </w:tc>
       <w:tc>
         <w:tcPr>
-          <w:tcW w:w="1159" w:type="pct"/>
+          <w:tcW w:w="1134" w:type="dxa"/>
           <w:tcBorders>
-            <w:bottom w:val="single" w:sz="4" w:space="0" w:color="auto"/>
+            <w:bottom w:val="nil"/>
           </w:tcBorders>
-          <w:shd w:val="clear" w:color="auto" w:fill="FFFFFF" w:themeFill="background1"/>
-          <w:noWrap/>
+          <w:shd w:val="clear" w:color="auto" w:fill="D0D3DD"/>
         </w:tcPr>
         <w:p>
           <w:pPr>
+            <w:ind w:right="-481"/>
             <w:rPr>
-              <w:rFonts w:asciiTheme="minorHAnsi" w:hAnsiTheme="minorHAnsi" w:cstheme="minorHAnsi"/>
               <w:b/>
               <w:bCs/>
-              <w:noProof/>
-              <w:color w:val="767171" w:themeColor="background2" w:themeShade="80"/>
+              <w:color w:val="4A4B4B"/>
               <w:sz w:val="18"/>
               <w:szCs w:val="18"/>
             </w:rPr>
           </w:pPr>
           <w:r>
             <w:rPr>
-              <w:rFonts w:asciiTheme="minorHAnsi" w:hAnsiTheme="minorHAnsi" w:cstheme="minorHAnsi"/>
               <w:b/>
               <w:bCs/>
-              <w:noProof/>
-              <w:color w:val="767171" w:themeColor="background2" w:themeShade="80"/>
-              <w:sz w:val="18"/>
-              <w:szCs w:val="18"/>
-            </w:rPr>
-            <w:t>Description</w:t>
-          </w:r>
-        </w:p>
-      </w:tc>
-      <w:tc>
-        <w:tcPr>
-          <w:tcW w:w="413" w:type="pct"/>
-          <w:tcBorders>
-            <w:bottom w:val="single" w:sz="4" w:space="0" w:color="auto"/>
-          </w:tcBorders>
-          <w:shd w:val="clear" w:color="auto" w:fill="FFFFFF" w:themeFill="background1"/>
-          <w:noWrap/>
-        </w:tcPr>
-        <w:p>
-          <w:pPr>
-            <w:rPr>
-              <w:rFonts w:asciiTheme="minorHAnsi" w:hAnsiTheme="minorHAnsi" w:cstheme="minorHAnsi"/>
-              <w:b/>
-              <w:bCs/>
-              <w:noProof/>
-              <w:color w:val="767171" w:themeColor="background2" w:themeShade="80"/>
-              <w:sz w:val="18"/>
-              <w:szCs w:val="18"/>
-            </w:rPr>
-          </w:pPr>
-          <w:r>
-            <w:rPr>
-              <w:rFonts w:asciiTheme="minorHAnsi" w:hAnsiTheme="minorHAnsi" w:cstheme="minorHAnsi"/>
-              <w:b/>
-              <w:bCs/>
-              <w:noProof/>
-              <w:color w:val="767171" w:themeColor="background2" w:themeShade="80"/>
-              <w:sz w:val="18"/>
-              <w:szCs w:val="18"/>
-            </w:rPr>
-            <w:t>Project Type</w:t>
-          </w:r>
-        </w:p>
-      </w:tc>
-      <w:tc>
-        <w:tcPr>
-          <w:tcW w:w="468" w:type="pct"/>
-          <w:tcBorders>
-            <w:bottom w:val="single" w:sz="4" w:space="0" w:color="auto"/>
-          </w:tcBorders>
-          <w:shd w:val="clear" w:color="auto" w:fill="FFFFFF" w:themeFill="background1"/>
-          <w:noWrap/>
-        </w:tcPr>
-        <w:p>
-          <w:pPr>
-            <w:rPr>
-              <w:rFonts w:asciiTheme="minorHAnsi" w:hAnsiTheme="minorHAnsi" w:cstheme="minorHAnsi"/>
-              <w:b/>
-              <w:bCs/>
-              <w:noProof/>
-              <w:color w:val="767171" w:themeColor="background2" w:themeShade="80"/>
-              <w:sz w:val="18"/>
-              <w:szCs w:val="18"/>
-            </w:rPr>
-          </w:pPr>
-          <w:r>
-            <w:rPr>
-              <w:rFonts w:asciiTheme="minorHAnsi" w:hAnsiTheme="minorHAnsi" w:cstheme="minorHAnsi"/>
-              <w:b/>
-              <w:bCs/>
-              <w:noProof/>
-              <w:color w:val="767171" w:themeColor="background2" w:themeShade="80"/>
+              <w:color w:val="4A4B4B"/>
               <w:sz w:val="18"/>
               <w:szCs w:val="18"/>
             </w:rPr>
@@ -4957,92 +4859,163 @@
       </w:tc>
       <w:tc>
         <w:tcPr>
-          <w:tcW w:w="467" w:type="pct"/>
+          <w:tcW w:w="1276" w:type="dxa"/>
           <w:tcBorders>
-            <w:bottom w:val="single" w:sz="4" w:space="0" w:color="auto"/>
+            <w:bottom w:val="nil"/>
           </w:tcBorders>
-          <w:shd w:val="clear" w:color="auto" w:fill="FFFFFF" w:themeFill="background1"/>
-          <w:noWrap/>
+          <w:shd w:val="clear" w:color="auto" w:fill="D0D3DD"/>
         </w:tcPr>
         <w:p>
           <w:pPr>
+            <w:ind w:right="-481"/>
             <w:rPr>
-              <w:rFonts w:asciiTheme="minorHAnsi" w:hAnsiTheme="minorHAnsi" w:cstheme="minorHAnsi"/>
               <w:b/>
               <w:bCs/>
-              <w:noProof/>
-              <w:color w:val="767171" w:themeColor="background2" w:themeShade="80"/>
+              <w:color w:val="4A4B4B"/>
               <w:sz w:val="18"/>
               <w:szCs w:val="18"/>
             </w:rPr>
           </w:pPr>
           <w:r>
             <w:rPr>
-              <w:rFonts w:asciiTheme="minorHAnsi" w:hAnsiTheme="minorHAnsi" w:cstheme="minorHAnsi"/>
               <w:b/>
               <w:bCs/>
-              <w:noProof/>
-              <w:color w:val="767171" w:themeColor="background2" w:themeShade="80"/>
+              <w:color w:val="4A4B4B"/>
               <w:sz w:val="18"/>
               <w:szCs w:val="18"/>
             </w:rPr>
-            <w:t>End Date</w:t>
+            <w:t>End</w:t>
+          </w:r>
+          <w:r>
+            <w:rPr>
+              <w:b/>
+              <w:bCs/>
+              <w:color w:val="4A4B4B"/>
+              <w:sz w:val="18"/>
+              <w:szCs w:val="18"/>
+            </w:rPr>
+            <w:t xml:space="preserve"> </w:t>
+          </w:r>
+          <w:r>
+            <w:rPr>
+              <w:b/>
+              <w:bCs/>
+              <w:color w:val="4A4B4B"/>
+              <w:sz w:val="18"/>
+              <w:szCs w:val="18"/>
+            </w:rPr>
+            <w:t>Date</w:t>
           </w:r>
         </w:p>
       </w:tc>
       <w:tc>
         <w:tcPr>
-          <w:tcW w:w="553" w:type="pct"/>
+          <w:tcW w:w="1134" w:type="dxa"/>
           <w:tcBorders>
-            <w:bottom w:val="single" w:sz="4" w:space="0" w:color="auto"/>
+            <w:bottom w:val="nil"/>
           </w:tcBorders>
-          <w:shd w:val="clear" w:color="auto" w:fill="FFFFFF" w:themeFill="background1"/>
-          <w:noWrap/>
+          <w:shd w:val="clear" w:color="auto" w:fill="D0D3DD"/>
         </w:tcPr>
         <w:p>
           <w:pPr>
+            <w:ind w:right="-481"/>
             <w:rPr>
-              <w:rFonts w:asciiTheme="minorHAnsi" w:hAnsiTheme="minorHAnsi" w:cstheme="minorHAnsi"/>
               <w:b/>
               <w:bCs/>
-              <w:noProof/>
-              <w:color w:val="767171" w:themeColor="background2" w:themeShade="80"/>
+              <w:color w:val="4A4B4B"/>
               <w:sz w:val="18"/>
               <w:szCs w:val="18"/>
             </w:rPr>
           </w:pPr>
           <w:r>
             <w:rPr>
-              <w:rFonts w:asciiTheme="minorHAnsi" w:hAnsiTheme="minorHAnsi" w:cstheme="minorHAnsi"/>
               <w:b/>
               <w:bCs/>
-              <w:noProof/>
-              <w:color w:val="767171" w:themeColor="background2" w:themeShade="80"/>
+              <w:color w:val="4A4B4B"/>
               <w:sz w:val="18"/>
               <w:szCs w:val="18"/>
             </w:rPr>
-            <w:t>Planned</w:t>
+            <w:t>Status</w:t>
           </w:r>
         </w:p>
         <w:p>
           <w:pPr>
+            <w:ind w:right="-481"/>
             <w:rPr>
-              <w:rFonts w:asciiTheme="minorHAnsi" w:hAnsiTheme="minorHAnsi" w:cstheme="minorHAnsi"/>
               <w:b/>
               <w:bCs/>
-              <w:noProof/>
-              <w:color w:val="767171" w:themeColor="background2" w:themeShade="80"/>
+              <w:color w:val="4A4B4B"/>
               <w:sz w:val="18"/>
               <w:szCs w:val="18"/>
             </w:rPr>
           </w:pPr>
           <w:r>
             <w:rPr>
-              <w:rFonts w:asciiTheme="minorHAnsi" w:hAnsiTheme="minorHAnsi" w:cstheme="minorHAnsi"/>
               <w:b/>
               <w:bCs/>
-              <w:noProof/>
-              <w:color w:val="767171" w:themeColor="background2" w:themeShade="80"/>
+              <w:color w:val="4A4B4B"/>
+              <w:sz w:val="18"/>
+              <w:szCs w:val="18"/>
+            </w:rPr>
+            <w:t>Date</w:t>
+          </w:r>
+        </w:p>
+      </w:tc>
+      <w:tc>
+        <w:tcPr>
+          <w:tcW w:w="1134" w:type="dxa"/>
+          <w:tcBorders>
+            <w:bottom w:val="nil"/>
+          </w:tcBorders>
+          <w:shd w:val="clear" w:color="auto" w:fill="D0D3DD"/>
+        </w:tcPr>
+        <w:p>
+          <w:pPr>
+            <w:ind w:right="-481"/>
+            <w:rPr>
+              <w:b/>
+              <w:bCs/>
+              <w:color w:val="4A4B4B"/>
+              <w:sz w:val="18"/>
+              <w:szCs w:val="18"/>
+            </w:rPr>
+          </w:pPr>
+          <w:r>
+            <w:rPr>
+              <w:b/>
+              <w:bCs/>
+              <w:color w:val="4A4B4B"/>
+              <w:sz w:val="18"/>
+              <w:szCs w:val="18"/>
+            </w:rPr>
+            <w:t>Phase</w:t>
+          </w:r>
+        </w:p>
+      </w:tc>
+      <w:tc>
+        <w:tcPr>
+          <w:tcW w:w="1134" w:type="dxa"/>
+          <w:tcBorders>
+            <w:bottom w:val="nil"/>
+          </w:tcBorders>
+          <w:shd w:val="clear" w:color="auto" w:fill="D0D3DD"/>
+        </w:tcPr>
+        <w:p>
+          <w:pPr>
+            <w:ind w:right="-481"/>
+            <w:rPr>
+              <w:b/>
+              <w:bCs/>
+              <w:color w:val="4A4B4B"/>
+              <w:sz w:val="18"/>
+              <w:szCs w:val="18"/>
+            </w:rPr>
+          </w:pPr>
+          <w:r>
+            <w:rPr>
+              <w:b/>
+              <w:bCs/>
+              <w:color w:val="4A4B4B"/>
               <w:sz w:val="18"/>
               <w:szCs w:val="18"/>
             </w:rPr>
@@ -5052,36 +5025,116 @@
       </w:tc>
       <w:tc>
         <w:tcPr>
-          <w:tcW w:w="241" w:type="pct"/>
+          <w:tcW w:w="1134" w:type="dxa"/>
           <w:tcBorders>
-            <w:bottom w:val="single" w:sz="4" w:space="0" w:color="auto"/>
+            <w:bottom w:val="nil"/>
           </w:tcBorders>
-          <w:shd w:val="clear" w:color="auto" w:fill="FFFFFF" w:themeFill="background1"/>
-          <w:noWrap/>
+          <w:shd w:val="clear" w:color="auto" w:fill="D0D3DD"/>
         </w:tcPr>
         <w:p>
           <w:pPr>
+            <w:ind w:right="-481"/>
+            <w:contextualSpacing/>
             <w:rPr>
-              <w:rFonts w:asciiTheme="minorHAnsi" w:hAnsiTheme="minorHAnsi" w:cstheme="minorHAnsi"/>
               <w:b/>
               <w:bCs/>
-              <w:noProof/>
-              <w:color w:val="767171" w:themeColor="background2" w:themeShade="80"/>
+              <w:color w:val="4A4B4B"/>
               <w:sz w:val="18"/>
               <w:szCs w:val="18"/>
             </w:rPr>
           </w:pPr>
           <w:r>
             <w:rPr>
-              <w:rFonts w:asciiTheme="minorHAnsi" w:hAnsiTheme="minorHAnsi" w:cstheme="minorHAnsi"/>
               <w:b/>
               <w:bCs/>
-              <w:noProof/>
-              <w:color w:val="767171" w:themeColor="background2" w:themeShade="80"/>
+              <w:color w:val="4A4B4B"/>
               <w:sz w:val="18"/>
               <w:szCs w:val="18"/>
             </w:rPr>
-            <w:t>Ministry</w:t>
+            <w:t>Schedule</w:t>
+          </w:r>
+        </w:p>
+      </w:tc>
+      <w:tc>
+        <w:tcPr>
+          <w:tcW w:w="1134" w:type="dxa"/>
+          <w:tcBorders>
+            <w:bottom w:val="nil"/>
+          </w:tcBorders>
+          <w:shd w:val="clear" w:color="auto" w:fill="D0D3DD"/>
+        </w:tcPr>
+        <w:p>
+          <w:pPr>
+            <w:ind w:right="-481"/>
+            <w:rPr>
+              <w:b/>
+              <w:bCs/>
+              <w:color w:val="4A4B4B"/>
+              <w:sz w:val="18"/>
+              <w:szCs w:val="18"/>
+            </w:rPr>
+          </w:pPr>
+          <w:r>
+            <w:rPr>
+              <w:b/>
+              <w:bCs/>
+              <w:color w:val="4A4B4B"/>
+              <w:sz w:val="18"/>
+              <w:szCs w:val="18"/>
+            </w:rPr>
+            <w:t>Team</w:t>
+          </w:r>
+        </w:p>
+      </w:tc>
+      <w:tc>
+        <w:tcPr>
+          <w:tcW w:w="955" w:type="dxa"/>
+          <w:tcBorders>
+            <w:bottom w:val="nil"/>
+          </w:tcBorders>
+          <w:shd w:val="clear" w:color="auto" w:fill="D0D3DD"/>
+        </w:tcPr>
+        <w:p>
+          <w:pPr>
+            <w:rPr>
+              <w:b/>
+              <w:bCs/>
+              <w:color w:val="4A4B4B"/>
+              <w:sz w:val="18"/>
+              <w:szCs w:val="18"/>
+            </w:rPr>
+          </w:pPr>
+          <w:r>
+            <w:rPr>
+              <w:b/>
+              <w:bCs/>
+              <w:color w:val="4A4B4B"/>
+              <w:sz w:val="18"/>
+              <w:szCs w:val="18"/>
+            </w:rPr>
+            <w:t>Overall</w:t>
+          </w:r>
+        </w:p>
+        <w:p>
+          <w:pPr>
+            <w:ind w:right="-481"/>
+            <w:rPr>
+              <w:b/>
+              <w:bCs/>
+              <w:color w:val="4A4B4B"/>
+              <w:sz w:val="18"/>
+              <w:szCs w:val="18"/>
+            </w:rPr>
+          </w:pPr>
+          <w:r>
+            <w:rPr>
+              <w:b/>
+              <w:bCs/>
+              <w:color w:val="4A4B4B"/>
+              <w:sz w:val="18"/>
+              <w:szCs w:val="18"/>
+            </w:rPr>
+            <w:t>Health</w:t>
           </w:r>
         </w:p>
       </w:tc>

</xml_diff>